<commit_message>
Player and ScoreBoard refactored
</commit_message>
<xml_diff>
--- a/Refactoring-Information-For-Bulls-And-Cows-4.docx
+++ b/Refactoring-Information-For-Bulls-And-Cows-4.docx
@@ -60,6 +60,118 @@
     <w:p>
       <w:pPr>
         <w:numPr>
+          <w:ilvl w:val="1"/>
+          <w:numId w:val="1"/>
+        </w:numPr>
+        <w:ind w:left="568" w:hanging="284"/>
+      </w:pPr>
+      <w:r>
+        <w:t xml:space="preserve">Renamed class </w:t>
+      </w:r>
+      <w:proofErr w:type="spellStart"/>
+      <w:r>
+        <w:rPr>
+          <w:b/>
+        </w:rPr>
+        <w:t>klasirane</w:t>
+      </w:r>
+      <w:proofErr w:type="spellEnd"/>
+      <w:r>
+        <w:t xml:space="preserve"> </w:t>
+      </w:r>
+      <w:r>
+        <w:t xml:space="preserve">to </w:t>
+      </w:r>
+      <w:proofErr w:type="spellStart"/>
+      <w:r>
+        <w:rPr>
+          <w:b/>
+        </w:rPr>
+        <w:t>ScoreBoard</w:t>
+      </w:r>
+      <w:proofErr w:type="spellEnd"/>
+      <w:r>
+        <w:rPr>
+          <w:b/>
+        </w:rPr>
+        <w:t>.</w:t>
+      </w:r>
+    </w:p>
+    <w:p>
+      <w:pPr>
+        <w:numPr>
+          <w:ilvl w:val="1"/>
+          <w:numId w:val="1"/>
+        </w:numPr>
+        <w:ind w:left="568" w:hanging="284"/>
+      </w:pPr>
+      <w:r>
+        <w:t xml:space="preserve">Class </w:t>
+      </w:r>
+      <w:proofErr w:type="spellStart"/>
+      <w:r>
+        <w:rPr>
+          <w:b/>
+        </w:rPr>
+        <w:t>bikove_i_kravi</w:t>
+      </w:r>
+      <w:proofErr w:type="spellEnd"/>
+      <w:r>
+        <w:rPr>
+          <w:b/>
+          <w:lang w:val="bg-BG"/>
+        </w:rPr>
+        <w:t xml:space="preserve"> </w:t>
+      </w:r>
+      <w:r>
+        <w:t xml:space="preserve">split into classes </w:t>
+      </w:r>
+      <w:r>
+        <w:rPr>
+          <w:b/>
+        </w:rPr>
+        <w:t xml:space="preserve">Engine, </w:t>
+      </w:r>
+      <w:proofErr w:type="spellStart"/>
+      <w:r>
+        <w:rPr>
+          <w:b/>
+        </w:rPr>
+        <w:t>UserInterface</w:t>
+      </w:r>
+      <w:proofErr w:type="spellEnd"/>
+      <w:r>
+        <w:rPr>
+          <w:b/>
+        </w:rPr>
+        <w:t xml:space="preserve">, </w:t>
+      </w:r>
+      <w:proofErr w:type="spellStart"/>
+      <w:r>
+        <w:rPr>
+          <w:b/>
+        </w:rPr>
+        <w:t>NumberManager</w:t>
+      </w:r>
+      <w:proofErr w:type="spellEnd"/>
+      <w:r>
+        <w:rPr>
+          <w:b/>
+        </w:rPr>
+        <w:t xml:space="preserve">, </w:t>
+      </w:r>
+      <w:proofErr w:type="spellStart"/>
+      <w:r>
+        <w:rPr>
+          <w:b/>
+        </w:rPr>
+        <w:t>CommandParser</w:t>
+      </w:r>
+      <w:proofErr w:type="spellEnd"/>
+    </w:p>
+    <w:p>
+      <w:pPr>
+        <w:numPr>
           <w:ilvl w:val="0"/>
           <w:numId w:val="1"/>
         </w:numPr>
@@ -71,6 +183,406 @@
     <w:p>
       <w:pPr>
         <w:numPr>
+          <w:ilvl w:val="1"/>
+          <w:numId w:val="1"/>
+        </w:numPr>
+        <w:ind w:left="568" w:hanging="284"/>
+      </w:pPr>
+      <w:r>
+        <w:t xml:space="preserve">Removed all unneeded empty lines, e.g. in the method </w:t>
+      </w:r>
+      <w:r>
+        <w:rPr>
+          <w:b/>
+          <w:noProof/>
+        </w:rPr>
+        <w:t>Start</w:t>
+      </w:r>
+      <w:r>
+        <w:rPr>
+          <w:b/>
+          <w:noProof/>
+        </w:rPr>
+        <w:t>()</w:t>
+      </w:r>
+      <w:r>
+        <w:rPr>
+          <w:b/>
+          <w:noProof/>
+        </w:rPr>
+        <w:t xml:space="preserve"> </w:t>
+      </w:r>
+      <w:r>
+        <w:t xml:space="preserve">in </w:t>
+      </w:r>
+      <w:proofErr w:type="spellStart"/>
+      <w:r>
+        <w:rPr>
+          <w:b/>
+        </w:rPr>
+        <w:t>bikove_i_kravi</w:t>
+      </w:r>
+      <w:proofErr w:type="spellEnd"/>
+      <w:r>
+        <w:t xml:space="preserve"> class.</w:t>
+      </w:r>
+    </w:p>
+    <w:p>
+      <w:pPr>
+        <w:numPr>
+          <w:ilvl w:val="1"/>
+          <w:numId w:val="1"/>
+        </w:numPr>
+        <w:ind w:left="568" w:hanging="284"/>
+      </w:pPr>
+      <w:r>
+        <w:t>Inserted empty lines between the methods.</w:t>
+      </w:r>
+    </w:p>
+    <w:p>
+      <w:pPr>
+        <w:numPr>
+          <w:ilvl w:val="1"/>
+          <w:numId w:val="1"/>
+        </w:numPr>
+        <w:ind w:left="567" w:hanging="283"/>
+      </w:pPr>
+      <w:r>
+        <w:t>Split the lines containing several statements into several simple lines, e.g.:</w:t>
+      </w:r>
+    </w:p>
+    <w:tbl>
+      <w:tblPr>
+        <w:tblW w:w="8817" w:type="dxa"/>
+        <w:tblInd w:w="568" w:type="dxa"/>
+        <w:tblBorders>
+          <w:top w:val="single" w:sz="4" w:space="0" w:color="000000"/>
+          <w:left w:val="single" w:sz="4" w:space="0" w:color="000000"/>
+          <w:bottom w:val="single" w:sz="4" w:space="0" w:color="000000"/>
+          <w:right w:val="single" w:sz="4" w:space="0" w:color="000000"/>
+          <w:insideH w:val="single" w:sz="4" w:space="0" w:color="000000"/>
+          <w:insideV w:val="single" w:sz="4" w:space="0" w:color="000000"/>
+        </w:tblBorders>
+        <w:tblCellMar>
+          <w:top w:w="57" w:type="dxa"/>
+          <w:bottom w:w="57" w:type="dxa"/>
+        </w:tblCellMar>
+        <w:tblLook w:val="04A0" w:firstRow="1" w:lastRow="0" w:firstColumn="1" w:lastColumn="0" w:noHBand="0" w:noVBand="1"/>
+      </w:tblPr>
+      <w:tblGrid>
+        <w:gridCol w:w="3867"/>
+        <w:gridCol w:w="452"/>
+        <w:gridCol w:w="4498"/>
+      </w:tblGrid>
+      <w:tr>
+        <w:tc>
+          <w:tcPr>
+            <w:tcW w:w="3867" w:type="dxa"/>
+            <w:tcBorders>
+              <w:top w:val="single" w:sz="4" w:space="0" w:color="auto"/>
+              <w:left w:val="single" w:sz="4" w:space="0" w:color="auto"/>
+              <w:bottom w:val="single" w:sz="4" w:space="0" w:color="auto"/>
+              <w:right w:val="single" w:sz="4" w:space="0" w:color="auto"/>
+            </w:tcBorders>
+          </w:tcPr>
+          <w:p>
+            <w:pPr>
+              <w:spacing w:before="0" w:after="0"/>
+              <w:rPr>
+                <w:rFonts w:ascii="Consolas" w:hAnsi="Consolas" w:cs="Consolas"/>
+                <w:b/>
+                <w:noProof/>
+                <w:sz w:val="18"/>
+                <w:szCs w:val="18"/>
+              </w:rPr>
+            </w:pPr>
+            <w:r>
+              <w:rPr>
+                <w:rFonts w:ascii="Consolas" w:hAnsi="Consolas" w:cs="Consolas"/>
+                <w:b/>
+                <w:noProof/>
+                <w:sz w:val="18"/>
+                <w:szCs w:val="18"/>
+              </w:rPr>
+              <w:t>if (input[i] != ' ') break;</w:t>
+            </w:r>
+          </w:p>
+        </w:tc>
+        <w:tc>
+          <w:tcPr>
+            <w:tcW w:w="452" w:type="dxa"/>
+            <w:tcBorders>
+              <w:top w:val="nil"/>
+              <w:left w:val="single" w:sz="4" w:space="0" w:color="auto"/>
+              <w:bottom w:val="nil"/>
+              <w:right w:val="single" w:sz="4" w:space="0" w:color="auto"/>
+            </w:tcBorders>
+            <w:vAlign w:val="center"/>
+          </w:tcPr>
+          <w:p>
+            <w:pPr>
+              <w:spacing w:before="0" w:after="0"/>
+              <w:rPr>
+                <w:rFonts w:ascii="Consolas" w:hAnsi="Consolas" w:cs="Consolas"/>
+                <w:b/>
+                <w:noProof/>
+                <w:sz w:val="18"/>
+                <w:szCs w:val="18"/>
+              </w:rPr>
+            </w:pPr>
+            <w:r>
+              <w:rPr>
+                <w:rFonts w:ascii="Consolas" w:hAnsi="Consolas" w:cs="Consolas"/>
+                <w:b/>
+                <w:noProof/>
+                <w:sz w:val="18"/>
+                <w:szCs w:val="18"/>
+              </w:rPr>
+              <w:sym w:font="Wingdings" w:char="F0E0"/>
+            </w:r>
+          </w:p>
+        </w:tc>
+        <w:tc>
+          <w:tcPr>
+            <w:tcW w:w="4498" w:type="dxa"/>
+            <w:tcBorders>
+              <w:top w:val="single" w:sz="4" w:space="0" w:color="auto"/>
+              <w:left w:val="single" w:sz="4" w:space="0" w:color="auto"/>
+              <w:bottom w:val="single" w:sz="4" w:space="0" w:color="auto"/>
+              <w:right w:val="single" w:sz="4" w:space="0" w:color="auto"/>
+            </w:tcBorders>
+          </w:tcPr>
+          <w:p>
+            <w:pPr>
+              <w:spacing w:before="0" w:after="0"/>
+              <w:rPr>
+                <w:rFonts w:ascii="Consolas" w:hAnsi="Consolas" w:cs="Consolas"/>
+                <w:b/>
+                <w:noProof/>
+                <w:sz w:val="18"/>
+                <w:szCs w:val="18"/>
+              </w:rPr>
+            </w:pPr>
+            <w:r>
+              <w:rPr>
+                <w:rFonts w:ascii="Consolas" w:hAnsi="Consolas" w:cs="Consolas"/>
+                <w:b/>
+                <w:noProof/>
+                <w:sz w:val="18"/>
+                <w:szCs w:val="18"/>
+              </w:rPr>
+              <w:t>if (input[i] != ' ')</w:t>
+            </w:r>
+          </w:p>
+          <w:p>
+            <w:pPr>
+              <w:spacing w:before="0" w:after="0"/>
+              <w:rPr>
+                <w:rFonts w:ascii="Consolas" w:hAnsi="Consolas" w:cs="Consolas"/>
+                <w:b/>
+                <w:noProof/>
+                <w:sz w:val="18"/>
+                <w:szCs w:val="18"/>
+              </w:rPr>
+            </w:pPr>
+            <w:r>
+              <w:rPr>
+                <w:rFonts w:ascii="Consolas" w:hAnsi="Consolas" w:cs="Consolas"/>
+                <w:b/>
+                <w:noProof/>
+                <w:sz w:val="18"/>
+                <w:szCs w:val="18"/>
+              </w:rPr>
+              <w:t>{</w:t>
+            </w:r>
+          </w:p>
+          <w:p>
+            <w:pPr>
+              <w:spacing w:before="0" w:after="0"/>
+              <w:rPr>
+                <w:rFonts w:ascii="Consolas" w:hAnsi="Consolas" w:cs="Consolas"/>
+                <w:b/>
+                <w:noProof/>
+                <w:sz w:val="18"/>
+                <w:szCs w:val="18"/>
+              </w:rPr>
+            </w:pPr>
+            <w:r>
+              <w:rPr>
+                <w:rFonts w:ascii="Consolas" w:hAnsi="Consolas" w:cs="Consolas"/>
+                <w:b/>
+                <w:noProof/>
+                <w:sz w:val="18"/>
+                <w:szCs w:val="18"/>
+              </w:rPr>
+              <w:t xml:space="preserve">  break;</w:t>
+            </w:r>
+          </w:p>
+          <w:p>
+            <w:pPr>
+              <w:spacing w:before="0" w:after="0"/>
+              <w:rPr>
+                <w:rFonts w:ascii="Consolas" w:hAnsi="Consolas" w:cs="Consolas"/>
+                <w:b/>
+                <w:noProof/>
+                <w:sz w:val="18"/>
+                <w:szCs w:val="18"/>
+              </w:rPr>
+            </w:pPr>
+            <w:r>
+              <w:rPr>
+                <w:rFonts w:ascii="Consolas" w:hAnsi="Consolas" w:cs="Consolas"/>
+                <w:b/>
+                <w:noProof/>
+                <w:sz w:val="18"/>
+                <w:szCs w:val="18"/>
+              </w:rPr>
+              <w:t>}</w:t>
+            </w:r>
+          </w:p>
+        </w:tc>
+      </w:tr>
+    </w:tbl>
+    <w:p>
+      <w:pPr>
+        <w:numPr>
+          <w:ilvl w:val="1"/>
+          <w:numId w:val="1"/>
+        </w:numPr>
+        <w:ind w:left="567" w:hanging="283"/>
+      </w:pPr>
+      <w:r>
+        <w:t xml:space="preserve">Formatted the curly braces </w:t>
+      </w:r>
+      <w:r>
+        <w:rPr>
+          <w:b/>
+          <w:noProof/>
+        </w:rPr>
+        <w:t>{</w:t>
+      </w:r>
+      <w:r>
+        <w:rPr>
+          <w:noProof/>
+        </w:rPr>
+        <w:t xml:space="preserve"> and </w:t>
+      </w:r>
+      <w:r>
+        <w:rPr>
+          <w:b/>
+          <w:noProof/>
+        </w:rPr>
+        <w:t>}</w:t>
+      </w:r>
+      <w:r>
+        <w:t xml:space="preserve"> according to the best practices for the C# language.</w:t>
+      </w:r>
+    </w:p>
+    <w:p>
+      <w:pPr>
+        <w:numPr>
+          <w:ilvl w:val="1"/>
+          <w:numId w:val="1"/>
+        </w:numPr>
+        <w:ind w:left="567" w:hanging="283"/>
+      </w:pPr>
+      <w:r>
+        <w:t xml:space="preserve">Put </w:t>
+      </w:r>
+      <w:r>
+        <w:rPr>
+          <w:b/>
+          <w:noProof/>
+        </w:rPr>
+        <w:t>{</w:t>
+      </w:r>
+      <w:r>
+        <w:rPr>
+          <w:noProof/>
+        </w:rPr>
+        <w:t xml:space="preserve"> and </w:t>
+      </w:r>
+      <w:r>
+        <w:rPr>
+          <w:b/>
+          <w:noProof/>
+        </w:rPr>
+        <w:t>}</w:t>
+      </w:r>
+      <w:r>
+        <w:t xml:space="preserve"> after all conditionals and loops (when missing).</w:t>
+      </w:r>
+    </w:p>
+    <w:p>
+      <w:pPr>
+        <w:numPr>
+          <w:ilvl w:val="1"/>
+          <w:numId w:val="1"/>
+        </w:numPr>
+        <w:ind w:left="567" w:hanging="283"/>
+      </w:pPr>
+      <w:r>
+        <w:t xml:space="preserve">Character casing: variables and fields made </w:t>
+      </w:r>
+      <w:r>
+        <w:rPr>
+          <w:b/>
+          <w:noProof/>
+        </w:rPr>
+        <w:t>camelCase</w:t>
+      </w:r>
+      <w:r>
+        <w:t xml:space="preserve">; types and methods made </w:t>
+      </w:r>
+      <w:r>
+        <w:rPr>
+          <w:b/>
+          <w:noProof/>
+        </w:rPr>
+        <w:t>PascalCase</w:t>
+      </w:r>
+      <w:r>
+        <w:t>.</w:t>
+      </w:r>
+    </w:p>
+    <w:p>
+      <w:pPr>
+        <w:numPr>
+          <w:ilvl w:val="1"/>
+          <w:numId w:val="1"/>
+        </w:numPr>
+        <w:ind w:left="567" w:hanging="283"/>
+      </w:pPr>
+      <w:r>
+        <w:t>Formatted all other elements of the source code according to the best practices introduced in the course “</w:t>
+      </w:r>
+      <w:hyperlink r:id="rId6" w:history="1">
+        <w:r>
+          <w:rPr>
+            <w:rStyle w:val="Hyperlink"/>
+          </w:rPr>
+          <w:t xml:space="preserve">High-Quality </w:t>
+        </w:r>
+        <w:r>
+          <w:rPr>
+            <w:rStyle w:val="Hyperlink"/>
+          </w:rPr>
+          <w:t xml:space="preserve">Programming </w:t>
+        </w:r>
+        <w:r>
+          <w:rPr>
+            <w:rStyle w:val="Hyperlink"/>
+          </w:rPr>
+          <w:t>Code</w:t>
+        </w:r>
+      </w:hyperlink>
+      <w:r>
+        <w:t>”.</w:t>
+      </w:r>
+    </w:p>
+    <w:p>
+      <w:pPr>
+        <w:numPr>
           <w:ilvl w:val="0"/>
           <w:numId w:val="1"/>
         </w:numPr>
@@ -82,6 +594,71 @@
     <w:p>
       <w:pPr>
         <w:numPr>
+          <w:ilvl w:val="1"/>
+          <w:numId w:val="1"/>
+        </w:numPr>
+        <w:ind w:left="360" w:hanging="283"/>
+      </w:pPr>
+      <w:r>
+        <w:t xml:space="preserve">Renamed variable </w:t>
+      </w:r>
+      <w:proofErr w:type="spellStart"/>
+      <w:r>
+        <w:rPr>
+          <w:rFonts w:eastAsiaTheme="minorHAnsi"/>
+          <w:b/>
+          <w:highlight w:val="white"/>
+        </w:rPr>
+        <w:t>maxCountOfStoredData</w:t>
+      </w:r>
+      <w:proofErr w:type="spellEnd"/>
+      <w:r>
+        <w:rPr>
+          <w:rFonts w:eastAsiaTheme="minorHAnsi"/>
+          <w:b/>
+        </w:rPr>
+        <w:t xml:space="preserve"> </w:t>
+      </w:r>
+      <w:r>
+        <w:rPr>
+          <w:rFonts w:eastAsiaTheme="minorHAnsi"/>
+        </w:rPr>
+        <w:t xml:space="preserve">to </w:t>
+      </w:r>
+      <w:proofErr w:type="spellStart"/>
+      <w:r>
+        <w:rPr>
+          <w:rFonts w:eastAsiaTheme="minorHAnsi"/>
+          <w:b/>
+        </w:rPr>
+        <w:t>maxCount</w:t>
+      </w:r>
+      <w:proofErr w:type="spellEnd"/>
+      <w:r>
+        <w:rPr>
+          <w:rFonts w:eastAsiaTheme="minorHAnsi"/>
+        </w:rPr>
+        <w:t xml:space="preserve"> in class </w:t>
+      </w:r>
+      <w:proofErr w:type="spellStart"/>
+      <w:r>
+        <w:rPr>
+          <w:rFonts w:eastAsiaTheme="minorHAnsi"/>
+          <w:b/>
+        </w:rPr>
+        <w:t>ScoreBoard</w:t>
+      </w:r>
+      <w:proofErr w:type="spellEnd"/>
+      <w:r>
+        <w:rPr>
+          <w:rFonts w:eastAsiaTheme="minorHAnsi"/>
+        </w:rPr>
+        <w:t>.</w:t>
+      </w:r>
+    </w:p>
+    <w:p>
+      <w:pPr>
+        <w:numPr>
           <w:ilvl w:val="0"/>
           <w:numId w:val="1"/>
         </w:numPr>
@@ -101,13 +678,68 @@
         <w:t>Extracted</w:t>
       </w:r>
       <w:r>
-        <w:t xml:space="preserve"> or moved</w:t>
-      </w:r>
-      <w:r>
-        <w:t xml:space="preserve"> method</w:t>
+        <w:t xml:space="preserve">, </w:t>
+      </w:r>
+      <w:r>
+        <w:t>moved</w:t>
+      </w:r>
+      <w:r>
+        <w:t xml:space="preserve"> </w:t>
+      </w:r>
+      <w:r>
+        <w:t xml:space="preserve">or changed </w:t>
+      </w:r>
+      <w:r>
+        <w:t>method</w:t>
       </w:r>
       <w:r>
         <w:t>s:</w:t>
+      </w:r>
+    </w:p>
+    <w:p>
+      <w:pPr>
+        <w:numPr>
+          <w:ilvl w:val="1"/>
+          <w:numId w:val="1"/>
+        </w:numPr>
+        <w:ind w:left="360" w:hanging="283"/>
+      </w:pPr>
+      <w:r>
+        <w:t xml:space="preserve">Method </w:t>
+      </w:r>
+      <w:proofErr w:type="gramStart"/>
+      <w:r>
+        <w:rPr>
+          <w:b/>
+        </w:rPr>
+        <w:t>Reset(</w:t>
+      </w:r>
+      <w:proofErr w:type="gramEnd"/>
+      <w:r>
+        <w:rPr>
+          <w:b/>
+        </w:rPr>
+        <w:t>)</w:t>
+      </w:r>
+      <w:r>
+        <w:t xml:space="preserve"> of class </w:t>
+      </w:r>
+      <w:proofErr w:type="spellStart"/>
+      <w:r>
+        <w:rPr>
+          <w:b/>
+        </w:rPr>
+        <w:t>ScoreBoard</w:t>
+      </w:r>
+      <w:proofErr w:type="spellEnd"/>
+      <w:r>
+        <w:rPr>
+          <w:b/>
+        </w:rPr>
+        <w:t xml:space="preserve"> </w:t>
+      </w:r>
+      <w:r>
+        <w:t>changed from public to protected.</w:t>
       </w:r>
       <w:bookmarkStart w:id="0" w:name="_GoBack"/>
       <w:bookmarkEnd w:id="0"/>
@@ -143,16 +775,13 @@
         <w:ind w:left="568" w:hanging="284"/>
       </w:pPr>
       <w:r>
-        <w:t>D</w:t>
-      </w:r>
-      <w:r>
-        <w:t>eclaration</w:t>
-      </w:r>
-      <w:r>
-        <w:t xml:space="preserve"> of enumeration </w:t>
+        <w:t xml:space="preserve">Declaration of enumeration </w:t>
       </w:r>
       <w:proofErr w:type="spellStart"/>
       <w:r>
+        <w:rPr>
+          <w:b/>
+        </w:rPr>
         <w:t>PlayerCommand</w:t>
       </w:r>
       <w:proofErr w:type="spellEnd"/>
@@ -178,6 +807,128 @@
 <file path=word/numbering.xml><?xml version="1.0" encoding="utf-8"?>
 <w:numbering xmlns:wpc="http://schemas.microsoft.com/office/word/2010/wordprocessingCanvas" xmlns:mc="http://schemas.openxmlformats.org/markup-compatibility/2006" xmlns:o="urn:schemas-microsoft-com:office:office" xmlns:r="http://schemas.openxmlformats.org/officeDocument/2006/relationships" xmlns:m="http://schemas.openxmlformats.org/officeDocument/2006/math" xmlns:v="urn:schemas-microsoft-com:vml" xmlns:wp14="http://schemas.microsoft.com/office/word/2010/wordprocessingDrawing" xmlns:wp="http://schemas.openxmlformats.org/drawingml/2006/wordprocessingDrawing" xmlns:w10="urn:schemas-microsoft-com:office:word" xmlns:w="http://schemas.openxmlformats.org/wordprocessingml/2006/main" xmlns:w14="http://schemas.microsoft.com/office/word/2010/wordml" xmlns:wpg="http://schemas.microsoft.com/office/word/2010/wordprocessingGroup" xmlns:wpi="http://schemas.microsoft.com/office/word/2010/wordprocessingInk" xmlns:wne="http://schemas.microsoft.com/office/word/2006/wordml" xmlns:wps="http://schemas.microsoft.com/office/word/2010/wordprocessingShape" mc:Ignorable="w14 wp14">
   <w:abstractNum w:abstractNumId="0">
+    <w:nsid w:val="290C693F"/>
+    <w:multiLevelType w:val="hybridMultilevel"/>
+    <w:tmpl w:val="C7860B10"/>
+    <w:lvl w:ilvl="0" w:tplc="2AF08782">
+      <w:numFmt w:val="decimal"/>
+      <w:lvlText w:val="%1."/>
+      <w:lvlJc w:val="left"/>
+      <w:pPr>
+        <w:tabs>
+          <w:tab w:val="num" w:pos="360"/>
+        </w:tabs>
+        <w:ind w:left="360" w:hanging="360"/>
+      </w:pPr>
+      <w:rPr>
+        <w:rFonts w:hint="default"/>
+        <w:b/>
+        <w:bCs/>
+      </w:rPr>
+    </w:lvl>
+    <w:lvl w:ilvl="1" w:tplc="04090005">
+      <w:start w:val="1"/>
+      <w:numFmt w:val="bullet"/>
+      <w:lvlText w:val=""/>
+      <w:lvlJc w:val="left"/>
+      <w:pPr>
+        <w:tabs>
+          <w:tab w:val="num" w:pos="1080"/>
+        </w:tabs>
+        <w:ind w:left="1080" w:hanging="360"/>
+      </w:pPr>
+      <w:rPr>
+        <w:rFonts w:ascii="Wingdings" w:hAnsi="Wingdings" w:hint="default"/>
+        <w:b/>
+        <w:bCs/>
+      </w:rPr>
+    </w:lvl>
+    <w:lvl w:ilvl="2" w:tplc="0402001B" w:tentative="1">
+      <w:start w:val="1"/>
+      <w:numFmt w:val="lowerRoman"/>
+      <w:lvlText w:val="%3."/>
+      <w:lvlJc w:val="right"/>
+      <w:pPr>
+        <w:tabs>
+          <w:tab w:val="num" w:pos="1800"/>
+        </w:tabs>
+        <w:ind w:left="1800" w:hanging="180"/>
+      </w:pPr>
+    </w:lvl>
+    <w:lvl w:ilvl="3" w:tplc="0402000F" w:tentative="1">
+      <w:start w:val="1"/>
+      <w:numFmt w:val="decimal"/>
+      <w:lvlText w:val="%4."/>
+      <w:lvlJc w:val="left"/>
+      <w:pPr>
+        <w:tabs>
+          <w:tab w:val="num" w:pos="2520"/>
+        </w:tabs>
+        <w:ind w:left="2520" w:hanging="360"/>
+      </w:pPr>
+    </w:lvl>
+    <w:lvl w:ilvl="4" w:tplc="04020019" w:tentative="1">
+      <w:start w:val="1"/>
+      <w:numFmt w:val="lowerLetter"/>
+      <w:lvlText w:val="%5."/>
+      <w:lvlJc w:val="left"/>
+      <w:pPr>
+        <w:tabs>
+          <w:tab w:val="num" w:pos="3240"/>
+        </w:tabs>
+        <w:ind w:left="3240" w:hanging="360"/>
+      </w:pPr>
+    </w:lvl>
+    <w:lvl w:ilvl="5" w:tplc="0402001B" w:tentative="1">
+      <w:start w:val="1"/>
+      <w:numFmt w:val="lowerRoman"/>
+      <w:lvlText w:val="%6."/>
+      <w:lvlJc w:val="right"/>
+      <w:pPr>
+        <w:tabs>
+          <w:tab w:val="num" w:pos="3960"/>
+        </w:tabs>
+        <w:ind w:left="3960" w:hanging="180"/>
+      </w:pPr>
+    </w:lvl>
+    <w:lvl w:ilvl="6" w:tplc="0402000F" w:tentative="1">
+      <w:start w:val="1"/>
+      <w:numFmt w:val="decimal"/>
+      <w:lvlText w:val="%7."/>
+      <w:lvlJc w:val="left"/>
+      <w:pPr>
+        <w:tabs>
+          <w:tab w:val="num" w:pos="4680"/>
+        </w:tabs>
+        <w:ind w:left="4680" w:hanging="360"/>
+      </w:pPr>
+    </w:lvl>
+    <w:lvl w:ilvl="7" w:tplc="04020019" w:tentative="1">
+      <w:start w:val="1"/>
+      <w:numFmt w:val="lowerLetter"/>
+      <w:lvlText w:val="%8."/>
+      <w:lvlJc w:val="left"/>
+      <w:pPr>
+        <w:tabs>
+          <w:tab w:val="num" w:pos="5400"/>
+        </w:tabs>
+        <w:ind w:left="5400" w:hanging="360"/>
+      </w:pPr>
+    </w:lvl>
+    <w:lvl w:ilvl="8" w:tplc="0402001B" w:tentative="1">
+      <w:start w:val="1"/>
+      <w:numFmt w:val="lowerRoman"/>
+      <w:lvlText w:val="%9."/>
+      <w:lvlJc w:val="right"/>
+      <w:pPr>
+        <w:tabs>
+          <w:tab w:val="num" w:pos="6120"/>
+        </w:tabs>
+        <w:ind w:left="6120" w:hanging="180"/>
+      </w:pPr>
+    </w:lvl>
+  </w:abstractNum>
+  <w:abstractNum w:abstractNumId="1">
     <w:nsid w:val="38264E9C"/>
     <w:multiLevelType w:val="hybridMultilevel"/>
     <w:tmpl w:val="459277A4"/>
@@ -267,7 +1018,7 @@
     </w:lvl>
   </w:abstractNum>
   <w:num w:numId="1">
-    <w:abstractNumId w:val="0"/>
+    <w:abstractNumId w:val="1"/>
     <w:lvlOverride w:ilvl="0">
       <w:startOverride w:val="1"/>
     </w:lvlOverride>
@@ -293,6 +1044,12 @@
     <w:lvlOverride w:ilvl="8">
       <w:startOverride w:val="1"/>
     </w:lvlOverride>
+  </w:num>
+  <w:num w:numId="2">
+    <w:abstractNumId w:val="1"/>
+  </w:num>
+  <w:num w:numId="3">
+    <w:abstractNumId w:val="0"/>
   </w:num>
 </w:numbering>
 </file>
@@ -492,7 +1249,6 @@
   <w:style w:type="character" w:default="1" w:styleId="DefaultParagraphFont">
     <w:name w:val="Default Paragraph Font"/>
     <w:uiPriority w:val="1"/>
-    <w:semiHidden/>
     <w:unhideWhenUsed/>
   </w:style>
   <w:style w:type="table" w:default="1" w:styleId="TableNormal">
@@ -533,7 +1289,6 @@
   </w:style>
   <w:style w:type="character" w:styleId="Hyperlink">
     <w:name w:val="Hyperlink"/>
-    <w:semiHidden/>
     <w:unhideWhenUsed/>
     <w:rsid w:val="00977EBD"/>
     <w:rPr>
@@ -739,7 +1494,6 @@
   <w:style w:type="character" w:default="1" w:styleId="DefaultParagraphFont">
     <w:name w:val="Default Paragraph Font"/>
     <w:uiPriority w:val="1"/>
-    <w:semiHidden/>
     <w:unhideWhenUsed/>
   </w:style>
   <w:style w:type="table" w:default="1" w:styleId="TableNormal">
@@ -780,7 +1534,6 @@
   </w:style>
   <w:style w:type="character" w:styleId="Hyperlink">
     <w:name w:val="Hyperlink"/>
-    <w:semiHidden/>
     <w:unhideWhenUsed/>
     <w:rsid w:val="00977EBD"/>
     <w:rPr>

</xml_diff>

<commit_message>
Documentation and tests for class Player
Added documentation and tests for class Player. Implemented ToString()
for Player.
</commit_message>
<xml_diff>
--- a/Refactoring-Information-For-Bulls-And-Cows-4.docx
+++ b/Refactoring-Information-For-Bulls-And-Cows-4.docx
@@ -1,10 +1,10 @@
 
 <file path=word/document.xml><?xml version="1.0" encoding="utf-8"?>
-<w:document xmlns:wpc="http://schemas.microsoft.com/office/word/2010/wordprocessingCanvas" xmlns:mc="http://schemas.openxmlformats.org/markup-compatibility/2006" xmlns:o="urn:schemas-microsoft-com:office:office" xmlns:r="http://schemas.openxmlformats.org/officeDocument/2006/relationships" xmlns:m="http://schemas.openxmlformats.org/officeDocument/2006/math" xmlns:v="urn:schemas-microsoft-com:vml" xmlns:wp14="http://schemas.microsoft.com/office/word/2010/wordprocessingDrawing" xmlns:wp="http://schemas.openxmlformats.org/drawingml/2006/wordprocessingDrawing" xmlns:w10="urn:schemas-microsoft-com:office:word" xmlns:w="http://schemas.openxmlformats.org/wordprocessingml/2006/main" xmlns:w14="http://schemas.microsoft.com/office/word/2010/wordml" xmlns:wpg="http://schemas.microsoft.com/office/word/2010/wordprocessingGroup" xmlns:wpi="http://schemas.microsoft.com/office/word/2010/wordprocessingInk" xmlns:wne="http://schemas.microsoft.com/office/word/2006/wordml" xmlns:wps="http://schemas.microsoft.com/office/word/2010/wordprocessingShape" mc:Ignorable="w14 wp14">
+<w:document xmlns:ve="http://schemas.openxmlformats.org/markup-compatibility/2006" xmlns:o="urn:schemas-microsoft-com:office:office" xmlns:r="http://schemas.openxmlformats.org/officeDocument/2006/relationships" xmlns:m="http://schemas.openxmlformats.org/officeDocument/2006/math" xmlns:v="urn:schemas-microsoft-com:vml" xmlns:wp="http://schemas.openxmlformats.org/drawingml/2006/wordprocessingDrawing" xmlns:w10="urn:schemas-microsoft-com:office:word" xmlns:w="http://schemas.openxmlformats.org/wordprocessingml/2006/main" xmlns:wne="http://schemas.microsoft.com/office/word/2006/wordml">
   <w:body>
     <w:p>
       <w:pPr>
-        <w:pStyle w:val="Heading1"/>
+        <w:pStyle w:val="1"/>
         <w:jc w:val="center"/>
       </w:pPr>
       <w:r>
@@ -77,6 +77,9 @@
       </w:r>
       <w:proofErr w:type="spellEnd"/>
       <w:r>
+        <w:rPr>
+          <w:b/>
+        </w:rPr>
         <w:t xml:space="preserve"> </w:t>
       </w:r>
       <w:r>
@@ -119,7 +122,6 @@
       <w:r>
         <w:rPr>
           <w:b/>
-          <w:lang w:val="bg-BG"/>
         </w:rPr>
         <w:t xml:space="preserve"> </w:t>
       </w:r>
@@ -267,7 +269,7 @@
           <w:top w:w="57" w:type="dxa"/>
           <w:bottom w:w="57" w:type="dxa"/>
         </w:tblCellMar>
-        <w:tblLook w:val="04A0" w:firstRow="1" w:lastRow="0" w:firstColumn="1" w:lastColumn="0" w:noHBand="0" w:noVBand="1"/>
+        <w:tblLook w:val="04A0"/>
       </w:tblPr>
       <w:tblGrid>
         <w:gridCol w:w="3867"/>
@@ -556,22 +558,22 @@
       <w:r>
         <w:t>Formatted all other elements of the source code according to the best practices introduced in the course “</w:t>
       </w:r>
-      <w:hyperlink r:id="rId6" w:history="1">
+      <w:hyperlink r:id="rId5" w:history="1">
         <w:r>
           <w:rPr>
-            <w:rStyle w:val="Hyperlink"/>
+            <w:rStyle w:val="a3"/>
           </w:rPr>
           <w:t xml:space="preserve">High-Quality </w:t>
         </w:r>
         <w:r>
           <w:rPr>
-            <w:rStyle w:val="Hyperlink"/>
+            <w:rStyle w:val="a3"/>
           </w:rPr>
           <w:t xml:space="preserve">Programming </w:t>
         </w:r>
         <w:r>
           <w:rPr>
-            <w:rStyle w:val="Hyperlink"/>
+            <w:rStyle w:val="a3"/>
           </w:rPr>
           <w:t>Code</w:t>
         </w:r>
@@ -684,9 +686,6 @@
         <w:t>moved</w:t>
       </w:r>
       <w:r>
-        <w:t xml:space="preserve"> </w:t>
-      </w:r>
-      <w:r>
         <w:t xml:space="preserve">or changed </w:t>
       </w:r>
       <w:r>
@@ -787,6 +786,89 @@
       <w:proofErr w:type="spellEnd"/>
       <w:r>
         <w:t xml:space="preserve"> moved to separate file, changed accessibility from private to internal.</w:t>
+      </w:r>
+    </w:p>
+    <w:p>
+      <w:pPr>
+        <w:numPr>
+          <w:ilvl w:val="0"/>
+          <w:numId w:val="1"/>
+        </w:numPr>
+      </w:pPr>
+      <w:r>
+        <w:t>Added documentation and tests</w:t>
+      </w:r>
+      <w:r>
+        <w:rPr>
+          <w:b/>
+        </w:rPr>
+        <w:t xml:space="preserve"> </w:t>
+      </w:r>
+      <w:r>
+        <w:rPr>
+          <w:b/>
+        </w:rPr>
+        <w:t>c</w:t>
+      </w:r>
+      <w:r>
+        <w:rPr>
+          <w:b/>
+        </w:rPr>
+        <w:t>lass Player</w:t>
+      </w:r>
+      <w:r>
+        <w:t xml:space="preserve">. </w:t>
+      </w:r>
+    </w:p>
+    <w:p>
+      <w:pPr>
+        <w:numPr>
+          <w:ilvl w:val="0"/>
+          <w:numId w:val="1"/>
+        </w:numPr>
+      </w:pPr>
+      <w:r>
+        <w:t>Overriding</w:t>
+      </w:r>
+      <w:r>
+        <w:rPr>
+          <w:b/>
+        </w:rPr>
+        <w:t xml:space="preserve"> </w:t>
+      </w:r>
+      <w:proofErr w:type="spellStart"/>
+      <w:proofErr w:type="gramStart"/>
+      <w:r>
+        <w:rPr>
+          <w:b/>
+        </w:rPr>
+        <w:t>ToString</w:t>
+      </w:r>
+      <w:proofErr w:type="spellEnd"/>
+      <w:r>
+        <w:rPr>
+          <w:b/>
+        </w:rPr>
+        <w:t>(</w:t>
+      </w:r>
+      <w:proofErr w:type="gramEnd"/>
+      <w:r>
+        <w:rPr>
+          <w:b/>
+        </w:rPr>
+        <w:t>)</w:t>
+      </w:r>
+      <w:r>
+        <w:t xml:space="preserve"> method for </w:t>
+      </w:r>
+      <w:r>
+        <w:rPr>
+          <w:b/>
+        </w:rPr>
+        <w:t>class Player</w:t>
+      </w:r>
+      <w:r>
+        <w:t>.</w:t>
       </w:r>
     </w:p>
     <w:p>
@@ -805,7 +887,7 @@
 </file>
 
 <file path=word/numbering.xml><?xml version="1.0" encoding="utf-8"?>
-<w:numbering xmlns:wpc="http://schemas.microsoft.com/office/word/2010/wordprocessingCanvas" xmlns:mc="http://schemas.openxmlformats.org/markup-compatibility/2006" xmlns:o="urn:schemas-microsoft-com:office:office" xmlns:r="http://schemas.openxmlformats.org/officeDocument/2006/relationships" xmlns:m="http://schemas.openxmlformats.org/officeDocument/2006/math" xmlns:v="urn:schemas-microsoft-com:vml" xmlns:wp14="http://schemas.microsoft.com/office/word/2010/wordprocessingDrawing" xmlns:wp="http://schemas.openxmlformats.org/drawingml/2006/wordprocessingDrawing" xmlns:w10="urn:schemas-microsoft-com:office:word" xmlns:w="http://schemas.openxmlformats.org/wordprocessingml/2006/main" xmlns:w14="http://schemas.microsoft.com/office/word/2010/wordml" xmlns:wpg="http://schemas.microsoft.com/office/word/2010/wordprocessingGroup" xmlns:wpi="http://schemas.microsoft.com/office/word/2010/wordprocessingInk" xmlns:wne="http://schemas.microsoft.com/office/word/2006/wordml" xmlns:wps="http://schemas.microsoft.com/office/word/2010/wordprocessingShape" mc:Ignorable="w14 wp14">
+<w:numbering xmlns:ve="http://schemas.openxmlformats.org/markup-compatibility/2006" xmlns:o="urn:schemas-microsoft-com:office:office" xmlns:r="http://schemas.openxmlformats.org/officeDocument/2006/relationships" xmlns:m="http://schemas.openxmlformats.org/officeDocument/2006/math" xmlns:v="urn:schemas-microsoft-com:vml" xmlns:wp="http://schemas.openxmlformats.org/drawingml/2006/wordprocessingDrawing" xmlns:w10="urn:schemas-microsoft-com:office:word" xmlns:w="http://schemas.openxmlformats.org/wordprocessingml/2006/main" xmlns:wne="http://schemas.microsoft.com/office/word/2006/wordml">
   <w:abstractNum w:abstractNumId="0">
     <w:nsid w:val="290C693F"/>
     <w:multiLevelType w:val="hybridMultilevel"/>
@@ -1055,7 +1137,7 @@
 </file>
 
 <file path=word/styles.xml><?xml version="1.0" encoding="utf-8"?>
-<w:styles xmlns:mc="http://schemas.openxmlformats.org/markup-compatibility/2006" xmlns:r="http://schemas.openxmlformats.org/officeDocument/2006/relationships" xmlns:w="http://schemas.openxmlformats.org/wordprocessingml/2006/main" xmlns:w14="http://schemas.microsoft.com/office/word/2010/wordml" mc:Ignorable="w14">
+<w:styles xmlns:r="http://schemas.openxmlformats.org/officeDocument/2006/relationships" xmlns:w="http://schemas.openxmlformats.org/wordprocessingml/2006/main">
   <w:docDefaults>
     <w:rPrDefault>
       <w:rPr>
@@ -1211,7 +1293,7 @@
     <w:lsdException w:name="Bibliography" w:uiPriority="37"/>
     <w:lsdException w:name="TOC Heading" w:uiPriority="39" w:qFormat="1"/>
   </w:latentStyles>
-  <w:style w:type="paragraph" w:default="1" w:styleId="Normal">
+  <w:style w:type="paragraph" w:default="1" w:styleId="a">
     <w:name w:val="Normal"/>
     <w:qFormat/>
     <w:rsid w:val="00977EBD"/>
@@ -1226,11 +1308,11 @@
       <w:lang w:val="en-US"/>
     </w:rPr>
   </w:style>
-  <w:style w:type="paragraph" w:styleId="Heading1">
+  <w:style w:type="paragraph" w:styleId="1">
     <w:name w:val="heading 1"/>
-    <w:basedOn w:val="Normal"/>
-    <w:next w:val="Normal"/>
-    <w:link w:val="Heading1Char"/>
+    <w:basedOn w:val="a"/>
+    <w:next w:val="a"/>
+    <w:link w:val="10"/>
     <w:qFormat/>
     <w:rsid w:val="00977EBD"/>
     <w:pPr>
@@ -1246,16 +1328,18 @@
       <w:szCs w:val="32"/>
     </w:rPr>
   </w:style>
-  <w:style w:type="character" w:default="1" w:styleId="DefaultParagraphFont">
+  <w:style w:type="character" w:default="1" w:styleId="a0">
     <w:name w:val="Default Paragraph Font"/>
     <w:uiPriority w:val="1"/>
+    <w:semiHidden/>
     <w:unhideWhenUsed/>
   </w:style>
-  <w:style w:type="table" w:default="1" w:styleId="TableNormal">
+  <w:style w:type="table" w:default="1" w:styleId="a1">
     <w:name w:val="Normal Table"/>
     <w:uiPriority w:val="99"/>
     <w:semiHidden/>
     <w:unhideWhenUsed/>
+    <w:qFormat/>
     <w:tblPr>
       <w:tblInd w:w="0" w:type="dxa"/>
       <w:tblCellMar>
@@ -1266,16 +1350,16 @@
       </w:tblCellMar>
     </w:tblPr>
   </w:style>
-  <w:style w:type="numbering" w:default="1" w:styleId="NoList">
+  <w:style w:type="numbering" w:default="1" w:styleId="a2">
     <w:name w:val="No List"/>
     <w:uiPriority w:val="99"/>
     <w:semiHidden/>
     <w:unhideWhenUsed/>
   </w:style>
-  <w:style w:type="character" w:customStyle="1" w:styleId="Heading1Char">
-    <w:name w:val="Heading 1 Char"/>
-    <w:basedOn w:val="DefaultParagraphFont"/>
-    <w:link w:val="Heading1"/>
+  <w:style w:type="character" w:customStyle="1" w:styleId="10">
+    <w:name w:val="Заглавие 1 Знак"/>
+    <w:basedOn w:val="a0"/>
+    <w:link w:val="1"/>
     <w:rsid w:val="00977EBD"/>
     <w:rPr>
       <w:rFonts w:ascii="Calibri" w:eastAsia="Times New Roman" w:hAnsi="Calibri" w:cs="Times New Roman"/>
@@ -1287,7 +1371,7 @@
       <w:lang w:val="en-US"/>
     </w:rPr>
   </w:style>
-  <w:style w:type="character" w:styleId="Hyperlink">
+  <w:style w:type="character" w:styleId="a3">
     <w:name w:val="Hyperlink"/>
     <w:unhideWhenUsed/>
     <w:rsid w:val="00977EBD"/>

</xml_diff>

<commit_message>
Usings & Rename methods & fields
</commit_message>
<xml_diff>
--- a/Refactoring-Information-For-Bulls-And-Cows-4.docx
+++ b/Refactoring-Information-For-Bulls-And-Cows-4.docx
@@ -1,10 +1,10 @@
 
 <file path=word/document.xml><?xml version="1.0" encoding="utf-8"?>
-<w:document xmlns:ve="http://schemas.openxmlformats.org/markup-compatibility/2006" xmlns:o="urn:schemas-microsoft-com:office:office" xmlns:r="http://schemas.openxmlformats.org/officeDocument/2006/relationships" xmlns:m="http://schemas.openxmlformats.org/officeDocument/2006/math" xmlns:v="urn:schemas-microsoft-com:vml" xmlns:wp="http://schemas.openxmlformats.org/drawingml/2006/wordprocessingDrawing" xmlns:w10="urn:schemas-microsoft-com:office:word" xmlns:w="http://schemas.openxmlformats.org/wordprocessingml/2006/main" xmlns:wne="http://schemas.microsoft.com/office/word/2006/wordml">
+<w:document xmlns:wpc="http://schemas.microsoft.com/office/word/2010/wordprocessingCanvas" xmlns:mc="http://schemas.openxmlformats.org/markup-compatibility/2006" xmlns:o="urn:schemas-microsoft-com:office:office" xmlns:r="http://schemas.openxmlformats.org/officeDocument/2006/relationships" xmlns:m="http://schemas.openxmlformats.org/officeDocument/2006/math" xmlns:v="urn:schemas-microsoft-com:vml" xmlns:wp14="http://schemas.microsoft.com/office/word/2010/wordprocessingDrawing" xmlns:wp="http://schemas.openxmlformats.org/drawingml/2006/wordprocessingDrawing" xmlns:w10="urn:schemas-microsoft-com:office:word" xmlns:w="http://schemas.openxmlformats.org/wordprocessingml/2006/main" xmlns:w14="http://schemas.microsoft.com/office/word/2010/wordml" xmlns:wpg="http://schemas.microsoft.com/office/word/2010/wordprocessingGroup" xmlns:wpi="http://schemas.microsoft.com/office/word/2010/wordprocessingInk" xmlns:wne="http://schemas.microsoft.com/office/word/2006/wordml" xmlns:wps="http://schemas.microsoft.com/office/word/2010/wordprocessingShape" mc:Ignorable="w14 wp14">
   <w:body>
     <w:p>
       <w:pPr>
-        <w:pStyle w:val="1"/>
+        <w:pStyle w:val="Heading1"/>
         <w:jc w:val="center"/>
       </w:pPr>
       <w:r>
@@ -269,7 +269,7 @@
           <w:top w:w="57" w:type="dxa"/>
           <w:bottom w:w="57" w:type="dxa"/>
         </w:tblCellMar>
-        <w:tblLook w:val="04A0"/>
+        <w:tblLook w:val="04A0" w:firstRow="1" w:lastRow="0" w:firstColumn="1" w:lastColumn="0" w:noHBand="0" w:noVBand="1"/>
       </w:tblPr>
       <w:tblGrid>
         <w:gridCol w:w="3867"/>
@@ -558,22 +558,22 @@
       <w:r>
         <w:t>Formatted all other elements of the source code according to the best practices introduced in the course “</w:t>
       </w:r>
-      <w:hyperlink r:id="rId5" w:history="1">
+      <w:hyperlink r:id="rId6" w:history="1">
         <w:r>
           <w:rPr>
-            <w:rStyle w:val="a3"/>
+            <w:rStyle w:val="Hyperlink"/>
           </w:rPr>
           <w:t xml:space="preserve">High-Quality </w:t>
         </w:r>
         <w:r>
           <w:rPr>
-            <w:rStyle w:val="a3"/>
+            <w:rStyle w:val="Hyperlink"/>
           </w:rPr>
           <w:t xml:space="preserve">Programming </w:t>
         </w:r>
         <w:r>
           <w:rPr>
-            <w:rStyle w:val="a3"/>
+            <w:rStyle w:val="Hyperlink"/>
           </w:rPr>
           <w:t>Code</w:t>
         </w:r>
@@ -740,8 +740,6 @@
       <w:r>
         <w:t>changed from public to protected.</w:t>
       </w:r>
-      <w:bookmarkStart w:id="0" w:name="_GoBack"/>
-      <w:bookmarkEnd w:id="0"/>
     </w:p>
     <w:p>
       <w:pPr>
@@ -870,6 +868,682 @@
       <w:r>
         <w:t>.</w:t>
       </w:r>
+    </w:p>
+    <w:p>
+      <w:pPr>
+        <w:numPr>
+          <w:ilvl w:val="0"/>
+          <w:numId w:val="1"/>
+        </w:numPr>
+        <w:rPr>
+          <w:rFonts w:asciiTheme="minorHAnsi" w:hAnsiTheme="minorHAnsi"/>
+        </w:rPr>
+      </w:pPr>
+      <w:r>
+        <w:rPr>
+          <w:rFonts w:asciiTheme="minorHAnsi" w:hAnsiTheme="minorHAnsi"/>
+        </w:rPr>
+        <w:t xml:space="preserve">Cleared some of the </w:t>
+      </w:r>
+      <w:proofErr w:type="spellStart"/>
+      <w:r>
+        <w:rPr>
+          <w:rFonts w:asciiTheme="minorHAnsi" w:hAnsiTheme="minorHAnsi"/>
+          <w:b/>
+        </w:rPr>
+        <w:t>U</w:t>
+      </w:r>
+      <w:r>
+        <w:rPr>
+          <w:rFonts w:asciiTheme="minorHAnsi" w:hAnsiTheme="minorHAnsi"/>
+          <w:b/>
+        </w:rPr>
+        <w:t>sings</w:t>
+      </w:r>
+      <w:proofErr w:type="spellEnd"/>
+      <w:r>
+        <w:rPr>
+          <w:rFonts w:asciiTheme="minorHAnsi" w:hAnsiTheme="minorHAnsi"/>
+        </w:rPr>
+        <w:t xml:space="preserve"> that are not used and changed :</w:t>
+      </w:r>
+    </w:p>
+    <w:p>
+      <w:pPr>
+        <w:pStyle w:val="ListParagraph"/>
+        <w:numPr>
+          <w:ilvl w:val="0"/>
+          <w:numId w:val="1"/>
+        </w:numPr>
+        <w:rPr>
+          <w:rFonts w:asciiTheme="minorHAnsi" w:hAnsiTheme="minorHAnsi"/>
+        </w:rPr>
+      </w:pPr>
+      <w:r>
+        <w:rPr>
+          <w:rFonts w:asciiTheme="minorHAnsi" w:hAnsiTheme="minorHAnsi"/>
+        </w:rPr>
+        <w:t xml:space="preserve">In </w:t>
+      </w:r>
+      <w:proofErr w:type="spellStart"/>
+      <w:r>
+        <w:rPr>
+          <w:rFonts w:asciiTheme="minorHAnsi" w:hAnsiTheme="minorHAnsi"/>
+          <w:b/>
+        </w:rPr>
+        <w:t>Engine.cs</w:t>
+      </w:r>
+      <w:proofErr w:type="spellEnd"/>
+      <w:r>
+        <w:rPr>
+          <w:rFonts w:asciiTheme="minorHAnsi" w:hAnsiTheme="minorHAnsi"/>
+        </w:rPr>
+        <w:t xml:space="preserve"> – the constant </w:t>
+      </w:r>
+      <w:r>
+        <w:rPr>
+          <w:rFonts w:asciiTheme="minorHAnsi" w:eastAsiaTheme="minorHAnsi" w:hAnsiTheme="minorHAnsi" w:cs="Consolas"/>
+          <w:b/>
+          <w:color w:val="000000"/>
+          <w:highlight w:val="white"/>
+          <w:lang w:val="en-GB"/>
+        </w:rPr>
+        <w:t>NUMBER_LENGHT</w:t>
+      </w:r>
+      <w:r>
+        <w:rPr>
+          <w:rFonts w:asciiTheme="minorHAnsi" w:eastAsiaTheme="minorHAnsi" w:hAnsiTheme="minorHAnsi" w:cs="Consolas"/>
+          <w:color w:val="000000"/>
+          <w:lang w:val="en-GB"/>
+        </w:rPr>
+        <w:t xml:space="preserve"> to </w:t>
+      </w:r>
+      <w:proofErr w:type="spellStart"/>
+      <w:r>
+        <w:rPr>
+          <w:rFonts w:asciiTheme="minorHAnsi" w:eastAsiaTheme="minorHAnsi" w:hAnsiTheme="minorHAnsi" w:cs="Consolas"/>
+          <w:b/>
+          <w:color w:val="000000"/>
+          <w:highlight w:val="white"/>
+          <w:lang w:val="en-GB"/>
+        </w:rPr>
+        <w:t>NumberLenght</w:t>
+      </w:r>
+      <w:proofErr w:type="spellEnd"/>
+      <w:r>
+        <w:rPr>
+          <w:rFonts w:asciiTheme="minorHAnsi" w:eastAsiaTheme="minorHAnsi" w:hAnsiTheme="minorHAnsi" w:cs="Consolas"/>
+          <w:b/>
+          <w:color w:val="000000"/>
+          <w:lang w:val="en-GB"/>
+        </w:rPr>
+        <w:t xml:space="preserve">, </w:t>
+      </w:r>
+      <w:r>
+        <w:rPr>
+          <w:rFonts w:asciiTheme="minorHAnsi" w:eastAsiaTheme="minorHAnsi" w:hAnsiTheme="minorHAnsi" w:cs="Consolas"/>
+          <w:color w:val="000000"/>
+          <w:lang w:val="en-GB"/>
+        </w:rPr>
+        <w:t xml:space="preserve">renamed </w:t>
+      </w:r>
+      <w:proofErr w:type="spellStart"/>
+      <w:r>
+        <w:rPr>
+          <w:rFonts w:asciiTheme="minorHAnsi" w:eastAsiaTheme="minorHAnsi" w:hAnsiTheme="minorHAnsi" w:cs="Consolas"/>
+          <w:b/>
+          <w:color w:val="000000"/>
+          <w:lang w:val="en-GB"/>
+        </w:rPr>
+        <w:t>generateNumber</w:t>
+      </w:r>
+      <w:proofErr w:type="spellEnd"/>
+      <w:r>
+        <w:rPr>
+          <w:rFonts w:asciiTheme="minorHAnsi" w:eastAsiaTheme="minorHAnsi" w:hAnsiTheme="minorHAnsi" w:cs="Consolas"/>
+          <w:color w:val="000000"/>
+          <w:lang w:val="en-GB"/>
+        </w:rPr>
+        <w:t xml:space="preserve"> to </w:t>
+      </w:r>
+      <w:proofErr w:type="spellStart"/>
+      <w:r>
+        <w:rPr>
+          <w:rFonts w:asciiTheme="minorHAnsi" w:eastAsiaTheme="minorHAnsi" w:hAnsiTheme="minorHAnsi" w:cs="Consolas"/>
+          <w:b/>
+          <w:color w:val="000000"/>
+          <w:lang w:val="en-GB"/>
+        </w:rPr>
+        <w:t>GenerateNumber</w:t>
+      </w:r>
+      <w:proofErr w:type="spellEnd"/>
+    </w:p>
+    <w:p>
+      <w:pPr>
+        <w:pStyle w:val="ListParagraph"/>
+        <w:numPr>
+          <w:ilvl w:val="0"/>
+          <w:numId w:val="1"/>
+        </w:numPr>
+        <w:rPr>
+          <w:rFonts w:asciiTheme="minorHAnsi" w:hAnsiTheme="minorHAnsi"/>
+        </w:rPr>
+      </w:pPr>
+      <w:r>
+        <w:rPr>
+          <w:rFonts w:asciiTheme="minorHAnsi" w:eastAsiaTheme="minorHAnsi" w:hAnsiTheme="minorHAnsi" w:cs="Consolas"/>
+          <w:color w:val="000000"/>
+          <w:lang w:val="en-GB"/>
+        </w:rPr>
+        <w:t xml:space="preserve">In </w:t>
+      </w:r>
+      <w:proofErr w:type="spellStart"/>
+      <w:r>
+        <w:rPr>
+          <w:rFonts w:asciiTheme="minorHAnsi" w:eastAsiaTheme="minorHAnsi" w:hAnsiTheme="minorHAnsi" w:cs="Consolas"/>
+          <w:b/>
+          <w:color w:val="000000"/>
+          <w:lang w:val="en-GB"/>
+        </w:rPr>
+        <w:t>UserInteface</w:t>
+      </w:r>
+      <w:proofErr w:type="spellEnd"/>
+      <w:r>
+        <w:rPr>
+          <w:rFonts w:asciiTheme="minorHAnsi" w:eastAsiaTheme="minorHAnsi" w:hAnsiTheme="minorHAnsi" w:cs="Consolas"/>
+          <w:b/>
+          <w:color w:val="000000"/>
+          <w:lang w:val="en-GB"/>
+        </w:rPr>
+        <w:t xml:space="preserve"> </w:t>
+      </w:r>
+      <w:r>
+        <w:rPr>
+          <w:rFonts w:asciiTheme="minorHAnsi" w:eastAsiaTheme="minorHAnsi" w:hAnsiTheme="minorHAnsi" w:cs="Consolas"/>
+          <w:color w:val="000000"/>
+          <w:lang w:val="en-GB"/>
+        </w:rPr>
+        <w:t xml:space="preserve">– constants - </w:t>
+      </w:r>
+      <w:r>
+        <w:rPr>
+          <w:rFonts w:asciiTheme="minorHAnsi" w:eastAsiaTheme="minorHAnsi" w:hAnsiTheme="minorHAnsi" w:cs="Consolas"/>
+          <w:b/>
+          <w:color w:val="000000"/>
+          <w:highlight w:val="white"/>
+          <w:lang w:val="en-GB"/>
+        </w:rPr>
+        <w:t>WELCOME_MESSAGE</w:t>
+      </w:r>
+      <w:r>
+        <w:rPr>
+          <w:rFonts w:asciiTheme="minorHAnsi" w:eastAsiaTheme="minorHAnsi" w:hAnsiTheme="minorHAnsi" w:cs="Consolas"/>
+          <w:color w:val="000000"/>
+          <w:lang w:val="en-GB"/>
+        </w:rPr>
+        <w:t xml:space="preserve"> to </w:t>
+      </w:r>
+      <w:proofErr w:type="spellStart"/>
+      <w:r>
+        <w:rPr>
+          <w:rFonts w:asciiTheme="minorHAnsi" w:eastAsiaTheme="minorHAnsi" w:hAnsiTheme="minorHAnsi" w:cs="Consolas"/>
+          <w:b/>
+          <w:color w:val="000000"/>
+          <w:highlight w:val="white"/>
+          <w:lang w:val="en-GB"/>
+        </w:rPr>
+        <w:t>WelcomeMessage</w:t>
+      </w:r>
+      <w:proofErr w:type="spellEnd"/>
+      <w:r>
+        <w:rPr>
+          <w:rFonts w:asciiTheme="minorHAnsi" w:eastAsiaTheme="minorHAnsi" w:hAnsiTheme="minorHAnsi" w:cs="Consolas"/>
+          <w:b/>
+          <w:color w:val="000000"/>
+          <w:lang w:val="en-GB"/>
+        </w:rPr>
+        <w:t xml:space="preserve">, </w:t>
+      </w:r>
+      <w:r>
+        <w:rPr>
+          <w:rFonts w:asciiTheme="minorHAnsi" w:eastAsiaTheme="minorHAnsi" w:hAnsiTheme="minorHAnsi" w:cs="Consolas"/>
+          <w:b/>
+          <w:color w:val="000000"/>
+          <w:highlight w:val="white"/>
+          <w:lang w:val="en-GB"/>
+        </w:rPr>
+        <w:t>WRONG_COMMAND_MESSAGE</w:t>
+      </w:r>
+      <w:r>
+        <w:rPr>
+          <w:rFonts w:asciiTheme="minorHAnsi" w:eastAsiaTheme="minorHAnsi" w:hAnsiTheme="minorHAnsi" w:cs="Consolas"/>
+          <w:color w:val="000000"/>
+          <w:lang w:val="en-GB"/>
+        </w:rPr>
+        <w:t xml:space="preserve"> to </w:t>
+      </w:r>
+      <w:proofErr w:type="spellStart"/>
+      <w:r>
+        <w:rPr>
+          <w:rFonts w:asciiTheme="minorHAnsi" w:eastAsiaTheme="minorHAnsi" w:hAnsiTheme="minorHAnsi" w:cs="Consolas"/>
+          <w:b/>
+          <w:color w:val="000000"/>
+          <w:highlight w:val="white"/>
+          <w:lang w:val="en-GB"/>
+        </w:rPr>
+        <w:t>WrongCommandMessage</w:t>
+      </w:r>
+      <w:proofErr w:type="spellEnd"/>
+      <w:r>
+        <w:rPr>
+          <w:rFonts w:asciiTheme="minorHAnsi" w:eastAsiaTheme="minorHAnsi" w:hAnsiTheme="minorHAnsi" w:cs="Consolas"/>
+          <w:b/>
+          <w:color w:val="000000"/>
+          <w:lang w:val="en-GB"/>
+        </w:rPr>
+        <w:t>.</w:t>
+      </w:r>
+    </w:p>
+    <w:p>
+      <w:pPr>
+        <w:pStyle w:val="ListParagraph"/>
+        <w:numPr>
+          <w:ilvl w:val="0"/>
+          <w:numId w:val="1"/>
+        </w:numPr>
+        <w:rPr>
+          <w:rFonts w:asciiTheme="minorHAnsi" w:hAnsiTheme="minorHAnsi"/>
+        </w:rPr>
+      </w:pPr>
+      <w:r>
+        <w:rPr>
+          <w:rFonts w:asciiTheme="minorHAnsi" w:eastAsiaTheme="minorHAnsi" w:hAnsiTheme="minorHAnsi" w:cs="Consolas"/>
+          <w:color w:val="000000"/>
+          <w:lang w:val="en-GB"/>
+        </w:rPr>
+        <w:t xml:space="preserve">In </w:t>
+      </w:r>
+      <w:proofErr w:type="spellStart"/>
+      <w:r>
+        <w:rPr>
+          <w:rFonts w:asciiTheme="minorHAnsi" w:eastAsiaTheme="minorHAnsi" w:hAnsiTheme="minorHAnsi" w:cs="Consolas"/>
+          <w:b/>
+          <w:color w:val="000000"/>
+          <w:lang w:val="en-GB"/>
+        </w:rPr>
+        <w:t>UserInteface</w:t>
+      </w:r>
+      <w:proofErr w:type="spellEnd"/>
+      <w:r>
+        <w:rPr>
+          <w:rFonts w:asciiTheme="minorHAnsi" w:eastAsiaTheme="minorHAnsi" w:hAnsiTheme="minorHAnsi" w:cs="Consolas"/>
+          <w:b/>
+          <w:color w:val="000000"/>
+          <w:lang w:val="en-GB"/>
+        </w:rPr>
+        <w:t xml:space="preserve"> </w:t>
+      </w:r>
+      <w:r>
+        <w:rPr>
+          <w:rFonts w:asciiTheme="minorHAnsi" w:eastAsiaTheme="minorHAnsi" w:hAnsiTheme="minorHAnsi" w:cs="Consolas"/>
+          <w:color w:val="000000"/>
+          <w:lang w:val="en-GB"/>
+        </w:rPr>
+        <w:t>–</w:t>
+      </w:r>
+      <w:r>
+        <w:rPr>
+          <w:rFonts w:asciiTheme="minorHAnsi" w:eastAsiaTheme="minorHAnsi" w:hAnsiTheme="minorHAnsi" w:cs="Consolas"/>
+          <w:color w:val="000000"/>
+          <w:lang w:val="en-GB"/>
+        </w:rPr>
+        <w:t xml:space="preserve"> rename the static strings &amp; </w:t>
+      </w:r>
+      <w:proofErr w:type="spellStart"/>
+      <w:r>
+        <w:rPr>
+          <w:rFonts w:asciiTheme="minorHAnsi" w:eastAsiaTheme="minorHAnsi" w:hAnsiTheme="minorHAnsi" w:cs="Consolas"/>
+          <w:color w:val="000000"/>
+          <w:lang w:val="en-GB"/>
+        </w:rPr>
+        <w:t>stringbuilder</w:t>
+      </w:r>
+      <w:proofErr w:type="spellEnd"/>
+      <w:r>
+        <w:rPr>
+          <w:rFonts w:asciiTheme="minorHAnsi" w:eastAsiaTheme="minorHAnsi" w:hAnsiTheme="minorHAnsi" w:cs="Consolas"/>
+          <w:color w:val="000000"/>
+          <w:lang w:val="en-GB"/>
+        </w:rPr>
+        <w:t xml:space="preserve"> – </w:t>
+      </w:r>
+      <w:proofErr w:type="spellStart"/>
+      <w:r>
+        <w:rPr>
+          <w:rFonts w:asciiTheme="minorHAnsi" w:eastAsiaTheme="minorHAnsi" w:hAnsiTheme="minorHAnsi" w:cs="Consolas"/>
+          <w:b/>
+          <w:color w:val="000000"/>
+          <w:highlight w:val="white"/>
+          <w:lang w:val="en-GB"/>
+        </w:rPr>
+        <w:t>helpNumber</w:t>
+      </w:r>
+      <w:proofErr w:type="spellEnd"/>
+      <w:r>
+        <w:rPr>
+          <w:rFonts w:asciiTheme="minorHAnsi" w:eastAsiaTheme="minorHAnsi" w:hAnsiTheme="minorHAnsi" w:cs="Consolas"/>
+          <w:color w:val="000000"/>
+          <w:lang w:val="en-GB"/>
+        </w:rPr>
+        <w:t xml:space="preserve"> to </w:t>
+      </w:r>
+      <w:proofErr w:type="spellStart"/>
+      <w:r>
+        <w:rPr>
+          <w:rFonts w:asciiTheme="minorHAnsi" w:eastAsiaTheme="minorHAnsi" w:hAnsiTheme="minorHAnsi" w:cs="Consolas"/>
+          <w:b/>
+          <w:color w:val="000000"/>
+          <w:highlight w:val="white"/>
+          <w:lang w:val="en-GB"/>
+        </w:rPr>
+        <w:t>HelpNumber</w:t>
+      </w:r>
+      <w:proofErr w:type="spellEnd"/>
+      <w:r>
+        <w:rPr>
+          <w:rFonts w:asciiTheme="minorHAnsi" w:eastAsiaTheme="minorHAnsi" w:hAnsiTheme="minorHAnsi" w:cs="Consolas"/>
+          <w:color w:val="000000"/>
+          <w:lang w:val="en-GB"/>
+        </w:rPr>
+        <w:t xml:space="preserve">, </w:t>
+      </w:r>
+      <w:proofErr w:type="spellStart"/>
+      <w:r>
+        <w:rPr>
+          <w:rFonts w:asciiTheme="minorHAnsi" w:eastAsiaTheme="minorHAnsi" w:hAnsiTheme="minorHAnsi" w:cs="Consolas"/>
+          <w:b/>
+          <w:color w:val="000000"/>
+          <w:highlight w:val="white"/>
+          <w:lang w:val="en-GB"/>
+        </w:rPr>
+        <w:t>helpPattern</w:t>
+      </w:r>
+      <w:proofErr w:type="spellEnd"/>
+      <w:r>
+        <w:rPr>
+          <w:rFonts w:asciiTheme="minorHAnsi" w:eastAsiaTheme="minorHAnsi" w:hAnsiTheme="minorHAnsi" w:cs="Consolas"/>
+          <w:color w:val="000000"/>
+          <w:lang w:val="en-GB"/>
+        </w:rPr>
+        <w:t xml:space="preserve"> to </w:t>
+      </w:r>
+      <w:proofErr w:type="spellStart"/>
+      <w:r>
+        <w:rPr>
+          <w:rFonts w:asciiTheme="minorHAnsi" w:eastAsiaTheme="minorHAnsi" w:hAnsiTheme="minorHAnsi" w:cs="Consolas"/>
+          <w:b/>
+          <w:color w:val="000000"/>
+          <w:highlight w:val="white"/>
+          <w:lang w:val="en-GB"/>
+        </w:rPr>
+        <w:t>HelpPattern</w:t>
+      </w:r>
+      <w:proofErr w:type="spellEnd"/>
+      <w:r>
+        <w:rPr>
+          <w:rFonts w:asciiTheme="minorHAnsi" w:eastAsiaTheme="minorHAnsi" w:hAnsiTheme="minorHAnsi" w:cs="Consolas"/>
+          <w:color w:val="000000"/>
+          <w:lang w:val="en-GB"/>
+        </w:rPr>
+        <w:t xml:space="preserve">, </w:t>
+      </w:r>
+      <w:proofErr w:type="spellStart"/>
+      <w:proofErr w:type="gramStart"/>
+      <w:r>
+        <w:rPr>
+          <w:rFonts w:asciiTheme="minorHAnsi" w:eastAsiaTheme="minorHAnsi" w:hAnsiTheme="minorHAnsi" w:cs="Consolas"/>
+          <w:b/>
+          <w:color w:val="000000"/>
+          <w:highlight w:val="white"/>
+          <w:lang w:val="en-GB"/>
+        </w:rPr>
+        <w:t>generatedNumber</w:t>
+      </w:r>
+      <w:proofErr w:type="spellEnd"/>
+      <w:proofErr w:type="gramEnd"/>
+      <w:r>
+        <w:rPr>
+          <w:rFonts w:asciiTheme="minorHAnsi" w:eastAsiaTheme="minorHAnsi" w:hAnsiTheme="minorHAnsi" w:cs="Consolas"/>
+          <w:color w:val="000000"/>
+          <w:lang w:val="en-GB"/>
+        </w:rPr>
+        <w:t xml:space="preserve"> to </w:t>
+      </w:r>
+      <w:proofErr w:type="spellStart"/>
+      <w:r>
+        <w:rPr>
+          <w:rFonts w:asciiTheme="minorHAnsi" w:eastAsiaTheme="minorHAnsi" w:hAnsiTheme="minorHAnsi" w:cs="Consolas"/>
+          <w:b/>
+          <w:color w:val="000000"/>
+          <w:highlight w:val="white"/>
+          <w:lang w:val="en-GB"/>
+        </w:rPr>
+        <w:t>GeneratedNumber</w:t>
+      </w:r>
+      <w:proofErr w:type="spellEnd"/>
+      <w:r>
+        <w:rPr>
+          <w:rFonts w:asciiTheme="minorHAnsi" w:eastAsiaTheme="minorHAnsi" w:hAnsiTheme="minorHAnsi" w:cs="Consolas"/>
+          <w:b/>
+          <w:color w:val="000000"/>
+          <w:lang w:val="en-GB"/>
+        </w:rPr>
+        <w:t>.</w:t>
+      </w:r>
+    </w:p>
+    <w:p>
+      <w:pPr>
+        <w:pStyle w:val="ListParagraph"/>
+        <w:numPr>
+          <w:ilvl w:val="0"/>
+          <w:numId w:val="1"/>
+        </w:numPr>
+        <w:rPr>
+          <w:rFonts w:asciiTheme="minorHAnsi" w:hAnsiTheme="minorHAnsi"/>
+        </w:rPr>
+      </w:pPr>
+      <w:r>
+        <w:rPr>
+          <w:rFonts w:asciiTheme="minorHAnsi" w:eastAsiaTheme="minorHAnsi" w:hAnsiTheme="minorHAnsi" w:cs="Consolas"/>
+          <w:color w:val="000000"/>
+          <w:lang w:val="en-GB"/>
+        </w:rPr>
+        <w:t xml:space="preserve">In </w:t>
+      </w:r>
+      <w:proofErr w:type="spellStart"/>
+      <w:r>
+        <w:rPr>
+          <w:rFonts w:asciiTheme="minorHAnsi" w:eastAsiaTheme="minorHAnsi" w:hAnsiTheme="minorHAnsi" w:cs="Consolas"/>
+          <w:b/>
+          <w:color w:val="000000"/>
+          <w:lang w:val="en-GB"/>
+        </w:rPr>
+        <w:t>UserInteface</w:t>
+      </w:r>
+      <w:proofErr w:type="spellEnd"/>
+      <w:r>
+        <w:rPr>
+          <w:rFonts w:asciiTheme="minorHAnsi" w:eastAsiaTheme="minorHAnsi" w:hAnsiTheme="minorHAnsi" w:cs="Consolas"/>
+          <w:b/>
+          <w:color w:val="000000"/>
+          <w:lang w:val="en-GB"/>
+        </w:rPr>
+        <w:t xml:space="preserve"> </w:t>
+      </w:r>
+      <w:r>
+        <w:rPr>
+          <w:rFonts w:asciiTheme="minorHAnsi" w:eastAsiaTheme="minorHAnsi" w:hAnsiTheme="minorHAnsi" w:cs="Consolas"/>
+          <w:color w:val="000000"/>
+          <w:lang w:val="en-GB"/>
+        </w:rPr>
+        <w:t>–</w:t>
+      </w:r>
+      <w:r>
+        <w:rPr>
+          <w:rFonts w:asciiTheme="minorHAnsi" w:eastAsiaTheme="minorHAnsi" w:hAnsiTheme="minorHAnsi" w:cs="Consolas"/>
+          <w:color w:val="000000"/>
+          <w:lang w:val="en-GB"/>
+        </w:rPr>
+        <w:t xml:space="preserve"> made field </w:t>
+      </w:r>
+      <w:proofErr w:type="spellStart"/>
+      <w:r>
+        <w:rPr>
+          <w:rFonts w:asciiTheme="minorHAnsi" w:eastAsiaTheme="minorHAnsi" w:hAnsiTheme="minorHAnsi" w:cs="Consolas"/>
+          <w:b/>
+          <w:color w:val="000000"/>
+          <w:lang w:val="en-GB"/>
+        </w:rPr>
+        <w:t>ScoreBoard</w:t>
+      </w:r>
+      <w:proofErr w:type="spellEnd"/>
+      <w:r>
+        <w:rPr>
+          <w:rFonts w:asciiTheme="minorHAnsi" w:eastAsiaTheme="minorHAnsi" w:hAnsiTheme="minorHAnsi" w:cs="Consolas"/>
+          <w:color w:val="000000"/>
+          <w:lang w:val="en-GB"/>
+        </w:rPr>
+        <w:t xml:space="preserve"> to </w:t>
+      </w:r>
+      <w:proofErr w:type="spellStart"/>
+      <w:r>
+        <w:rPr>
+          <w:rFonts w:asciiTheme="minorHAnsi" w:eastAsiaTheme="minorHAnsi" w:hAnsiTheme="minorHAnsi" w:cs="Consolas"/>
+          <w:b/>
+          <w:color w:val="000000"/>
+          <w:lang w:val="en-GB"/>
+        </w:rPr>
+        <w:t>readonly</w:t>
+      </w:r>
+      <w:proofErr w:type="spellEnd"/>
+      <w:r>
+        <w:rPr>
+          <w:rFonts w:asciiTheme="minorHAnsi" w:eastAsiaTheme="minorHAnsi" w:hAnsiTheme="minorHAnsi" w:cs="Consolas"/>
+          <w:color w:val="000000"/>
+          <w:lang w:val="en-GB"/>
+        </w:rPr>
+        <w:t xml:space="preserve"> </w:t>
+      </w:r>
+      <w:r>
+        <w:rPr>
+          <w:rFonts w:asciiTheme="minorHAnsi" w:eastAsiaTheme="minorHAnsi" w:hAnsiTheme="minorHAnsi" w:cs="Consolas"/>
+          <w:b/>
+          <w:color w:val="000000"/>
+          <w:highlight w:val="white"/>
+          <w:lang w:val="en-GB"/>
+        </w:rPr>
+        <w:t>scoreboard</w:t>
+      </w:r>
+      <w:r>
+        <w:rPr>
+          <w:rFonts w:asciiTheme="minorHAnsi" w:eastAsiaTheme="minorHAnsi" w:hAnsiTheme="minorHAnsi" w:cs="Consolas"/>
+          <w:b/>
+          <w:color w:val="000000"/>
+          <w:lang w:val="en-GB"/>
+        </w:rPr>
+        <w:t>.</w:t>
+      </w:r>
+      <w:bookmarkStart w:id="0" w:name="_GoBack"/>
+      <w:bookmarkEnd w:id="0"/>
+    </w:p>
+    <w:p>
+      <w:pPr>
+        <w:pStyle w:val="ListParagraph"/>
+        <w:numPr>
+          <w:ilvl w:val="0"/>
+          <w:numId w:val="1"/>
+        </w:numPr>
+        <w:rPr>
+          <w:rFonts w:asciiTheme="minorHAnsi" w:hAnsiTheme="minorHAnsi"/>
+        </w:rPr>
+      </w:pPr>
+      <w:r>
+        <w:rPr>
+          <w:rFonts w:asciiTheme="minorHAnsi" w:eastAsiaTheme="minorHAnsi" w:hAnsiTheme="minorHAnsi" w:cs="Consolas"/>
+          <w:color w:val="000000"/>
+          <w:lang w:val="en-GB"/>
+        </w:rPr>
+        <w:lastRenderedPageBreak/>
+        <w:t xml:space="preserve">In </w:t>
+      </w:r>
+      <w:proofErr w:type="spellStart"/>
+      <w:r>
+        <w:rPr>
+          <w:rFonts w:asciiTheme="minorHAnsi" w:eastAsiaTheme="minorHAnsi" w:hAnsiTheme="minorHAnsi" w:cs="Consolas"/>
+          <w:b/>
+          <w:color w:val="000000"/>
+          <w:lang w:val="en-GB"/>
+        </w:rPr>
+        <w:t>UserInteface</w:t>
+      </w:r>
+      <w:proofErr w:type="spellEnd"/>
+      <w:r>
+        <w:rPr>
+          <w:rFonts w:asciiTheme="minorHAnsi" w:eastAsiaTheme="minorHAnsi" w:hAnsiTheme="minorHAnsi" w:cs="Consolas"/>
+          <w:b/>
+          <w:color w:val="000000"/>
+          <w:lang w:val="en-GB"/>
+        </w:rPr>
+        <w:t xml:space="preserve"> </w:t>
+      </w:r>
+      <w:r>
+        <w:rPr>
+          <w:rFonts w:asciiTheme="minorHAnsi" w:eastAsiaTheme="minorHAnsi" w:hAnsiTheme="minorHAnsi" w:cs="Consolas"/>
+          <w:color w:val="000000"/>
+          <w:lang w:val="en-GB"/>
+        </w:rPr>
+        <w:t>–</w:t>
+      </w:r>
+      <w:r>
+        <w:rPr>
+          <w:rFonts w:asciiTheme="minorHAnsi" w:eastAsiaTheme="minorHAnsi" w:hAnsiTheme="minorHAnsi" w:cs="Consolas"/>
+          <w:color w:val="000000"/>
+          <w:lang w:val="en-GB"/>
+        </w:rPr>
+        <w:t xml:space="preserve"> </w:t>
+      </w:r>
+      <w:proofErr w:type="spellStart"/>
+      <w:r>
+        <w:rPr>
+          <w:rFonts w:asciiTheme="minorHAnsi" w:eastAsiaTheme="minorHAnsi" w:hAnsiTheme="minorHAnsi" w:cs="Consolas"/>
+          <w:b/>
+          <w:color w:val="000000"/>
+          <w:highlight w:val="white"/>
+          <w:lang w:val="en-GB"/>
+        </w:rPr>
+        <w:t>generateHelpPattern</w:t>
+      </w:r>
+      <w:proofErr w:type="spellEnd"/>
+      <w:r>
+        <w:rPr>
+          <w:rFonts w:asciiTheme="minorHAnsi" w:eastAsiaTheme="minorHAnsi" w:hAnsiTheme="minorHAnsi" w:cs="Consolas"/>
+          <w:color w:val="000000"/>
+          <w:lang w:val="en-GB"/>
+        </w:rPr>
+        <w:t xml:space="preserve"> to </w:t>
+      </w:r>
+      <w:proofErr w:type="spellStart"/>
+      <w:r>
+        <w:rPr>
+          <w:rFonts w:asciiTheme="minorHAnsi" w:eastAsiaTheme="minorHAnsi" w:hAnsiTheme="minorHAnsi" w:cs="Consolas"/>
+          <w:b/>
+          <w:color w:val="000000"/>
+          <w:highlight w:val="white"/>
+          <w:lang w:val="en-GB"/>
+        </w:rPr>
+        <w:t>GenerateHelpPattern</w:t>
+      </w:r>
+      <w:proofErr w:type="spellEnd"/>
     </w:p>
     <w:p>
       <w:pPr>
@@ -887,7 +1561,7 @@
 </file>
 
 <file path=word/numbering.xml><?xml version="1.0" encoding="utf-8"?>
-<w:numbering xmlns:ve="http://schemas.openxmlformats.org/markup-compatibility/2006" xmlns:o="urn:schemas-microsoft-com:office:office" xmlns:r="http://schemas.openxmlformats.org/officeDocument/2006/relationships" xmlns:m="http://schemas.openxmlformats.org/officeDocument/2006/math" xmlns:v="urn:schemas-microsoft-com:vml" xmlns:wp="http://schemas.openxmlformats.org/drawingml/2006/wordprocessingDrawing" xmlns:w10="urn:schemas-microsoft-com:office:word" xmlns:w="http://schemas.openxmlformats.org/wordprocessingml/2006/main" xmlns:wne="http://schemas.microsoft.com/office/word/2006/wordml">
+<w:numbering xmlns:wpc="http://schemas.microsoft.com/office/word/2010/wordprocessingCanvas" xmlns:mc="http://schemas.openxmlformats.org/markup-compatibility/2006" xmlns:o="urn:schemas-microsoft-com:office:office" xmlns:r="http://schemas.openxmlformats.org/officeDocument/2006/relationships" xmlns:m="http://schemas.openxmlformats.org/officeDocument/2006/math" xmlns:v="urn:schemas-microsoft-com:vml" xmlns:wp14="http://schemas.microsoft.com/office/word/2010/wordprocessingDrawing" xmlns:wp="http://schemas.openxmlformats.org/drawingml/2006/wordprocessingDrawing" xmlns:w10="urn:schemas-microsoft-com:office:word" xmlns:w="http://schemas.openxmlformats.org/wordprocessingml/2006/main" xmlns:w14="http://schemas.microsoft.com/office/word/2010/wordml" xmlns:wpg="http://schemas.microsoft.com/office/word/2010/wordprocessingGroup" xmlns:wpi="http://schemas.microsoft.com/office/word/2010/wordprocessingInk" xmlns:wne="http://schemas.microsoft.com/office/word/2006/wordml" xmlns:wps="http://schemas.microsoft.com/office/word/2010/wordprocessingShape" mc:Ignorable="w14 wp14">
   <w:abstractNum w:abstractNumId="0">
     <w:nsid w:val="290C693F"/>
     <w:multiLevelType w:val="hybridMultilevel"/>
@@ -1097,6 +1771,119 @@
       <w:pPr>
         <w:ind w:left="6120" w:hanging="180"/>
       </w:pPr>
+    </w:lvl>
+  </w:abstractNum>
+  <w:abstractNum w:abstractNumId="2">
+    <w:nsid w:val="3B5B5A5A"/>
+    <w:multiLevelType w:val="hybridMultilevel"/>
+    <w:tmpl w:val="CD023C5C"/>
+    <w:lvl w:ilvl="0" w:tplc="08090001">
+      <w:start w:val="1"/>
+      <w:numFmt w:val="bullet"/>
+      <w:lvlText w:val=""/>
+      <w:lvlJc w:val="left"/>
+      <w:pPr>
+        <w:ind w:left="1080" w:hanging="360"/>
+      </w:pPr>
+      <w:rPr>
+        <w:rFonts w:ascii="Symbol" w:hAnsi="Symbol" w:hint="default"/>
+      </w:rPr>
+    </w:lvl>
+    <w:lvl w:ilvl="1" w:tplc="08090003" w:tentative="1">
+      <w:start w:val="1"/>
+      <w:numFmt w:val="bullet"/>
+      <w:lvlText w:val="o"/>
+      <w:lvlJc w:val="left"/>
+      <w:pPr>
+        <w:ind w:left="1800" w:hanging="360"/>
+      </w:pPr>
+      <w:rPr>
+        <w:rFonts w:ascii="Courier New" w:hAnsi="Courier New" w:cs="Courier New" w:hint="default"/>
+      </w:rPr>
+    </w:lvl>
+    <w:lvl w:ilvl="2" w:tplc="08090005" w:tentative="1">
+      <w:start w:val="1"/>
+      <w:numFmt w:val="bullet"/>
+      <w:lvlText w:val=""/>
+      <w:lvlJc w:val="left"/>
+      <w:pPr>
+        <w:ind w:left="2520" w:hanging="360"/>
+      </w:pPr>
+      <w:rPr>
+        <w:rFonts w:ascii="Wingdings" w:hAnsi="Wingdings" w:hint="default"/>
+      </w:rPr>
+    </w:lvl>
+    <w:lvl w:ilvl="3" w:tplc="08090001" w:tentative="1">
+      <w:start w:val="1"/>
+      <w:numFmt w:val="bullet"/>
+      <w:lvlText w:val=""/>
+      <w:lvlJc w:val="left"/>
+      <w:pPr>
+        <w:ind w:left="3240" w:hanging="360"/>
+      </w:pPr>
+      <w:rPr>
+        <w:rFonts w:ascii="Symbol" w:hAnsi="Symbol" w:hint="default"/>
+      </w:rPr>
+    </w:lvl>
+    <w:lvl w:ilvl="4" w:tplc="08090003" w:tentative="1">
+      <w:start w:val="1"/>
+      <w:numFmt w:val="bullet"/>
+      <w:lvlText w:val="o"/>
+      <w:lvlJc w:val="left"/>
+      <w:pPr>
+        <w:ind w:left="3960" w:hanging="360"/>
+      </w:pPr>
+      <w:rPr>
+        <w:rFonts w:ascii="Courier New" w:hAnsi="Courier New" w:cs="Courier New" w:hint="default"/>
+      </w:rPr>
+    </w:lvl>
+    <w:lvl w:ilvl="5" w:tplc="08090005" w:tentative="1">
+      <w:start w:val="1"/>
+      <w:numFmt w:val="bullet"/>
+      <w:lvlText w:val=""/>
+      <w:lvlJc w:val="left"/>
+      <w:pPr>
+        <w:ind w:left="4680" w:hanging="360"/>
+      </w:pPr>
+      <w:rPr>
+        <w:rFonts w:ascii="Wingdings" w:hAnsi="Wingdings" w:hint="default"/>
+      </w:rPr>
+    </w:lvl>
+    <w:lvl w:ilvl="6" w:tplc="08090001" w:tentative="1">
+      <w:start w:val="1"/>
+      <w:numFmt w:val="bullet"/>
+      <w:lvlText w:val=""/>
+      <w:lvlJc w:val="left"/>
+      <w:pPr>
+        <w:ind w:left="5400" w:hanging="360"/>
+      </w:pPr>
+      <w:rPr>
+        <w:rFonts w:ascii="Symbol" w:hAnsi="Symbol" w:hint="default"/>
+      </w:rPr>
+    </w:lvl>
+    <w:lvl w:ilvl="7" w:tplc="08090003" w:tentative="1">
+      <w:start w:val="1"/>
+      <w:numFmt w:val="bullet"/>
+      <w:lvlText w:val="o"/>
+      <w:lvlJc w:val="left"/>
+      <w:pPr>
+        <w:ind w:left="6120" w:hanging="360"/>
+      </w:pPr>
+      <w:rPr>
+        <w:rFonts w:ascii="Courier New" w:hAnsi="Courier New" w:cs="Courier New" w:hint="default"/>
+      </w:rPr>
+    </w:lvl>
+    <w:lvl w:ilvl="8" w:tplc="08090005" w:tentative="1">
+      <w:start w:val="1"/>
+      <w:numFmt w:val="bullet"/>
+      <w:lvlText w:val=""/>
+      <w:lvlJc w:val="left"/>
+      <w:pPr>
+        <w:ind w:left="6840" w:hanging="360"/>
+      </w:pPr>
+      <w:rPr>
+        <w:rFonts w:ascii="Wingdings" w:hAnsi="Wingdings" w:hint="default"/>
+      </w:rPr>
     </w:lvl>
   </w:abstractNum>
   <w:num w:numId="1">
@@ -1133,258 +1920,14 @@
   <w:num w:numId="3">
     <w:abstractNumId w:val="0"/>
   </w:num>
+  <w:num w:numId="4">
+    <w:abstractNumId w:val="2"/>
+  </w:num>
 </w:numbering>
 </file>
 
 <file path=word/styles.xml><?xml version="1.0" encoding="utf-8"?>
-<w:styles xmlns:r="http://schemas.openxmlformats.org/officeDocument/2006/relationships" xmlns:w="http://schemas.openxmlformats.org/wordprocessingml/2006/main">
-  <w:docDefaults>
-    <w:rPrDefault>
-      <w:rPr>
-        <w:rFonts w:asciiTheme="minorHAnsi" w:eastAsiaTheme="minorHAnsi" w:hAnsiTheme="minorHAnsi" w:cstheme="minorBidi"/>
-        <w:sz w:val="22"/>
-        <w:szCs w:val="22"/>
-        <w:lang w:val="bg-BG" w:eastAsia="en-US" w:bidi="ar-SA"/>
-      </w:rPr>
-    </w:rPrDefault>
-    <w:pPrDefault>
-      <w:pPr>
-        <w:spacing w:after="200" w:line="276" w:lineRule="auto"/>
-      </w:pPr>
-    </w:pPrDefault>
-  </w:docDefaults>
-  <w:latentStyles w:defLockedState="0" w:defUIPriority="99" w:defSemiHidden="1" w:defUnhideWhenUsed="1" w:defQFormat="0" w:count="267">
-    <w:lsdException w:name="Normal" w:semiHidden="0" w:uiPriority="0" w:unhideWhenUsed="0" w:qFormat="1"/>
-    <w:lsdException w:name="heading 1" w:semiHidden="0" w:uiPriority="0" w:unhideWhenUsed="0" w:qFormat="1"/>
-    <w:lsdException w:name="heading 2" w:uiPriority="9" w:qFormat="1"/>
-    <w:lsdException w:name="heading 3" w:uiPriority="9" w:qFormat="1"/>
-    <w:lsdException w:name="heading 4" w:uiPriority="9" w:qFormat="1"/>
-    <w:lsdException w:name="heading 5" w:uiPriority="9" w:qFormat="1"/>
-    <w:lsdException w:name="heading 6" w:uiPriority="9" w:qFormat="1"/>
-    <w:lsdException w:name="heading 7" w:uiPriority="9" w:qFormat="1"/>
-    <w:lsdException w:name="heading 8" w:uiPriority="9" w:qFormat="1"/>
-    <w:lsdException w:name="heading 9" w:uiPriority="9" w:qFormat="1"/>
-    <w:lsdException w:name="toc 1" w:uiPriority="39"/>
-    <w:lsdException w:name="toc 2" w:uiPriority="39"/>
-    <w:lsdException w:name="toc 3" w:uiPriority="39"/>
-    <w:lsdException w:name="toc 4" w:uiPriority="39"/>
-    <w:lsdException w:name="toc 5" w:uiPriority="39"/>
-    <w:lsdException w:name="toc 6" w:uiPriority="39"/>
-    <w:lsdException w:name="toc 7" w:uiPriority="39"/>
-    <w:lsdException w:name="toc 8" w:uiPriority="39"/>
-    <w:lsdException w:name="toc 9" w:uiPriority="39"/>
-    <w:lsdException w:name="caption" w:uiPriority="35" w:qFormat="1"/>
-    <w:lsdException w:name="Title" w:semiHidden="0" w:uiPriority="10" w:unhideWhenUsed="0" w:qFormat="1"/>
-    <w:lsdException w:name="Default Paragraph Font" w:uiPriority="1"/>
-    <w:lsdException w:name="Subtitle" w:semiHidden="0" w:uiPriority="11" w:unhideWhenUsed="0" w:qFormat="1"/>
-    <w:lsdException w:name="Hyperlink" w:uiPriority="0"/>
-    <w:lsdException w:name="Strong" w:semiHidden="0" w:uiPriority="22" w:unhideWhenUsed="0" w:qFormat="1"/>
-    <w:lsdException w:name="Emphasis" w:semiHidden="0" w:uiPriority="20" w:unhideWhenUsed="0" w:qFormat="1"/>
-    <w:lsdException w:name="Table Grid" w:semiHidden="0" w:uiPriority="59" w:unhideWhenUsed="0"/>
-    <w:lsdException w:name="Placeholder Text" w:unhideWhenUsed="0"/>
-    <w:lsdException w:name="No Spacing" w:semiHidden="0" w:uiPriority="1" w:unhideWhenUsed="0" w:qFormat="1"/>
-    <w:lsdException w:name="Light Shading" w:semiHidden="0" w:uiPriority="60" w:unhideWhenUsed="0"/>
-    <w:lsdException w:name="Light List" w:semiHidden="0" w:uiPriority="61" w:unhideWhenUsed="0"/>
-    <w:lsdException w:name="Light Grid" w:semiHidden="0" w:uiPriority="62" w:unhideWhenUsed="0"/>
-    <w:lsdException w:name="Medium Shading 1" w:semiHidden="0" w:uiPriority="63" w:unhideWhenUsed="0"/>
-    <w:lsdException w:name="Medium Shading 2" w:semiHidden="0" w:uiPriority="64" w:unhideWhenUsed="0"/>
-    <w:lsdException w:name="Medium List 1" w:semiHidden="0" w:uiPriority="65" w:unhideWhenUsed="0"/>
-    <w:lsdException w:name="Medium List 2" w:semiHidden="0" w:uiPriority="66" w:unhideWhenUsed="0"/>
-    <w:lsdException w:name="Medium Grid 1" w:semiHidden="0" w:uiPriority="67" w:unhideWhenUsed="0"/>
-    <w:lsdException w:name="Medium Grid 2" w:semiHidden="0" w:uiPriority="68" w:unhideWhenUsed="0"/>
-    <w:lsdException w:name="Medium Grid 3" w:semiHidden="0" w:uiPriority="69" w:unhideWhenUsed="0"/>
-    <w:lsdException w:name="Dark List" w:semiHidden="0" w:uiPriority="70" w:unhideWhenUsed="0"/>
-    <w:lsdException w:name="Colorful Shading" w:semiHidden="0" w:uiPriority="71" w:unhideWhenUsed="0"/>
-    <w:lsdException w:name="Colorful List" w:semiHidden="0" w:uiPriority="72" w:unhideWhenUsed="0"/>
-    <w:lsdException w:name="Colorful Grid" w:semiHidden="0" w:uiPriority="73" w:unhideWhenUsed="0"/>
-    <w:lsdException w:name="Light Shading Accent 1" w:semiHidden="0" w:uiPriority="60" w:unhideWhenUsed="0"/>
-    <w:lsdException w:name="Light List Accent 1" w:semiHidden="0" w:uiPriority="61" w:unhideWhenUsed="0"/>
-    <w:lsdException w:name="Light Grid Accent 1" w:semiHidden="0" w:uiPriority="62" w:unhideWhenUsed="0"/>
-    <w:lsdException w:name="Medium Shading 1 Accent 1" w:semiHidden="0" w:uiPriority="63" w:unhideWhenUsed="0"/>
-    <w:lsdException w:name="Medium Shading 2 Accent 1" w:semiHidden="0" w:uiPriority="64" w:unhideWhenUsed="0"/>
-    <w:lsdException w:name="Medium List 1 Accent 1" w:semiHidden="0" w:uiPriority="65" w:unhideWhenUsed="0"/>
-    <w:lsdException w:name="Revision" w:unhideWhenUsed="0"/>
-    <w:lsdException w:name="List Paragraph" w:semiHidden="0" w:uiPriority="34" w:unhideWhenUsed="0" w:qFormat="1"/>
-    <w:lsdException w:name="Quote" w:semiHidden="0" w:uiPriority="29" w:unhideWhenUsed="0" w:qFormat="1"/>
-    <w:lsdException w:name="Intense Quote" w:semiHidden="0" w:uiPriority="30" w:unhideWhenUsed="0" w:qFormat="1"/>
-    <w:lsdException w:name="Medium List 2 Accent 1" w:semiHidden="0" w:uiPriority="66" w:unhideWhenUsed="0"/>
-    <w:lsdException w:name="Medium Grid 1 Accent 1" w:semiHidden="0" w:uiPriority="67" w:unhideWhenUsed="0"/>
-    <w:lsdException w:name="Medium Grid 2 Accent 1" w:semiHidden="0" w:uiPriority="68" w:unhideWhenUsed="0"/>
-    <w:lsdException w:name="Medium Grid 3 Accent 1" w:semiHidden="0" w:uiPriority="69" w:unhideWhenUsed="0"/>
-    <w:lsdException w:name="Dark List Accent 1" w:semiHidden="0" w:uiPriority="70" w:unhideWhenUsed="0"/>
-    <w:lsdException w:name="Colorful Shading Accent 1" w:semiHidden="0" w:uiPriority="71" w:unhideWhenUsed="0"/>
-    <w:lsdException w:name="Colorful List Accent 1" w:semiHidden="0" w:uiPriority="72" w:unhideWhenUsed="0"/>
-    <w:lsdException w:name="Colorful Grid Accent 1" w:semiHidden="0" w:uiPriority="73" w:unhideWhenUsed="0"/>
-    <w:lsdException w:name="Light Shading Accent 2" w:semiHidden="0" w:uiPriority="60" w:unhideWhenUsed="0"/>
-    <w:lsdException w:name="Light List Accent 2" w:semiHidden="0" w:uiPriority="61" w:unhideWhenUsed="0"/>
-    <w:lsdException w:name="Light Grid Accent 2" w:semiHidden="0" w:uiPriority="62" w:unhideWhenUsed="0"/>
-    <w:lsdException w:name="Medium Shading 1 Accent 2" w:semiHidden="0" w:uiPriority="63" w:unhideWhenUsed="0"/>
-    <w:lsdException w:name="Medium Shading 2 Accent 2" w:semiHidden="0" w:uiPriority="64" w:unhideWhenUsed="0"/>
-    <w:lsdException w:name="Medium List 1 Accent 2" w:semiHidden="0" w:uiPriority="65" w:unhideWhenUsed="0"/>
-    <w:lsdException w:name="Medium List 2 Accent 2" w:semiHidden="0" w:uiPriority="66" w:unhideWhenUsed="0"/>
-    <w:lsdException w:name="Medium Grid 1 Accent 2" w:semiHidden="0" w:uiPriority="67" w:unhideWhenUsed="0"/>
-    <w:lsdException w:name="Medium Grid 2 Accent 2" w:semiHidden="0" w:uiPriority="68" w:unhideWhenUsed="0"/>
-    <w:lsdException w:name="Medium Grid 3 Accent 2" w:semiHidden="0" w:uiPriority="69" w:unhideWhenUsed="0"/>
-    <w:lsdException w:name="Dark List Accent 2" w:semiHidden="0" w:uiPriority="70" w:unhideWhenUsed="0"/>
-    <w:lsdException w:name="Colorful Shading Accent 2" w:semiHidden="0" w:uiPriority="71" w:unhideWhenUsed="0"/>
-    <w:lsdException w:name="Colorful List Accent 2" w:semiHidden="0" w:uiPriority="72" w:unhideWhenUsed="0"/>
-    <w:lsdException w:name="Colorful Grid Accent 2" w:semiHidden="0" w:uiPriority="73" w:unhideWhenUsed="0"/>
-    <w:lsdException w:name="Light Shading Accent 3" w:semiHidden="0" w:uiPriority="60" w:unhideWhenUsed="0"/>
-    <w:lsdException w:name="Light List Accent 3" w:semiHidden="0" w:uiPriority="61" w:unhideWhenUsed="0"/>
-    <w:lsdException w:name="Light Grid Accent 3" w:semiHidden="0" w:uiPriority="62" w:unhideWhenUsed="0"/>
-    <w:lsdException w:name="Medium Shading 1 Accent 3" w:semiHidden="0" w:uiPriority="63" w:unhideWhenUsed="0"/>
-    <w:lsdException w:name="Medium Shading 2 Accent 3" w:semiHidden="0" w:uiPriority="64" w:unhideWhenUsed="0"/>
-    <w:lsdException w:name="Medium List 1 Accent 3" w:semiHidden="0" w:uiPriority="65" w:unhideWhenUsed="0"/>
-    <w:lsdException w:name="Medium List 2 Accent 3" w:semiHidden="0" w:uiPriority="66" w:unhideWhenUsed="0"/>
-    <w:lsdException w:name="Medium Grid 1 Accent 3" w:semiHidden="0" w:uiPriority="67" w:unhideWhenUsed="0"/>
-    <w:lsdException w:name="Medium Grid 2 Accent 3" w:semiHidden="0" w:uiPriority="68" w:unhideWhenUsed="0"/>
-    <w:lsdException w:name="Medium Grid 3 Accent 3" w:semiHidden="0" w:uiPriority="69" w:unhideWhenUsed="0"/>
-    <w:lsdException w:name="Dark List Accent 3" w:semiHidden="0" w:uiPriority="70" w:unhideWhenUsed="0"/>
-    <w:lsdException w:name="Colorful Shading Accent 3" w:semiHidden="0" w:uiPriority="71" w:unhideWhenUsed="0"/>
-    <w:lsdException w:name="Colorful List Accent 3" w:semiHidden="0" w:uiPriority="72" w:unhideWhenUsed="0"/>
-    <w:lsdException w:name="Colorful Grid Accent 3" w:semiHidden="0" w:uiPriority="73" w:unhideWhenUsed="0"/>
-    <w:lsdException w:name="Light Shading Accent 4" w:semiHidden="0" w:uiPriority="60" w:unhideWhenUsed="0"/>
-    <w:lsdException w:name="Light List Accent 4" w:semiHidden="0" w:uiPriority="61" w:unhideWhenUsed="0"/>
-    <w:lsdException w:name="Light Grid Accent 4" w:semiHidden="0" w:uiPriority="62" w:unhideWhenUsed="0"/>
-    <w:lsdException w:name="Medium Shading 1 Accent 4" w:semiHidden="0" w:uiPriority="63" w:unhideWhenUsed="0"/>
-    <w:lsdException w:name="Medium Shading 2 Accent 4" w:semiHidden="0" w:uiPriority="64" w:unhideWhenUsed="0"/>
-    <w:lsdException w:name="Medium List 1 Accent 4" w:semiHidden="0" w:uiPriority="65" w:unhideWhenUsed="0"/>
-    <w:lsdException w:name="Medium List 2 Accent 4" w:semiHidden="0" w:uiPriority="66" w:unhideWhenUsed="0"/>
-    <w:lsdException w:name="Medium Grid 1 Accent 4" w:semiHidden="0" w:uiPriority="67" w:unhideWhenUsed="0"/>
-    <w:lsdException w:name="Medium Grid 2 Accent 4" w:semiHidden="0" w:uiPriority="68" w:unhideWhenUsed="0"/>
-    <w:lsdException w:name="Medium Grid 3 Accent 4" w:semiHidden="0" w:uiPriority="69" w:unhideWhenUsed="0"/>
-    <w:lsdException w:name="Dark List Accent 4" w:semiHidden="0" w:uiPriority="70" w:unhideWhenUsed="0"/>
-    <w:lsdException w:name="Colorful Shading Accent 4" w:semiHidden="0" w:uiPriority="71" w:unhideWhenUsed="0"/>
-    <w:lsdException w:name="Colorful List Accent 4" w:semiHidden="0" w:uiPriority="72" w:unhideWhenUsed="0"/>
-    <w:lsdException w:name="Colorful Grid Accent 4" w:semiHidden="0" w:uiPriority="73" w:unhideWhenUsed="0"/>
-    <w:lsdException w:name="Light Shading Accent 5" w:semiHidden="0" w:uiPriority="60" w:unhideWhenUsed="0"/>
-    <w:lsdException w:name="Light List Accent 5" w:semiHidden="0" w:uiPriority="61" w:unhideWhenUsed="0"/>
-    <w:lsdException w:name="Light Grid Accent 5" w:semiHidden="0" w:uiPriority="62" w:unhideWhenUsed="0"/>
-    <w:lsdException w:name="Medium Shading 1 Accent 5" w:semiHidden="0" w:uiPriority="63" w:unhideWhenUsed="0"/>
-    <w:lsdException w:name="Medium Shading 2 Accent 5" w:semiHidden="0" w:uiPriority="64" w:unhideWhenUsed="0"/>
-    <w:lsdException w:name="Medium List 1 Accent 5" w:semiHidden="0" w:uiPriority="65" w:unhideWhenUsed="0"/>
-    <w:lsdException w:name="Medium List 2 Accent 5" w:semiHidden="0" w:uiPriority="66" w:unhideWhenUsed="0"/>
-    <w:lsdException w:name="Medium Grid 1 Accent 5" w:semiHidden="0" w:uiPriority="67" w:unhideWhenUsed="0"/>
-    <w:lsdException w:name="Medium Grid 2 Accent 5" w:semiHidden="0" w:uiPriority="68" w:unhideWhenUsed="0"/>
-    <w:lsdException w:name="Medium Grid 3 Accent 5" w:semiHidden="0" w:uiPriority="69" w:unhideWhenUsed="0"/>
-    <w:lsdException w:name="Dark List Accent 5" w:semiHidden="0" w:uiPriority="70" w:unhideWhenUsed="0"/>
-    <w:lsdException w:name="Colorful Shading Accent 5" w:semiHidden="0" w:uiPriority="71" w:unhideWhenUsed="0"/>
-    <w:lsdException w:name="Colorful List Accent 5" w:semiHidden="0" w:uiPriority="72" w:unhideWhenUsed="0"/>
-    <w:lsdException w:name="Colorful Grid Accent 5" w:semiHidden="0" w:uiPriority="73" w:unhideWhenUsed="0"/>
-    <w:lsdException w:name="Light Shading Accent 6" w:semiHidden="0" w:uiPriority="60" w:unhideWhenUsed="0"/>
-    <w:lsdException w:name="Light List Accent 6" w:semiHidden="0" w:uiPriority="61" w:unhideWhenUsed="0"/>
-    <w:lsdException w:name="Light Grid Accent 6" w:semiHidden="0" w:uiPriority="62" w:unhideWhenUsed="0"/>
-    <w:lsdException w:name="Medium Shading 1 Accent 6" w:semiHidden="0" w:uiPriority="63" w:unhideWhenUsed="0"/>
-    <w:lsdException w:name="Medium Shading 2 Accent 6" w:semiHidden="0" w:uiPriority="64" w:unhideWhenUsed="0"/>
-    <w:lsdException w:name="Medium List 1 Accent 6" w:semiHidden="0" w:uiPriority="65" w:unhideWhenUsed="0"/>
-    <w:lsdException w:name="Medium List 2 Accent 6" w:semiHidden="0" w:uiPriority="66" w:unhideWhenUsed="0"/>
-    <w:lsdException w:name="Medium Grid 1 Accent 6" w:semiHidden="0" w:uiPriority="67" w:unhideWhenUsed="0"/>
-    <w:lsdException w:name="Medium Grid 2 Accent 6" w:semiHidden="0" w:uiPriority="68" w:unhideWhenUsed="0"/>
-    <w:lsdException w:name="Medium Grid 3 Accent 6" w:semiHidden="0" w:uiPriority="69" w:unhideWhenUsed="0"/>
-    <w:lsdException w:name="Dark List Accent 6" w:semiHidden="0" w:uiPriority="70" w:unhideWhenUsed="0"/>
-    <w:lsdException w:name="Colorful Shading Accent 6" w:semiHidden="0" w:uiPriority="71" w:unhideWhenUsed="0"/>
-    <w:lsdException w:name="Colorful List Accent 6" w:semiHidden="0" w:uiPriority="72" w:unhideWhenUsed="0"/>
-    <w:lsdException w:name="Colorful Grid Accent 6" w:semiHidden="0" w:uiPriority="73" w:unhideWhenUsed="0"/>
-    <w:lsdException w:name="Subtle Emphasis" w:semiHidden="0" w:uiPriority="19" w:unhideWhenUsed="0" w:qFormat="1"/>
-    <w:lsdException w:name="Intense Emphasis" w:semiHidden="0" w:uiPriority="21" w:unhideWhenUsed="0" w:qFormat="1"/>
-    <w:lsdException w:name="Subtle Reference" w:semiHidden="0" w:uiPriority="31" w:unhideWhenUsed="0" w:qFormat="1"/>
-    <w:lsdException w:name="Intense Reference" w:semiHidden="0" w:uiPriority="32" w:unhideWhenUsed="0" w:qFormat="1"/>
-    <w:lsdException w:name="Book Title" w:semiHidden="0" w:uiPriority="33" w:unhideWhenUsed="0" w:qFormat="1"/>
-    <w:lsdException w:name="Bibliography" w:uiPriority="37"/>
-    <w:lsdException w:name="TOC Heading" w:uiPriority="39" w:qFormat="1"/>
-  </w:latentStyles>
-  <w:style w:type="paragraph" w:default="1" w:styleId="a">
-    <w:name w:val="Normal"/>
-    <w:qFormat/>
-    <w:rsid w:val="00977EBD"/>
-    <w:pPr>
-      <w:spacing w:before="120" w:after="120" w:line="240" w:lineRule="auto"/>
-      <w:jc w:val="both"/>
-    </w:pPr>
-    <w:rPr>
-      <w:rFonts w:ascii="Calibri" w:eastAsia="Times New Roman" w:hAnsi="Calibri" w:cs="Times New Roman"/>
-      <w:sz w:val="24"/>
-      <w:szCs w:val="24"/>
-      <w:lang w:val="en-US"/>
-    </w:rPr>
-  </w:style>
-  <w:style w:type="paragraph" w:styleId="1">
-    <w:name w:val="heading 1"/>
-    <w:basedOn w:val="a"/>
-    <w:next w:val="a"/>
-    <w:link w:val="10"/>
-    <w:qFormat/>
-    <w:rsid w:val="00977EBD"/>
-    <w:pPr>
-      <w:keepNext/>
-      <w:spacing w:before="240" w:after="60"/>
-      <w:outlineLvl w:val="0"/>
-    </w:pPr>
-    <w:rPr>
-      <w:b/>
-      <w:bCs/>
-      <w:kern w:val="32"/>
-      <w:sz w:val="32"/>
-      <w:szCs w:val="32"/>
-    </w:rPr>
-  </w:style>
-  <w:style w:type="character" w:default="1" w:styleId="a0">
-    <w:name w:val="Default Paragraph Font"/>
-    <w:uiPriority w:val="1"/>
-    <w:semiHidden/>
-    <w:unhideWhenUsed/>
-  </w:style>
-  <w:style w:type="table" w:default="1" w:styleId="a1">
-    <w:name w:val="Normal Table"/>
-    <w:uiPriority w:val="99"/>
-    <w:semiHidden/>
-    <w:unhideWhenUsed/>
-    <w:qFormat/>
-    <w:tblPr>
-      <w:tblInd w:w="0" w:type="dxa"/>
-      <w:tblCellMar>
-        <w:top w:w="0" w:type="dxa"/>
-        <w:left w:w="108" w:type="dxa"/>
-        <w:bottom w:w="0" w:type="dxa"/>
-        <w:right w:w="108" w:type="dxa"/>
-      </w:tblCellMar>
-    </w:tblPr>
-  </w:style>
-  <w:style w:type="numbering" w:default="1" w:styleId="a2">
-    <w:name w:val="No List"/>
-    <w:uiPriority w:val="99"/>
-    <w:semiHidden/>
-    <w:unhideWhenUsed/>
-  </w:style>
-  <w:style w:type="character" w:customStyle="1" w:styleId="10">
-    <w:name w:val="Заглавие 1 Знак"/>
-    <w:basedOn w:val="a0"/>
-    <w:link w:val="1"/>
-    <w:rsid w:val="00977EBD"/>
-    <w:rPr>
-      <w:rFonts w:ascii="Calibri" w:eastAsia="Times New Roman" w:hAnsi="Calibri" w:cs="Times New Roman"/>
-      <w:b/>
-      <w:bCs/>
-      <w:kern w:val="32"/>
-      <w:sz w:val="32"/>
-      <w:szCs w:val="32"/>
-      <w:lang w:val="en-US"/>
-    </w:rPr>
-  </w:style>
-  <w:style w:type="character" w:styleId="a3">
-    <w:name w:val="Hyperlink"/>
-    <w:unhideWhenUsed/>
-    <w:rsid w:val="00977EBD"/>
-    <w:rPr>
-      <w:color w:val="0000FF"/>
-      <w:u w:val="single"/>
-    </w:rPr>
-  </w:style>
-</w:styles>
-</file>
-
-<file path=word/stylesWithEffects.xml><?xml version="1.0" encoding="utf-8"?>
-<w:styles xmlns:wpc="http://schemas.microsoft.com/office/word/2010/wordprocessingCanvas" xmlns:mc="http://schemas.openxmlformats.org/markup-compatibility/2006" xmlns:o="urn:schemas-microsoft-com:office:office" xmlns:r="http://schemas.openxmlformats.org/officeDocument/2006/relationships" xmlns:m="http://schemas.openxmlformats.org/officeDocument/2006/math" xmlns:v="urn:schemas-microsoft-com:vml" xmlns:wp14="http://schemas.microsoft.com/office/word/2010/wordprocessingDrawing" xmlns:wp="http://schemas.openxmlformats.org/drawingml/2006/wordprocessingDrawing" xmlns:w10="urn:schemas-microsoft-com:office:word" xmlns:w="http://schemas.openxmlformats.org/wordprocessingml/2006/main" xmlns:w14="http://schemas.microsoft.com/office/word/2010/wordml" xmlns:wpg="http://schemas.microsoft.com/office/word/2010/wordprocessingGroup" xmlns:wpi="http://schemas.microsoft.com/office/word/2010/wordprocessingInk" xmlns:wne="http://schemas.microsoft.com/office/word/2006/wordml" xmlns:wps="http://schemas.microsoft.com/office/word/2010/wordprocessingShape" mc:Ignorable="w14 wp14">
+<w:styles xmlns:mc="http://schemas.openxmlformats.org/markup-compatibility/2006" xmlns:r="http://schemas.openxmlformats.org/officeDocument/2006/relationships" xmlns:w="http://schemas.openxmlformats.org/wordprocessingml/2006/main" xmlns:w14="http://schemas.microsoft.com/office/word/2010/wordml" mc:Ignorable="w14">
   <w:docDefaults>
     <w:rPrDefault>
       <w:rPr>
@@ -1578,6 +2121,264 @@
   <w:style w:type="character" w:default="1" w:styleId="DefaultParagraphFont">
     <w:name w:val="Default Paragraph Font"/>
     <w:uiPriority w:val="1"/>
+    <w:semiHidden/>
+    <w:unhideWhenUsed/>
+  </w:style>
+  <w:style w:type="table" w:default="1" w:styleId="TableNormal">
+    <w:name w:val="Normal Table"/>
+    <w:uiPriority w:val="99"/>
+    <w:semiHidden/>
+    <w:unhideWhenUsed/>
+    <w:tblPr>
+      <w:tblInd w:w="0" w:type="dxa"/>
+      <w:tblCellMar>
+        <w:top w:w="0" w:type="dxa"/>
+        <w:left w:w="108" w:type="dxa"/>
+        <w:bottom w:w="0" w:type="dxa"/>
+        <w:right w:w="108" w:type="dxa"/>
+      </w:tblCellMar>
+    </w:tblPr>
+  </w:style>
+  <w:style w:type="numbering" w:default="1" w:styleId="NoList">
+    <w:name w:val="No List"/>
+    <w:uiPriority w:val="99"/>
+    <w:semiHidden/>
+    <w:unhideWhenUsed/>
+  </w:style>
+  <w:style w:type="character" w:customStyle="1" w:styleId="Heading1Char">
+    <w:name w:val="Heading 1 Char"/>
+    <w:basedOn w:val="DefaultParagraphFont"/>
+    <w:link w:val="Heading1"/>
+    <w:rsid w:val="00977EBD"/>
+    <w:rPr>
+      <w:rFonts w:ascii="Calibri" w:eastAsia="Times New Roman" w:hAnsi="Calibri" w:cs="Times New Roman"/>
+      <w:b/>
+      <w:bCs/>
+      <w:kern w:val="32"/>
+      <w:sz w:val="32"/>
+      <w:szCs w:val="32"/>
+      <w:lang w:val="en-US"/>
+    </w:rPr>
+  </w:style>
+  <w:style w:type="character" w:styleId="Hyperlink">
+    <w:name w:val="Hyperlink"/>
+    <w:unhideWhenUsed/>
+    <w:rsid w:val="00977EBD"/>
+    <w:rPr>
+      <w:color w:val="0000FF"/>
+      <w:u w:val="single"/>
+    </w:rPr>
+  </w:style>
+  <w:style w:type="paragraph" w:styleId="ListParagraph">
+    <w:name w:val="List Paragraph"/>
+    <w:basedOn w:val="Normal"/>
+    <w:uiPriority w:val="34"/>
+    <w:qFormat/>
+    <w:rsid w:val="00D52D05"/>
+    <w:pPr>
+      <w:ind w:left="720"/>
+      <w:contextualSpacing/>
+    </w:pPr>
+  </w:style>
+</w:styles>
+</file>
+
+<file path=word/stylesWithEffects.xml><?xml version="1.0" encoding="utf-8"?>
+<w:styles xmlns:wpc="http://schemas.microsoft.com/office/word/2010/wordprocessingCanvas" xmlns:mc="http://schemas.openxmlformats.org/markup-compatibility/2006" xmlns:o="urn:schemas-microsoft-com:office:office" xmlns:r="http://schemas.openxmlformats.org/officeDocument/2006/relationships" xmlns:m="http://schemas.openxmlformats.org/officeDocument/2006/math" xmlns:v="urn:schemas-microsoft-com:vml" xmlns:wp14="http://schemas.microsoft.com/office/word/2010/wordprocessingDrawing" xmlns:wp="http://schemas.openxmlformats.org/drawingml/2006/wordprocessingDrawing" xmlns:w10="urn:schemas-microsoft-com:office:word" xmlns:w="http://schemas.openxmlformats.org/wordprocessingml/2006/main" xmlns:w14="http://schemas.microsoft.com/office/word/2010/wordml" xmlns:wpg="http://schemas.microsoft.com/office/word/2010/wordprocessingGroup" xmlns:wpi="http://schemas.microsoft.com/office/word/2010/wordprocessingInk" xmlns:wne="http://schemas.microsoft.com/office/word/2006/wordml" xmlns:wps="http://schemas.microsoft.com/office/word/2010/wordprocessingShape" mc:Ignorable="w14 wp14">
+  <w:docDefaults>
+    <w:rPrDefault>
+      <w:rPr>
+        <w:rFonts w:asciiTheme="minorHAnsi" w:eastAsiaTheme="minorHAnsi" w:hAnsiTheme="minorHAnsi" w:cstheme="minorBidi"/>
+        <w:sz w:val="22"/>
+        <w:szCs w:val="22"/>
+        <w:lang w:val="bg-BG" w:eastAsia="en-US" w:bidi="ar-SA"/>
+      </w:rPr>
+    </w:rPrDefault>
+    <w:pPrDefault>
+      <w:pPr>
+        <w:spacing w:after="200" w:line="276" w:lineRule="auto"/>
+      </w:pPr>
+    </w:pPrDefault>
+  </w:docDefaults>
+  <w:latentStyles w:defLockedState="0" w:defUIPriority="99" w:defSemiHidden="1" w:defUnhideWhenUsed="1" w:defQFormat="0" w:count="267">
+    <w:lsdException w:name="Normal" w:semiHidden="0" w:uiPriority="0" w:unhideWhenUsed="0" w:qFormat="1"/>
+    <w:lsdException w:name="heading 1" w:semiHidden="0" w:uiPriority="0" w:unhideWhenUsed="0" w:qFormat="1"/>
+    <w:lsdException w:name="heading 2" w:uiPriority="9" w:qFormat="1"/>
+    <w:lsdException w:name="heading 3" w:uiPriority="9" w:qFormat="1"/>
+    <w:lsdException w:name="heading 4" w:uiPriority="9" w:qFormat="1"/>
+    <w:lsdException w:name="heading 5" w:uiPriority="9" w:qFormat="1"/>
+    <w:lsdException w:name="heading 6" w:uiPriority="9" w:qFormat="1"/>
+    <w:lsdException w:name="heading 7" w:uiPriority="9" w:qFormat="1"/>
+    <w:lsdException w:name="heading 8" w:uiPriority="9" w:qFormat="1"/>
+    <w:lsdException w:name="heading 9" w:uiPriority="9" w:qFormat="1"/>
+    <w:lsdException w:name="toc 1" w:uiPriority="39"/>
+    <w:lsdException w:name="toc 2" w:uiPriority="39"/>
+    <w:lsdException w:name="toc 3" w:uiPriority="39"/>
+    <w:lsdException w:name="toc 4" w:uiPriority="39"/>
+    <w:lsdException w:name="toc 5" w:uiPriority="39"/>
+    <w:lsdException w:name="toc 6" w:uiPriority="39"/>
+    <w:lsdException w:name="toc 7" w:uiPriority="39"/>
+    <w:lsdException w:name="toc 8" w:uiPriority="39"/>
+    <w:lsdException w:name="toc 9" w:uiPriority="39"/>
+    <w:lsdException w:name="caption" w:uiPriority="35" w:qFormat="1"/>
+    <w:lsdException w:name="Title" w:semiHidden="0" w:uiPriority="10" w:unhideWhenUsed="0" w:qFormat="1"/>
+    <w:lsdException w:name="Default Paragraph Font" w:uiPriority="1"/>
+    <w:lsdException w:name="Subtitle" w:semiHidden="0" w:uiPriority="11" w:unhideWhenUsed="0" w:qFormat="1"/>
+    <w:lsdException w:name="Hyperlink" w:uiPriority="0"/>
+    <w:lsdException w:name="Strong" w:semiHidden="0" w:uiPriority="22" w:unhideWhenUsed="0" w:qFormat="1"/>
+    <w:lsdException w:name="Emphasis" w:semiHidden="0" w:uiPriority="20" w:unhideWhenUsed="0" w:qFormat="1"/>
+    <w:lsdException w:name="Table Grid" w:semiHidden="0" w:uiPriority="59" w:unhideWhenUsed="0"/>
+    <w:lsdException w:name="Placeholder Text" w:unhideWhenUsed="0"/>
+    <w:lsdException w:name="No Spacing" w:semiHidden="0" w:uiPriority="1" w:unhideWhenUsed="0" w:qFormat="1"/>
+    <w:lsdException w:name="Light Shading" w:semiHidden="0" w:uiPriority="60" w:unhideWhenUsed="0"/>
+    <w:lsdException w:name="Light List" w:semiHidden="0" w:uiPriority="61" w:unhideWhenUsed="0"/>
+    <w:lsdException w:name="Light Grid" w:semiHidden="0" w:uiPriority="62" w:unhideWhenUsed="0"/>
+    <w:lsdException w:name="Medium Shading 1" w:semiHidden="0" w:uiPriority="63" w:unhideWhenUsed="0"/>
+    <w:lsdException w:name="Medium Shading 2" w:semiHidden="0" w:uiPriority="64" w:unhideWhenUsed="0"/>
+    <w:lsdException w:name="Medium List 1" w:semiHidden="0" w:uiPriority="65" w:unhideWhenUsed="0"/>
+    <w:lsdException w:name="Medium List 2" w:semiHidden="0" w:uiPriority="66" w:unhideWhenUsed="0"/>
+    <w:lsdException w:name="Medium Grid 1" w:semiHidden="0" w:uiPriority="67" w:unhideWhenUsed="0"/>
+    <w:lsdException w:name="Medium Grid 2" w:semiHidden="0" w:uiPriority="68" w:unhideWhenUsed="0"/>
+    <w:lsdException w:name="Medium Grid 3" w:semiHidden="0" w:uiPriority="69" w:unhideWhenUsed="0"/>
+    <w:lsdException w:name="Dark List" w:semiHidden="0" w:uiPriority="70" w:unhideWhenUsed="0"/>
+    <w:lsdException w:name="Colorful Shading" w:semiHidden="0" w:uiPriority="71" w:unhideWhenUsed="0"/>
+    <w:lsdException w:name="Colorful List" w:semiHidden="0" w:uiPriority="72" w:unhideWhenUsed="0"/>
+    <w:lsdException w:name="Colorful Grid" w:semiHidden="0" w:uiPriority="73" w:unhideWhenUsed="0"/>
+    <w:lsdException w:name="Light Shading Accent 1" w:semiHidden="0" w:uiPriority="60" w:unhideWhenUsed="0"/>
+    <w:lsdException w:name="Light List Accent 1" w:semiHidden="0" w:uiPriority="61" w:unhideWhenUsed="0"/>
+    <w:lsdException w:name="Light Grid Accent 1" w:semiHidden="0" w:uiPriority="62" w:unhideWhenUsed="0"/>
+    <w:lsdException w:name="Medium Shading 1 Accent 1" w:semiHidden="0" w:uiPriority="63" w:unhideWhenUsed="0"/>
+    <w:lsdException w:name="Medium Shading 2 Accent 1" w:semiHidden="0" w:uiPriority="64" w:unhideWhenUsed="0"/>
+    <w:lsdException w:name="Medium List 1 Accent 1" w:semiHidden="0" w:uiPriority="65" w:unhideWhenUsed="0"/>
+    <w:lsdException w:name="Revision" w:unhideWhenUsed="0"/>
+    <w:lsdException w:name="List Paragraph" w:semiHidden="0" w:uiPriority="34" w:unhideWhenUsed="0" w:qFormat="1"/>
+    <w:lsdException w:name="Quote" w:semiHidden="0" w:uiPriority="29" w:unhideWhenUsed="0" w:qFormat="1"/>
+    <w:lsdException w:name="Intense Quote" w:semiHidden="0" w:uiPriority="30" w:unhideWhenUsed="0" w:qFormat="1"/>
+    <w:lsdException w:name="Medium List 2 Accent 1" w:semiHidden="0" w:uiPriority="66" w:unhideWhenUsed="0"/>
+    <w:lsdException w:name="Medium Grid 1 Accent 1" w:semiHidden="0" w:uiPriority="67" w:unhideWhenUsed="0"/>
+    <w:lsdException w:name="Medium Grid 2 Accent 1" w:semiHidden="0" w:uiPriority="68" w:unhideWhenUsed="0"/>
+    <w:lsdException w:name="Medium Grid 3 Accent 1" w:semiHidden="0" w:uiPriority="69" w:unhideWhenUsed="0"/>
+    <w:lsdException w:name="Dark List Accent 1" w:semiHidden="0" w:uiPriority="70" w:unhideWhenUsed="0"/>
+    <w:lsdException w:name="Colorful Shading Accent 1" w:semiHidden="0" w:uiPriority="71" w:unhideWhenUsed="0"/>
+    <w:lsdException w:name="Colorful List Accent 1" w:semiHidden="0" w:uiPriority="72" w:unhideWhenUsed="0"/>
+    <w:lsdException w:name="Colorful Grid Accent 1" w:semiHidden="0" w:uiPriority="73" w:unhideWhenUsed="0"/>
+    <w:lsdException w:name="Light Shading Accent 2" w:semiHidden="0" w:uiPriority="60" w:unhideWhenUsed="0"/>
+    <w:lsdException w:name="Light List Accent 2" w:semiHidden="0" w:uiPriority="61" w:unhideWhenUsed="0"/>
+    <w:lsdException w:name="Light Grid Accent 2" w:semiHidden="0" w:uiPriority="62" w:unhideWhenUsed="0"/>
+    <w:lsdException w:name="Medium Shading 1 Accent 2" w:semiHidden="0" w:uiPriority="63" w:unhideWhenUsed="0"/>
+    <w:lsdException w:name="Medium Shading 2 Accent 2" w:semiHidden="0" w:uiPriority="64" w:unhideWhenUsed="0"/>
+    <w:lsdException w:name="Medium List 1 Accent 2" w:semiHidden="0" w:uiPriority="65" w:unhideWhenUsed="0"/>
+    <w:lsdException w:name="Medium List 2 Accent 2" w:semiHidden="0" w:uiPriority="66" w:unhideWhenUsed="0"/>
+    <w:lsdException w:name="Medium Grid 1 Accent 2" w:semiHidden="0" w:uiPriority="67" w:unhideWhenUsed="0"/>
+    <w:lsdException w:name="Medium Grid 2 Accent 2" w:semiHidden="0" w:uiPriority="68" w:unhideWhenUsed="0"/>
+    <w:lsdException w:name="Medium Grid 3 Accent 2" w:semiHidden="0" w:uiPriority="69" w:unhideWhenUsed="0"/>
+    <w:lsdException w:name="Dark List Accent 2" w:semiHidden="0" w:uiPriority="70" w:unhideWhenUsed="0"/>
+    <w:lsdException w:name="Colorful Shading Accent 2" w:semiHidden="0" w:uiPriority="71" w:unhideWhenUsed="0"/>
+    <w:lsdException w:name="Colorful List Accent 2" w:semiHidden="0" w:uiPriority="72" w:unhideWhenUsed="0"/>
+    <w:lsdException w:name="Colorful Grid Accent 2" w:semiHidden="0" w:uiPriority="73" w:unhideWhenUsed="0"/>
+    <w:lsdException w:name="Light Shading Accent 3" w:semiHidden="0" w:uiPriority="60" w:unhideWhenUsed="0"/>
+    <w:lsdException w:name="Light List Accent 3" w:semiHidden="0" w:uiPriority="61" w:unhideWhenUsed="0"/>
+    <w:lsdException w:name="Light Grid Accent 3" w:semiHidden="0" w:uiPriority="62" w:unhideWhenUsed="0"/>
+    <w:lsdException w:name="Medium Shading 1 Accent 3" w:semiHidden="0" w:uiPriority="63" w:unhideWhenUsed="0"/>
+    <w:lsdException w:name="Medium Shading 2 Accent 3" w:semiHidden="0" w:uiPriority="64" w:unhideWhenUsed="0"/>
+    <w:lsdException w:name="Medium List 1 Accent 3" w:semiHidden="0" w:uiPriority="65" w:unhideWhenUsed="0"/>
+    <w:lsdException w:name="Medium List 2 Accent 3" w:semiHidden="0" w:uiPriority="66" w:unhideWhenUsed="0"/>
+    <w:lsdException w:name="Medium Grid 1 Accent 3" w:semiHidden="0" w:uiPriority="67" w:unhideWhenUsed="0"/>
+    <w:lsdException w:name="Medium Grid 2 Accent 3" w:semiHidden="0" w:uiPriority="68" w:unhideWhenUsed="0"/>
+    <w:lsdException w:name="Medium Grid 3 Accent 3" w:semiHidden="0" w:uiPriority="69" w:unhideWhenUsed="0"/>
+    <w:lsdException w:name="Dark List Accent 3" w:semiHidden="0" w:uiPriority="70" w:unhideWhenUsed="0"/>
+    <w:lsdException w:name="Colorful Shading Accent 3" w:semiHidden="0" w:uiPriority="71" w:unhideWhenUsed="0"/>
+    <w:lsdException w:name="Colorful List Accent 3" w:semiHidden="0" w:uiPriority="72" w:unhideWhenUsed="0"/>
+    <w:lsdException w:name="Colorful Grid Accent 3" w:semiHidden="0" w:uiPriority="73" w:unhideWhenUsed="0"/>
+    <w:lsdException w:name="Light Shading Accent 4" w:semiHidden="0" w:uiPriority="60" w:unhideWhenUsed="0"/>
+    <w:lsdException w:name="Light List Accent 4" w:semiHidden="0" w:uiPriority="61" w:unhideWhenUsed="0"/>
+    <w:lsdException w:name="Light Grid Accent 4" w:semiHidden="0" w:uiPriority="62" w:unhideWhenUsed="0"/>
+    <w:lsdException w:name="Medium Shading 1 Accent 4" w:semiHidden="0" w:uiPriority="63" w:unhideWhenUsed="0"/>
+    <w:lsdException w:name="Medium Shading 2 Accent 4" w:semiHidden="0" w:uiPriority="64" w:unhideWhenUsed="0"/>
+    <w:lsdException w:name="Medium List 1 Accent 4" w:semiHidden="0" w:uiPriority="65" w:unhideWhenUsed="0"/>
+    <w:lsdException w:name="Medium List 2 Accent 4" w:semiHidden="0" w:uiPriority="66" w:unhideWhenUsed="0"/>
+    <w:lsdException w:name="Medium Grid 1 Accent 4" w:semiHidden="0" w:uiPriority="67" w:unhideWhenUsed="0"/>
+    <w:lsdException w:name="Medium Grid 2 Accent 4" w:semiHidden="0" w:uiPriority="68" w:unhideWhenUsed="0"/>
+    <w:lsdException w:name="Medium Grid 3 Accent 4" w:semiHidden="0" w:uiPriority="69" w:unhideWhenUsed="0"/>
+    <w:lsdException w:name="Dark List Accent 4" w:semiHidden="0" w:uiPriority="70" w:unhideWhenUsed="0"/>
+    <w:lsdException w:name="Colorful Shading Accent 4" w:semiHidden="0" w:uiPriority="71" w:unhideWhenUsed="0"/>
+    <w:lsdException w:name="Colorful List Accent 4" w:semiHidden="0" w:uiPriority="72" w:unhideWhenUsed="0"/>
+    <w:lsdException w:name="Colorful Grid Accent 4" w:semiHidden="0" w:uiPriority="73" w:unhideWhenUsed="0"/>
+    <w:lsdException w:name="Light Shading Accent 5" w:semiHidden="0" w:uiPriority="60" w:unhideWhenUsed="0"/>
+    <w:lsdException w:name="Light List Accent 5" w:semiHidden="0" w:uiPriority="61" w:unhideWhenUsed="0"/>
+    <w:lsdException w:name="Light Grid Accent 5" w:semiHidden="0" w:uiPriority="62" w:unhideWhenUsed="0"/>
+    <w:lsdException w:name="Medium Shading 1 Accent 5" w:semiHidden="0" w:uiPriority="63" w:unhideWhenUsed="0"/>
+    <w:lsdException w:name="Medium Shading 2 Accent 5" w:semiHidden="0" w:uiPriority="64" w:unhideWhenUsed="0"/>
+    <w:lsdException w:name="Medium List 1 Accent 5" w:semiHidden="0" w:uiPriority="65" w:unhideWhenUsed="0"/>
+    <w:lsdException w:name="Medium List 2 Accent 5" w:semiHidden="0" w:uiPriority="66" w:unhideWhenUsed="0"/>
+    <w:lsdException w:name="Medium Grid 1 Accent 5" w:semiHidden="0" w:uiPriority="67" w:unhideWhenUsed="0"/>
+    <w:lsdException w:name="Medium Grid 2 Accent 5" w:semiHidden="0" w:uiPriority="68" w:unhideWhenUsed="0"/>
+    <w:lsdException w:name="Medium Grid 3 Accent 5" w:semiHidden="0" w:uiPriority="69" w:unhideWhenUsed="0"/>
+    <w:lsdException w:name="Dark List Accent 5" w:semiHidden="0" w:uiPriority="70" w:unhideWhenUsed="0"/>
+    <w:lsdException w:name="Colorful Shading Accent 5" w:semiHidden="0" w:uiPriority="71" w:unhideWhenUsed="0"/>
+    <w:lsdException w:name="Colorful List Accent 5" w:semiHidden="0" w:uiPriority="72" w:unhideWhenUsed="0"/>
+    <w:lsdException w:name="Colorful Grid Accent 5" w:semiHidden="0" w:uiPriority="73" w:unhideWhenUsed="0"/>
+    <w:lsdException w:name="Light Shading Accent 6" w:semiHidden="0" w:uiPriority="60" w:unhideWhenUsed="0"/>
+    <w:lsdException w:name="Light List Accent 6" w:semiHidden="0" w:uiPriority="61" w:unhideWhenUsed="0"/>
+    <w:lsdException w:name="Light Grid Accent 6" w:semiHidden="0" w:uiPriority="62" w:unhideWhenUsed="0"/>
+    <w:lsdException w:name="Medium Shading 1 Accent 6" w:semiHidden="0" w:uiPriority="63" w:unhideWhenUsed="0"/>
+    <w:lsdException w:name="Medium Shading 2 Accent 6" w:semiHidden="0" w:uiPriority="64" w:unhideWhenUsed="0"/>
+    <w:lsdException w:name="Medium List 1 Accent 6" w:semiHidden="0" w:uiPriority="65" w:unhideWhenUsed="0"/>
+    <w:lsdException w:name="Medium List 2 Accent 6" w:semiHidden="0" w:uiPriority="66" w:unhideWhenUsed="0"/>
+    <w:lsdException w:name="Medium Grid 1 Accent 6" w:semiHidden="0" w:uiPriority="67" w:unhideWhenUsed="0"/>
+    <w:lsdException w:name="Medium Grid 2 Accent 6" w:semiHidden="0" w:uiPriority="68" w:unhideWhenUsed="0"/>
+    <w:lsdException w:name="Medium Grid 3 Accent 6" w:semiHidden="0" w:uiPriority="69" w:unhideWhenUsed="0"/>
+    <w:lsdException w:name="Dark List Accent 6" w:semiHidden="0" w:uiPriority="70" w:unhideWhenUsed="0"/>
+    <w:lsdException w:name="Colorful Shading Accent 6" w:semiHidden="0" w:uiPriority="71" w:unhideWhenUsed="0"/>
+    <w:lsdException w:name="Colorful List Accent 6" w:semiHidden="0" w:uiPriority="72" w:unhideWhenUsed="0"/>
+    <w:lsdException w:name="Colorful Grid Accent 6" w:semiHidden="0" w:uiPriority="73" w:unhideWhenUsed="0"/>
+    <w:lsdException w:name="Subtle Emphasis" w:semiHidden="0" w:uiPriority="19" w:unhideWhenUsed="0" w:qFormat="1"/>
+    <w:lsdException w:name="Intense Emphasis" w:semiHidden="0" w:uiPriority="21" w:unhideWhenUsed="0" w:qFormat="1"/>
+    <w:lsdException w:name="Subtle Reference" w:semiHidden="0" w:uiPriority="31" w:unhideWhenUsed="0" w:qFormat="1"/>
+    <w:lsdException w:name="Intense Reference" w:semiHidden="0" w:uiPriority="32" w:unhideWhenUsed="0" w:qFormat="1"/>
+    <w:lsdException w:name="Book Title" w:semiHidden="0" w:uiPriority="33" w:unhideWhenUsed="0" w:qFormat="1"/>
+    <w:lsdException w:name="Bibliography" w:uiPriority="37"/>
+    <w:lsdException w:name="TOC Heading" w:uiPriority="39" w:qFormat="1"/>
+  </w:latentStyles>
+  <w:style w:type="paragraph" w:default="1" w:styleId="Normal">
+    <w:name w:val="Normal"/>
+    <w:qFormat/>
+    <w:rsid w:val="00977EBD"/>
+    <w:pPr>
+      <w:spacing w:before="120" w:after="120" w:line="240" w:lineRule="auto"/>
+      <w:jc w:val="both"/>
+    </w:pPr>
+    <w:rPr>
+      <w:rFonts w:ascii="Calibri" w:eastAsia="Times New Roman" w:hAnsi="Calibri" w:cs="Times New Roman"/>
+      <w:sz w:val="24"/>
+      <w:szCs w:val="24"/>
+      <w:lang w:val="en-US"/>
+    </w:rPr>
+  </w:style>
+  <w:style w:type="paragraph" w:styleId="Heading1">
+    <w:name w:val="heading 1"/>
+    <w:basedOn w:val="Normal"/>
+    <w:next w:val="Normal"/>
+    <w:link w:val="Heading1Char"/>
+    <w:qFormat/>
+    <w:rsid w:val="00977EBD"/>
+    <w:pPr>
+      <w:keepNext/>
+      <w:spacing w:before="240" w:after="60"/>
+      <w:outlineLvl w:val="0"/>
+    </w:pPr>
+    <w:rPr>
+      <w:b/>
+      <w:bCs/>
+      <w:kern w:val="32"/>
+      <w:sz w:val="32"/>
+      <w:szCs w:val="32"/>
+    </w:rPr>
+  </w:style>
+  <w:style w:type="character" w:default="1" w:styleId="DefaultParagraphFont">
+    <w:name w:val="Default Paragraph Font"/>
+    <w:uiPriority w:val="1"/>
+    <w:semiHidden/>
     <w:unhideWhenUsed/>
   </w:style>
   <w:style w:type="table" w:default="1" w:styleId="TableNormal">

</xml_diff>

<commit_message>
Refactoring class Engine. New class NumberManager
Extracting methods and functionality from class Engine to the new class
NumberManager. New method ExecuteCommand added in class Engine.
</commit_message>
<xml_diff>
--- a/Refactoring-Information-For-Bulls-And-Cows-4.docx
+++ b/Refactoring-Information-For-Bulls-And-Cows-4.docx
@@ -1,10 +1,10 @@
 
 <file path=word/document.xml><?xml version="1.0" encoding="utf-8"?>
-<w:document xmlns:wpc="http://schemas.microsoft.com/office/word/2010/wordprocessingCanvas" xmlns:mc="http://schemas.openxmlformats.org/markup-compatibility/2006" xmlns:o="urn:schemas-microsoft-com:office:office" xmlns:r="http://schemas.openxmlformats.org/officeDocument/2006/relationships" xmlns:m="http://schemas.openxmlformats.org/officeDocument/2006/math" xmlns:v="urn:schemas-microsoft-com:vml" xmlns:wp14="http://schemas.microsoft.com/office/word/2010/wordprocessingDrawing" xmlns:wp="http://schemas.openxmlformats.org/drawingml/2006/wordprocessingDrawing" xmlns:w10="urn:schemas-microsoft-com:office:word" xmlns:w="http://schemas.openxmlformats.org/wordprocessingml/2006/main" xmlns:w14="http://schemas.microsoft.com/office/word/2010/wordml" xmlns:wpg="http://schemas.microsoft.com/office/word/2010/wordprocessingGroup" xmlns:wpi="http://schemas.microsoft.com/office/word/2010/wordprocessingInk" xmlns:wne="http://schemas.microsoft.com/office/word/2006/wordml" xmlns:wps="http://schemas.microsoft.com/office/word/2010/wordprocessingShape" mc:Ignorable="w14 wp14">
+<w:document xmlns:ve="http://schemas.openxmlformats.org/markup-compatibility/2006" xmlns:o="urn:schemas-microsoft-com:office:office" xmlns:r="http://schemas.openxmlformats.org/officeDocument/2006/relationships" xmlns:m="http://schemas.openxmlformats.org/officeDocument/2006/math" xmlns:v="urn:schemas-microsoft-com:vml" xmlns:wp="http://schemas.openxmlformats.org/drawingml/2006/wordprocessingDrawing" xmlns:w10="urn:schemas-microsoft-com:office:word" xmlns:w="http://schemas.openxmlformats.org/wordprocessingml/2006/main" xmlns:wne="http://schemas.microsoft.com/office/word/2006/wordml">
   <w:body>
     <w:p>
       <w:pPr>
-        <w:pStyle w:val="Heading1"/>
+        <w:pStyle w:val="1"/>
         <w:jc w:val="center"/>
       </w:pPr>
       <w:r>
@@ -75,16 +75,13 @@
         </w:rPr>
         <w:t>klasirane</w:t>
       </w:r>
-      <w:proofErr w:type="spellEnd"/>
-      <w:r>
-        <w:rPr>
-          <w:b/>
-        </w:rPr>
+      <w:r>
+        <w:t>to</w:t>
+      </w:r>
+      <w:proofErr w:type="spellEnd"/>
+      <w:r>
         <w:t xml:space="preserve"> </w:t>
       </w:r>
-      <w:r>
-        <w:t xml:space="preserve">to </w:t>
-      </w:r>
       <w:proofErr w:type="spellStart"/>
       <w:r>
         <w:rPr>
@@ -118,15 +115,12 @@
         </w:rPr>
         <w:t>bikove_i_kravi</w:t>
       </w:r>
-      <w:proofErr w:type="spellEnd"/>
-      <w:r>
-        <w:rPr>
-          <w:b/>
-        </w:rPr>
-        <w:t xml:space="preserve"> </w:t>
-      </w:r>
-      <w:r>
-        <w:t xml:space="preserve">split into classes </w:t>
+      <w:r>
+        <w:t>split</w:t>
+      </w:r>
+      <w:proofErr w:type="spellEnd"/>
+      <w:r>
+        <w:t xml:space="preserve"> into classes </w:t>
       </w:r>
       <w:r>
         <w:rPr>
@@ -206,13 +200,6 @@
           <w:noProof/>
         </w:rPr>
         <w:t>()</w:t>
-      </w:r>
-      <w:r>
-        <w:rPr>
-          <w:b/>
-          <w:noProof/>
-        </w:rPr>
-        <w:t xml:space="preserve"> </w:t>
       </w:r>
       <w:r>
         <w:t xml:space="preserve">in </w:t>
@@ -269,7 +256,7 @@
           <w:top w:w="57" w:type="dxa"/>
           <w:bottom w:w="57" w:type="dxa"/>
         </w:tblCellMar>
-        <w:tblLook w:val="04A0" w:firstRow="1" w:lastRow="0" w:firstColumn="1" w:lastColumn="0" w:noHBand="0" w:noVBand="1"/>
+        <w:tblLook w:val="04A0"/>
       </w:tblPr>
       <w:tblGrid>
         <w:gridCol w:w="3867"/>
@@ -558,22 +545,22 @@
       <w:r>
         <w:t>Formatted all other elements of the source code according to the best practices introduced in the course “</w:t>
       </w:r>
-      <w:hyperlink r:id="rId6" w:history="1">
+      <w:hyperlink r:id="rId5" w:history="1">
         <w:r>
           <w:rPr>
-            <w:rStyle w:val="Hyperlink"/>
+            <w:rStyle w:val="a3"/>
           </w:rPr>
           <w:t xml:space="preserve">High-Quality </w:t>
         </w:r>
         <w:r>
           <w:rPr>
-            <w:rStyle w:val="Hyperlink"/>
+            <w:rStyle w:val="a3"/>
           </w:rPr>
           <w:t xml:space="preserve">Programming </w:t>
         </w:r>
         <w:r>
           <w:rPr>
-            <w:rStyle w:val="Hyperlink"/>
+            <w:rStyle w:val="a3"/>
           </w:rPr>
           <w:t>Code</w:t>
         </w:r>
@@ -613,48 +600,243 @@
         </w:rPr>
         <w:t>maxCountOfStoredData</w:t>
       </w:r>
-      <w:proofErr w:type="spellEnd"/>
       <w:r>
         <w:rPr>
           <w:rFonts w:eastAsiaTheme="minorHAnsi"/>
-          <w:b/>
+        </w:rPr>
+        <w:t>to</w:t>
+      </w:r>
+      <w:proofErr w:type="spellEnd"/>
+      <w:r>
+        <w:rPr>
+          <w:rFonts w:eastAsiaTheme="minorHAnsi"/>
         </w:rPr>
         <w:t xml:space="preserve"> </w:t>
       </w:r>
+      <w:proofErr w:type="spellStart"/>
       <w:r>
         <w:rPr>
           <w:rFonts w:eastAsiaTheme="minorHAnsi"/>
-        </w:rPr>
-        <w:t xml:space="preserve">to </w:t>
-      </w:r>
-      <w:proofErr w:type="spellStart"/>
+          <w:b/>
+        </w:rPr>
+        <w:t>maxCount</w:t>
+      </w:r>
+      <w:proofErr w:type="spellEnd"/>
       <w:r>
         <w:rPr>
           <w:rFonts w:eastAsiaTheme="minorHAnsi"/>
-          <w:b/>
-        </w:rPr>
-        <w:t>maxCount</w:t>
-      </w:r>
-      <w:proofErr w:type="spellEnd"/>
+        </w:rPr>
+        <w:t xml:space="preserve"> in class </w:t>
+      </w:r>
+      <w:proofErr w:type="spellStart"/>
       <w:r>
         <w:rPr>
           <w:rFonts w:eastAsiaTheme="minorHAnsi"/>
-        </w:rPr>
-        <w:t xml:space="preserve"> in class </w:t>
-      </w:r>
-      <w:proofErr w:type="spellStart"/>
+          <w:b/>
+        </w:rPr>
+        <w:t>ScoreBoard</w:t>
+      </w:r>
+      <w:proofErr w:type="spellEnd"/>
       <w:r>
         <w:rPr>
           <w:rFonts w:eastAsiaTheme="minorHAnsi"/>
+        </w:rPr>
+        <w:t>.</w:t>
+      </w:r>
+    </w:p>
+    <w:p>
+      <w:pPr>
+        <w:numPr>
+          <w:ilvl w:val="0"/>
+          <w:numId w:val="1"/>
+        </w:numPr>
+      </w:pPr>
+      <w:r>
+        <w:t>Introduced constants:</w:t>
+      </w:r>
+    </w:p>
+    <w:p>
+      <w:pPr>
+        <w:numPr>
+          <w:ilvl w:val="0"/>
+          <w:numId w:val="1"/>
+        </w:numPr>
+      </w:pPr>
+      <w:r>
+        <w:t>Extracted</w:t>
+      </w:r>
+      <w:r>
+        <w:t xml:space="preserve">, </w:t>
+      </w:r>
+      <w:r>
+        <w:t>moved</w:t>
+      </w:r>
+      <w:r>
+        <w:t xml:space="preserve">or changed </w:t>
+      </w:r>
+      <w:r>
+        <w:t>method</w:t>
+      </w:r>
+      <w:r>
+        <w:t>s:</w:t>
+      </w:r>
+    </w:p>
+    <w:p>
+      <w:pPr>
+        <w:numPr>
+          <w:ilvl w:val="1"/>
+          <w:numId w:val="1"/>
+        </w:numPr>
+        <w:ind w:left="360" w:hanging="283"/>
+      </w:pPr>
+      <w:r>
+        <w:t xml:space="preserve">Method </w:t>
+      </w:r>
+      <w:proofErr w:type="gramStart"/>
+      <w:r>
+        <w:rPr>
+          <w:b/>
+        </w:rPr>
+        <w:t>Reset(</w:t>
+      </w:r>
+      <w:proofErr w:type="gramEnd"/>
+      <w:r>
+        <w:rPr>
+          <w:b/>
+        </w:rPr>
+        <w:t>)</w:t>
+      </w:r>
+      <w:r>
+        <w:t xml:space="preserve"> of class </w:t>
+      </w:r>
+      <w:proofErr w:type="spellStart"/>
+      <w:r>
+        <w:rPr>
           <w:b/>
         </w:rPr>
         <w:t>ScoreBoard</w:t>
       </w:r>
-      <w:proofErr w:type="spellEnd"/>
-      <w:r>
-        <w:rPr>
-          <w:rFonts w:eastAsiaTheme="minorHAnsi"/>
-        </w:rPr>
+      <w:r>
+        <w:t>changed</w:t>
+      </w:r>
+      <w:proofErr w:type="spellEnd"/>
+      <w:r>
+        <w:t xml:space="preserve"> from public to protected.</w:t>
+      </w:r>
+    </w:p>
+    <w:p>
+      <w:pPr>
+        <w:numPr>
+          <w:ilvl w:val="0"/>
+          <w:numId w:val="1"/>
+        </w:numPr>
+      </w:pPr>
+      <w:r>
+        <w:t>Introduced classes:</w:t>
+      </w:r>
+    </w:p>
+    <w:p>
+      <w:pPr>
+        <w:numPr>
+          <w:ilvl w:val="0"/>
+          <w:numId w:val="1"/>
+        </w:numPr>
+      </w:pPr>
+      <w:r>
+        <w:t>Moved declarations:</w:t>
+      </w:r>
+    </w:p>
+    <w:p>
+      <w:pPr>
+        <w:numPr>
+          <w:ilvl w:val="1"/>
+          <w:numId w:val="1"/>
+        </w:numPr>
+        <w:ind w:left="568" w:hanging="284"/>
+      </w:pPr>
+      <w:r>
+        <w:t xml:space="preserve">Declaration of enumeration </w:t>
+      </w:r>
+      <w:proofErr w:type="spellStart"/>
+      <w:r>
+        <w:rPr>
+          <w:b/>
+        </w:rPr>
+        <w:t>PlayerCommand</w:t>
+      </w:r>
+      <w:proofErr w:type="spellEnd"/>
+      <w:r>
+        <w:t xml:space="preserve"> moved to separate file, changed accessibility from private to internal.</w:t>
+      </w:r>
+    </w:p>
+    <w:p>
+      <w:pPr>
+        <w:numPr>
+          <w:ilvl w:val="0"/>
+          <w:numId w:val="1"/>
+        </w:numPr>
+      </w:pPr>
+      <w:r>
+        <w:t>Added documentation and tests</w:t>
+      </w:r>
+      <w:r>
+        <w:rPr>
+          <w:b/>
+        </w:rPr>
+        <w:t>c</w:t>
+      </w:r>
+      <w:r>
+        <w:rPr>
+          <w:b/>
+        </w:rPr>
+        <w:t>lass Player</w:t>
+      </w:r>
+      <w:r>
+        <w:t xml:space="preserve">. </w:t>
+      </w:r>
+    </w:p>
+    <w:p>
+      <w:pPr>
+        <w:numPr>
+          <w:ilvl w:val="0"/>
+          <w:numId w:val="1"/>
+        </w:numPr>
+      </w:pPr>
+      <w:proofErr w:type="spellStart"/>
+      <w:proofErr w:type="gramStart"/>
+      <w:r>
+        <w:t>Overriding</w:t>
+      </w:r>
+      <w:r>
+        <w:rPr>
+          <w:b/>
+        </w:rPr>
+        <w:t>ToString</w:t>
+      </w:r>
+      <w:proofErr w:type="spellEnd"/>
+      <w:r>
+        <w:rPr>
+          <w:b/>
+        </w:rPr>
+        <w:t>(</w:t>
+      </w:r>
+      <w:proofErr w:type="gramEnd"/>
+      <w:r>
+        <w:rPr>
+          <w:b/>
+        </w:rPr>
+        <w:t>)</w:t>
+      </w:r>
+      <w:r>
+        <w:t xml:space="preserve"> method for </w:t>
+      </w:r>
+      <w:r>
+        <w:rPr>
+          <w:b/>
+        </w:rPr>
+        <w:t>class Player</w:t>
+      </w:r>
+      <w:r>
         <w:t>.</w:t>
       </w:r>
     </w:p>
@@ -664,281 +846,520 @@
           <w:ilvl w:val="0"/>
           <w:numId w:val="1"/>
         </w:numPr>
-      </w:pPr>
-      <w:r>
-        <w:t>Introduced constants:</w:t>
-      </w:r>
-    </w:p>
-    <w:p>
-      <w:pPr>
+        <w:rPr>
+          <w:rFonts w:asciiTheme="minorHAnsi" w:hAnsiTheme="minorHAnsi"/>
+        </w:rPr>
+      </w:pPr>
+      <w:r>
+        <w:rPr>
+          <w:rFonts w:asciiTheme="minorHAnsi" w:hAnsiTheme="minorHAnsi"/>
+        </w:rPr>
+        <w:t xml:space="preserve">Cleared some of the </w:t>
+      </w:r>
+      <w:proofErr w:type="spellStart"/>
+      <w:r>
+        <w:rPr>
+          <w:rFonts w:asciiTheme="minorHAnsi" w:hAnsiTheme="minorHAnsi"/>
+          <w:b/>
+        </w:rPr>
+        <w:t>U</w:t>
+      </w:r>
+      <w:r>
+        <w:rPr>
+          <w:rFonts w:asciiTheme="minorHAnsi" w:hAnsiTheme="minorHAnsi"/>
+          <w:b/>
+        </w:rPr>
+        <w:t>sings</w:t>
+      </w:r>
+      <w:proofErr w:type="spellEnd"/>
+      <w:r>
+        <w:rPr>
+          <w:rFonts w:asciiTheme="minorHAnsi" w:hAnsiTheme="minorHAnsi"/>
+        </w:rPr>
+        <w:t xml:space="preserve"> that are not used and changed :</w:t>
+      </w:r>
+    </w:p>
+    <w:p>
+      <w:pPr>
+        <w:pStyle w:val="a4"/>
         <w:numPr>
           <w:ilvl w:val="0"/>
           <w:numId w:val="1"/>
         </w:numPr>
-      </w:pPr>
-      <w:r>
-        <w:t>Extracted</w:t>
-      </w:r>
-      <w:r>
+        <w:rPr>
+          <w:rFonts w:asciiTheme="minorHAnsi" w:hAnsiTheme="minorHAnsi"/>
+        </w:rPr>
+      </w:pPr>
+      <w:r>
+        <w:rPr>
+          <w:rFonts w:asciiTheme="minorHAnsi" w:hAnsiTheme="minorHAnsi"/>
+        </w:rPr>
+        <w:t xml:space="preserve">In </w:t>
+      </w:r>
+      <w:proofErr w:type="spellStart"/>
+      <w:r>
+        <w:rPr>
+          <w:rFonts w:asciiTheme="minorHAnsi" w:hAnsiTheme="minorHAnsi"/>
+          <w:b/>
+        </w:rPr>
+        <w:t>Engine.cs</w:t>
+      </w:r>
+      <w:proofErr w:type="spellEnd"/>
+      <w:r>
+        <w:rPr>
+          <w:rFonts w:asciiTheme="minorHAnsi" w:hAnsiTheme="minorHAnsi"/>
+        </w:rPr>
+        <w:t xml:space="preserve"> – the constant </w:t>
+      </w:r>
+      <w:r>
+        <w:rPr>
+          <w:rFonts w:asciiTheme="minorHAnsi" w:eastAsiaTheme="minorHAnsi" w:hAnsiTheme="minorHAnsi" w:cs="Consolas"/>
+          <w:b/>
+          <w:color w:val="000000"/>
+          <w:highlight w:val="white"/>
+          <w:lang w:val="en-GB"/>
+        </w:rPr>
+        <w:t>NUMBER_LENGHT</w:t>
+      </w:r>
+      <w:r>
+        <w:rPr>
+          <w:rFonts w:asciiTheme="minorHAnsi" w:eastAsiaTheme="minorHAnsi" w:hAnsiTheme="minorHAnsi" w:cs="Consolas"/>
+          <w:color w:val="000000"/>
+          <w:lang w:val="en-GB"/>
+        </w:rPr>
+        <w:t xml:space="preserve"> to </w:t>
+      </w:r>
+      <w:proofErr w:type="spellStart"/>
+      <w:r>
+        <w:rPr>
+          <w:rFonts w:asciiTheme="minorHAnsi" w:eastAsiaTheme="minorHAnsi" w:hAnsiTheme="minorHAnsi" w:cs="Consolas"/>
+          <w:b/>
+          <w:color w:val="000000"/>
+          <w:highlight w:val="white"/>
+          <w:lang w:val="en-GB"/>
+        </w:rPr>
+        <w:t>NumberLenght</w:t>
+      </w:r>
+      <w:proofErr w:type="spellEnd"/>
+      <w:r>
+        <w:rPr>
+          <w:rFonts w:asciiTheme="minorHAnsi" w:eastAsiaTheme="minorHAnsi" w:hAnsiTheme="minorHAnsi" w:cs="Consolas"/>
+          <w:b/>
+          <w:color w:val="000000"/>
+          <w:lang w:val="en-GB"/>
+        </w:rPr>
         <w:t xml:space="preserve">, </w:t>
       </w:r>
       <w:r>
-        <w:t>moved</w:t>
-      </w:r>
-      <w:r>
-        <w:t xml:space="preserve">or changed </w:t>
-      </w:r>
-      <w:r>
-        <w:t>method</w:t>
-      </w:r>
-      <w:r>
-        <w:t>s:</w:t>
-      </w:r>
-    </w:p>
-    <w:p>
-      <w:pPr>
-        <w:numPr>
-          <w:ilvl w:val="1"/>
-          <w:numId w:val="1"/>
-        </w:numPr>
-        <w:ind w:left="360" w:hanging="283"/>
-      </w:pPr>
-      <w:r>
-        <w:t xml:space="preserve">Method </w:t>
-      </w:r>
+        <w:rPr>
+          <w:rFonts w:asciiTheme="minorHAnsi" w:eastAsiaTheme="minorHAnsi" w:hAnsiTheme="minorHAnsi" w:cs="Consolas"/>
+          <w:color w:val="000000"/>
+          <w:lang w:val="en-GB"/>
+        </w:rPr>
+        <w:t xml:space="preserve">renamed </w:t>
+      </w:r>
+      <w:proofErr w:type="spellStart"/>
+      <w:r>
+        <w:rPr>
+          <w:rFonts w:asciiTheme="minorHAnsi" w:eastAsiaTheme="minorHAnsi" w:hAnsiTheme="minorHAnsi" w:cs="Consolas"/>
+          <w:b/>
+          <w:color w:val="000000"/>
+          <w:lang w:val="en-GB"/>
+        </w:rPr>
+        <w:t>generateNumber</w:t>
+      </w:r>
+      <w:proofErr w:type="spellEnd"/>
+      <w:r>
+        <w:rPr>
+          <w:rFonts w:asciiTheme="minorHAnsi" w:eastAsiaTheme="minorHAnsi" w:hAnsiTheme="minorHAnsi" w:cs="Consolas"/>
+          <w:color w:val="000000"/>
+          <w:lang w:val="en-GB"/>
+        </w:rPr>
+        <w:t xml:space="preserve"> to </w:t>
+      </w:r>
+      <w:proofErr w:type="spellStart"/>
+      <w:r>
+        <w:rPr>
+          <w:rFonts w:asciiTheme="minorHAnsi" w:eastAsiaTheme="minorHAnsi" w:hAnsiTheme="minorHAnsi" w:cs="Consolas"/>
+          <w:b/>
+          <w:color w:val="000000"/>
+          <w:lang w:val="en-GB"/>
+        </w:rPr>
+        <w:t>GenerateNumber</w:t>
+      </w:r>
+      <w:proofErr w:type="spellEnd"/>
+    </w:p>
+    <w:p>
+      <w:pPr>
+        <w:pStyle w:val="a4"/>
+        <w:numPr>
+          <w:ilvl w:val="0"/>
+          <w:numId w:val="1"/>
+        </w:numPr>
+        <w:rPr>
+          <w:rFonts w:asciiTheme="minorHAnsi" w:hAnsiTheme="minorHAnsi"/>
+        </w:rPr>
+      </w:pPr>
+      <w:r>
+        <w:rPr>
+          <w:rFonts w:asciiTheme="minorHAnsi" w:eastAsiaTheme="minorHAnsi" w:hAnsiTheme="minorHAnsi" w:cs="Consolas"/>
+          <w:color w:val="000000"/>
+          <w:lang w:val="en-GB"/>
+        </w:rPr>
+        <w:t xml:space="preserve">In </w:t>
+      </w:r>
+      <w:proofErr w:type="spellStart"/>
+      <w:r>
+        <w:rPr>
+          <w:rFonts w:asciiTheme="minorHAnsi" w:eastAsiaTheme="minorHAnsi" w:hAnsiTheme="minorHAnsi" w:cs="Consolas"/>
+          <w:b/>
+          <w:color w:val="000000"/>
+          <w:lang w:val="en-GB"/>
+        </w:rPr>
+        <w:t>UserInteface</w:t>
+      </w:r>
+      <w:proofErr w:type="spellEnd"/>
+      <w:r>
+        <w:rPr>
+          <w:rFonts w:asciiTheme="minorHAnsi" w:eastAsiaTheme="minorHAnsi" w:hAnsiTheme="minorHAnsi" w:cs="Consolas"/>
+          <w:color w:val="000000"/>
+          <w:lang w:val="en-GB"/>
+        </w:rPr>
+        <w:t xml:space="preserve">– constants - </w:t>
+      </w:r>
+      <w:r>
+        <w:rPr>
+          <w:rFonts w:asciiTheme="minorHAnsi" w:eastAsiaTheme="minorHAnsi" w:hAnsiTheme="minorHAnsi" w:cs="Consolas"/>
+          <w:b/>
+          <w:color w:val="000000"/>
+          <w:highlight w:val="white"/>
+          <w:lang w:val="en-GB"/>
+        </w:rPr>
+        <w:t>WELCOME_MESSAGE</w:t>
+      </w:r>
+      <w:r>
+        <w:rPr>
+          <w:rFonts w:asciiTheme="minorHAnsi" w:eastAsiaTheme="minorHAnsi" w:hAnsiTheme="minorHAnsi" w:cs="Consolas"/>
+          <w:color w:val="000000"/>
+          <w:lang w:val="en-GB"/>
+        </w:rPr>
+        <w:t xml:space="preserve"> to </w:t>
+      </w:r>
+      <w:proofErr w:type="spellStart"/>
+      <w:r>
+        <w:rPr>
+          <w:rFonts w:asciiTheme="minorHAnsi" w:eastAsiaTheme="minorHAnsi" w:hAnsiTheme="minorHAnsi" w:cs="Consolas"/>
+          <w:b/>
+          <w:color w:val="000000"/>
+          <w:highlight w:val="white"/>
+          <w:lang w:val="en-GB"/>
+        </w:rPr>
+        <w:t>WelcomeMessage</w:t>
+      </w:r>
+      <w:proofErr w:type="spellEnd"/>
+      <w:r>
+        <w:rPr>
+          <w:rFonts w:asciiTheme="minorHAnsi" w:eastAsiaTheme="minorHAnsi" w:hAnsiTheme="minorHAnsi" w:cs="Consolas"/>
+          <w:b/>
+          <w:color w:val="000000"/>
+          <w:lang w:val="en-GB"/>
+        </w:rPr>
+        <w:t xml:space="preserve">, </w:t>
+      </w:r>
+      <w:r>
+        <w:rPr>
+          <w:rFonts w:asciiTheme="minorHAnsi" w:eastAsiaTheme="minorHAnsi" w:hAnsiTheme="minorHAnsi" w:cs="Consolas"/>
+          <w:b/>
+          <w:color w:val="000000"/>
+          <w:highlight w:val="white"/>
+          <w:lang w:val="en-GB"/>
+        </w:rPr>
+        <w:t>WRONG_COMMAND_MESSAGE</w:t>
+      </w:r>
+      <w:r>
+        <w:rPr>
+          <w:rFonts w:asciiTheme="minorHAnsi" w:eastAsiaTheme="minorHAnsi" w:hAnsiTheme="minorHAnsi" w:cs="Consolas"/>
+          <w:color w:val="000000"/>
+          <w:lang w:val="en-GB"/>
+        </w:rPr>
+        <w:t xml:space="preserve"> to </w:t>
+      </w:r>
+      <w:proofErr w:type="spellStart"/>
+      <w:r>
+        <w:rPr>
+          <w:rFonts w:asciiTheme="minorHAnsi" w:eastAsiaTheme="minorHAnsi" w:hAnsiTheme="minorHAnsi" w:cs="Consolas"/>
+          <w:b/>
+          <w:color w:val="000000"/>
+          <w:highlight w:val="white"/>
+          <w:lang w:val="en-GB"/>
+        </w:rPr>
+        <w:t>WrongCommandMessage</w:t>
+      </w:r>
+      <w:proofErr w:type="spellEnd"/>
+      <w:r>
+        <w:rPr>
+          <w:rFonts w:asciiTheme="minorHAnsi" w:eastAsiaTheme="minorHAnsi" w:hAnsiTheme="minorHAnsi" w:cs="Consolas"/>
+          <w:b/>
+          <w:color w:val="000000"/>
+          <w:lang w:val="en-GB"/>
+        </w:rPr>
+        <w:t>.</w:t>
+      </w:r>
+    </w:p>
+    <w:p>
+      <w:pPr>
+        <w:pStyle w:val="a4"/>
+        <w:numPr>
+          <w:ilvl w:val="0"/>
+          <w:numId w:val="1"/>
+        </w:numPr>
+        <w:rPr>
+          <w:rFonts w:asciiTheme="minorHAnsi" w:hAnsiTheme="minorHAnsi"/>
+        </w:rPr>
+      </w:pPr>
+      <w:r>
+        <w:rPr>
+          <w:rFonts w:asciiTheme="minorHAnsi" w:eastAsiaTheme="minorHAnsi" w:hAnsiTheme="minorHAnsi" w:cs="Consolas"/>
+          <w:color w:val="000000"/>
+          <w:lang w:val="en-GB"/>
+        </w:rPr>
+        <w:t xml:space="preserve">In </w:t>
+      </w:r>
+      <w:proofErr w:type="spellStart"/>
+      <w:r>
+        <w:rPr>
+          <w:rFonts w:asciiTheme="minorHAnsi" w:eastAsiaTheme="minorHAnsi" w:hAnsiTheme="minorHAnsi" w:cs="Consolas"/>
+          <w:b/>
+          <w:color w:val="000000"/>
+          <w:lang w:val="en-GB"/>
+        </w:rPr>
+        <w:t>UserInteface</w:t>
+      </w:r>
+      <w:proofErr w:type="spellEnd"/>
+      <w:r>
+        <w:rPr>
+          <w:rFonts w:asciiTheme="minorHAnsi" w:eastAsiaTheme="minorHAnsi" w:hAnsiTheme="minorHAnsi" w:cs="Consolas"/>
+          <w:color w:val="000000"/>
+          <w:lang w:val="en-GB"/>
+        </w:rPr>
+        <w:t>– rename the static strings &amp;</w:t>
+      </w:r>
+      <w:proofErr w:type="spellStart"/>
+      <w:r>
+        <w:rPr>
+          <w:rFonts w:asciiTheme="minorHAnsi" w:eastAsiaTheme="minorHAnsi" w:hAnsiTheme="minorHAnsi" w:cs="Consolas"/>
+          <w:color w:val="000000"/>
+          <w:lang w:val="en-GB"/>
+        </w:rPr>
+        <w:t>stringbuilder</w:t>
+      </w:r>
+      <w:proofErr w:type="spellEnd"/>
+      <w:r>
+        <w:rPr>
+          <w:rFonts w:asciiTheme="minorHAnsi" w:eastAsiaTheme="minorHAnsi" w:hAnsiTheme="minorHAnsi" w:cs="Consolas"/>
+          <w:color w:val="000000"/>
+          <w:lang w:val="en-GB"/>
+        </w:rPr>
+        <w:t xml:space="preserve"> – </w:t>
+      </w:r>
+      <w:proofErr w:type="spellStart"/>
+      <w:r>
+        <w:rPr>
+          <w:rFonts w:asciiTheme="minorHAnsi" w:eastAsiaTheme="minorHAnsi" w:hAnsiTheme="minorHAnsi" w:cs="Consolas"/>
+          <w:b/>
+          <w:color w:val="000000"/>
+          <w:highlight w:val="white"/>
+          <w:lang w:val="en-GB"/>
+        </w:rPr>
+        <w:t>helpNumber</w:t>
+      </w:r>
+      <w:proofErr w:type="spellEnd"/>
+      <w:r>
+        <w:rPr>
+          <w:rFonts w:asciiTheme="minorHAnsi" w:eastAsiaTheme="minorHAnsi" w:hAnsiTheme="minorHAnsi" w:cs="Consolas"/>
+          <w:color w:val="000000"/>
+          <w:lang w:val="en-GB"/>
+        </w:rPr>
+        <w:t xml:space="preserve"> to </w:t>
+      </w:r>
+      <w:proofErr w:type="spellStart"/>
+      <w:r>
+        <w:rPr>
+          <w:rFonts w:asciiTheme="minorHAnsi" w:eastAsiaTheme="minorHAnsi" w:hAnsiTheme="minorHAnsi" w:cs="Consolas"/>
+          <w:b/>
+          <w:color w:val="000000"/>
+          <w:highlight w:val="white"/>
+          <w:lang w:val="en-GB"/>
+        </w:rPr>
+        <w:t>HelpNumber</w:t>
+      </w:r>
+      <w:proofErr w:type="spellEnd"/>
+      <w:r>
+        <w:rPr>
+          <w:rFonts w:asciiTheme="minorHAnsi" w:eastAsiaTheme="minorHAnsi" w:hAnsiTheme="minorHAnsi" w:cs="Consolas"/>
+          <w:color w:val="000000"/>
+          <w:lang w:val="en-GB"/>
+        </w:rPr>
+        <w:t xml:space="preserve">, </w:t>
+      </w:r>
+      <w:proofErr w:type="spellStart"/>
+      <w:r>
+        <w:rPr>
+          <w:rFonts w:asciiTheme="minorHAnsi" w:eastAsiaTheme="minorHAnsi" w:hAnsiTheme="minorHAnsi" w:cs="Consolas"/>
+          <w:b/>
+          <w:color w:val="000000"/>
+          <w:highlight w:val="white"/>
+          <w:lang w:val="en-GB"/>
+        </w:rPr>
+        <w:t>helpPattern</w:t>
+      </w:r>
+      <w:proofErr w:type="spellEnd"/>
+      <w:r>
+        <w:rPr>
+          <w:rFonts w:asciiTheme="minorHAnsi" w:eastAsiaTheme="minorHAnsi" w:hAnsiTheme="minorHAnsi" w:cs="Consolas"/>
+          <w:color w:val="000000"/>
+          <w:lang w:val="en-GB"/>
+        </w:rPr>
+        <w:t xml:space="preserve"> to </w:t>
+      </w:r>
+      <w:proofErr w:type="spellStart"/>
+      <w:r>
+        <w:rPr>
+          <w:rFonts w:asciiTheme="minorHAnsi" w:eastAsiaTheme="minorHAnsi" w:hAnsiTheme="minorHAnsi" w:cs="Consolas"/>
+          <w:b/>
+          <w:color w:val="000000"/>
+          <w:highlight w:val="white"/>
+          <w:lang w:val="en-GB"/>
+        </w:rPr>
+        <w:t>HelpPattern</w:t>
+      </w:r>
+      <w:proofErr w:type="spellEnd"/>
+      <w:r>
+        <w:rPr>
+          <w:rFonts w:asciiTheme="minorHAnsi" w:eastAsiaTheme="minorHAnsi" w:hAnsiTheme="minorHAnsi" w:cs="Consolas"/>
+          <w:color w:val="000000"/>
+          <w:lang w:val="en-GB"/>
+        </w:rPr>
+        <w:t xml:space="preserve">, </w:t>
+      </w:r>
+      <w:proofErr w:type="spellStart"/>
       <w:proofErr w:type="gramStart"/>
       <w:r>
         <w:rPr>
-          <w:b/>
-        </w:rPr>
-        <w:t>Reset(</w:t>
-      </w:r>
+          <w:rFonts w:asciiTheme="minorHAnsi" w:eastAsiaTheme="minorHAnsi" w:hAnsiTheme="minorHAnsi" w:cs="Consolas"/>
+          <w:b/>
+          <w:color w:val="000000"/>
+          <w:highlight w:val="white"/>
+          <w:lang w:val="en-GB"/>
+        </w:rPr>
+        <w:t>generatedNumber</w:t>
+      </w:r>
+      <w:proofErr w:type="spellEnd"/>
       <w:proofErr w:type="gramEnd"/>
       <w:r>
         <w:rPr>
-          <w:b/>
-        </w:rPr>
-        <w:t>)</w:t>
-      </w:r>
-      <w:r>
-        <w:t xml:space="preserve"> of class </w:t>
-      </w:r>
-      <w:proofErr w:type="spellStart"/>
-      <w:r>
-        <w:rPr>
-          <w:b/>
+          <w:rFonts w:asciiTheme="minorHAnsi" w:eastAsiaTheme="minorHAnsi" w:hAnsiTheme="minorHAnsi" w:cs="Consolas"/>
+          <w:color w:val="000000"/>
+          <w:lang w:val="en-GB"/>
+        </w:rPr>
+        <w:t xml:space="preserve"> to </w:t>
+      </w:r>
+      <w:proofErr w:type="spellStart"/>
+      <w:r>
+        <w:rPr>
+          <w:rFonts w:asciiTheme="minorHAnsi" w:eastAsiaTheme="minorHAnsi" w:hAnsiTheme="minorHAnsi" w:cs="Consolas"/>
+          <w:b/>
+          <w:color w:val="000000"/>
+          <w:highlight w:val="white"/>
+          <w:lang w:val="en-GB"/>
+        </w:rPr>
+        <w:t>GeneratedNumber</w:t>
+      </w:r>
+      <w:proofErr w:type="spellEnd"/>
+      <w:r>
+        <w:rPr>
+          <w:rFonts w:asciiTheme="minorHAnsi" w:eastAsiaTheme="minorHAnsi" w:hAnsiTheme="minorHAnsi" w:cs="Consolas"/>
+          <w:b/>
+          <w:color w:val="000000"/>
+          <w:lang w:val="en-GB"/>
+        </w:rPr>
+        <w:t>.</w:t>
+      </w:r>
+    </w:p>
+    <w:p>
+      <w:pPr>
+        <w:pStyle w:val="a4"/>
+        <w:numPr>
+          <w:ilvl w:val="0"/>
+          <w:numId w:val="1"/>
+        </w:numPr>
+        <w:rPr>
+          <w:rFonts w:asciiTheme="minorHAnsi" w:hAnsiTheme="minorHAnsi"/>
+        </w:rPr>
+      </w:pPr>
+      <w:r>
+        <w:rPr>
+          <w:rFonts w:asciiTheme="minorHAnsi" w:eastAsiaTheme="minorHAnsi" w:hAnsiTheme="minorHAnsi" w:cs="Consolas"/>
+          <w:color w:val="000000"/>
+          <w:lang w:val="en-GB"/>
+        </w:rPr>
+        <w:t xml:space="preserve">In </w:t>
+      </w:r>
+      <w:proofErr w:type="spellStart"/>
+      <w:r>
+        <w:rPr>
+          <w:rFonts w:asciiTheme="minorHAnsi" w:eastAsiaTheme="minorHAnsi" w:hAnsiTheme="minorHAnsi" w:cs="Consolas"/>
+          <w:b/>
+          <w:color w:val="000000"/>
+          <w:lang w:val="en-GB"/>
+        </w:rPr>
+        <w:t>UserInteface</w:t>
+      </w:r>
+      <w:proofErr w:type="spellEnd"/>
+      <w:r>
+        <w:rPr>
+          <w:rFonts w:asciiTheme="minorHAnsi" w:eastAsiaTheme="minorHAnsi" w:hAnsiTheme="minorHAnsi" w:cs="Consolas"/>
+          <w:color w:val="000000"/>
+          <w:lang w:val="en-GB"/>
+        </w:rPr>
+        <w:t>–</w:t>
+      </w:r>
+      <w:r>
+        <w:rPr>
+          <w:rFonts w:asciiTheme="minorHAnsi" w:eastAsiaTheme="minorHAnsi" w:hAnsiTheme="minorHAnsi" w:cs="Consolas"/>
+          <w:color w:val="000000"/>
+          <w:lang w:val="en-GB"/>
+        </w:rPr>
+        <w:t xml:space="preserve"> made field </w:t>
+      </w:r>
+      <w:proofErr w:type="spellStart"/>
+      <w:r>
+        <w:rPr>
+          <w:rFonts w:asciiTheme="minorHAnsi" w:eastAsiaTheme="minorHAnsi" w:hAnsiTheme="minorHAnsi" w:cs="Consolas"/>
+          <w:b/>
+          <w:color w:val="000000"/>
+          <w:lang w:val="en-GB"/>
         </w:rPr>
         <w:t>ScoreBoard</w:t>
       </w:r>
       <w:proofErr w:type="spellEnd"/>
       <w:r>
         <w:rPr>
-          <w:b/>
-        </w:rPr>
-        <w:t xml:space="preserve"> </w:t>
-      </w:r>
-      <w:r>
-        <w:t>changed from public to protected.</w:t>
-      </w:r>
-    </w:p>
-    <w:p>
-      <w:pPr>
-        <w:numPr>
-          <w:ilvl w:val="0"/>
-          <w:numId w:val="1"/>
-        </w:numPr>
-      </w:pPr>
-      <w:r>
-        <w:t>Introduced classes:</w:t>
-      </w:r>
-    </w:p>
-    <w:p>
-      <w:pPr>
-        <w:numPr>
-          <w:ilvl w:val="0"/>
-          <w:numId w:val="1"/>
-        </w:numPr>
-      </w:pPr>
-      <w:r>
-        <w:t>Moved declarations:</w:t>
-      </w:r>
-    </w:p>
-    <w:p>
-      <w:pPr>
-        <w:numPr>
-          <w:ilvl w:val="1"/>
-          <w:numId w:val="1"/>
-        </w:numPr>
-        <w:ind w:left="568" w:hanging="284"/>
-      </w:pPr>
-      <w:r>
-        <w:t xml:space="preserve">Declaration of enumeration </w:t>
-      </w:r>
-      <w:proofErr w:type="spellStart"/>
-      <w:r>
-        <w:rPr>
-          <w:b/>
-        </w:rPr>
-        <w:t>PlayerCommand</w:t>
-      </w:r>
-      <w:proofErr w:type="spellEnd"/>
-      <w:r>
-        <w:t xml:space="preserve"> moved to separate file, changed accessibility from private to internal.</w:t>
-      </w:r>
-    </w:p>
-    <w:p>
-      <w:pPr>
-        <w:numPr>
-          <w:ilvl w:val="0"/>
-          <w:numId w:val="1"/>
-        </w:numPr>
-      </w:pPr>
-      <w:r>
-        <w:t>Added documentation and tests</w:t>
-      </w:r>
-      <w:r>
-        <w:rPr>
-          <w:b/>
-        </w:rPr>
-        <w:t xml:space="preserve"> </w:t>
-      </w:r>
-      <w:r>
-        <w:rPr>
-          <w:b/>
-        </w:rPr>
-        <w:t>c</w:t>
-      </w:r>
-      <w:r>
-        <w:rPr>
-          <w:b/>
-        </w:rPr>
-        <w:t>lass Player</w:t>
-      </w:r>
-      <w:r>
-        <w:t xml:space="preserve">. </w:t>
-      </w:r>
-    </w:p>
-    <w:p>
-      <w:pPr>
-        <w:numPr>
-          <w:ilvl w:val="0"/>
-          <w:numId w:val="1"/>
-        </w:numPr>
-      </w:pPr>
-      <w:r>
-        <w:t>Overriding</w:t>
-      </w:r>
-      <w:r>
-        <w:rPr>
-          <w:b/>
-        </w:rPr>
-        <w:t xml:space="preserve"> </w:t>
-      </w:r>
-      <w:proofErr w:type="spellStart"/>
-      <w:proofErr w:type="gramStart"/>
-      <w:r>
-        <w:rPr>
-          <w:b/>
-        </w:rPr>
-        <w:t>ToString</w:t>
-      </w:r>
-      <w:proofErr w:type="spellEnd"/>
-      <w:r>
-        <w:rPr>
-          <w:b/>
-        </w:rPr>
-        <w:t>(</w:t>
-      </w:r>
-      <w:proofErr w:type="gramEnd"/>
-      <w:r>
-        <w:rPr>
-          <w:b/>
-        </w:rPr>
-        <w:t>)</w:t>
-      </w:r>
-      <w:r>
-        <w:t xml:space="preserve"> method for </w:t>
-      </w:r>
-      <w:r>
-        <w:rPr>
-          <w:b/>
-        </w:rPr>
-        <w:t>class Player</w:t>
-      </w:r>
-      <w:r>
-        <w:t>.</w:t>
-      </w:r>
-    </w:p>
-    <w:p>
-      <w:pPr>
-        <w:numPr>
-          <w:ilvl w:val="0"/>
-          <w:numId w:val="1"/>
-        </w:numPr>
-        <w:rPr>
-          <w:rFonts w:asciiTheme="minorHAnsi" w:hAnsiTheme="minorHAnsi"/>
-        </w:rPr>
-      </w:pPr>
-      <w:r>
-        <w:rPr>
-          <w:rFonts w:asciiTheme="minorHAnsi" w:hAnsiTheme="minorHAnsi"/>
-        </w:rPr>
-        <w:t xml:space="preserve">Cleared some of the </w:t>
-      </w:r>
-      <w:proofErr w:type="spellStart"/>
-      <w:r>
-        <w:rPr>
-          <w:rFonts w:asciiTheme="minorHAnsi" w:hAnsiTheme="minorHAnsi"/>
-          <w:b/>
-        </w:rPr>
-        <w:t>U</w:t>
-      </w:r>
-      <w:r>
-        <w:rPr>
-          <w:rFonts w:asciiTheme="minorHAnsi" w:hAnsiTheme="minorHAnsi"/>
-          <w:b/>
-        </w:rPr>
-        <w:t>sings</w:t>
-      </w:r>
-      <w:proofErr w:type="spellEnd"/>
-      <w:r>
-        <w:rPr>
-          <w:rFonts w:asciiTheme="minorHAnsi" w:hAnsiTheme="minorHAnsi"/>
-        </w:rPr>
-        <w:t xml:space="preserve"> that are not used and changed :</w:t>
-      </w:r>
-    </w:p>
-    <w:p>
-      <w:pPr>
-        <w:pStyle w:val="ListParagraph"/>
-        <w:numPr>
-          <w:ilvl w:val="0"/>
-          <w:numId w:val="1"/>
-        </w:numPr>
-        <w:rPr>
-          <w:rFonts w:asciiTheme="minorHAnsi" w:hAnsiTheme="minorHAnsi"/>
-        </w:rPr>
-      </w:pPr>
-      <w:r>
-        <w:rPr>
-          <w:rFonts w:asciiTheme="minorHAnsi" w:hAnsiTheme="minorHAnsi"/>
-        </w:rPr>
-        <w:t xml:space="preserve">In </w:t>
-      </w:r>
-      <w:proofErr w:type="spellStart"/>
-      <w:r>
-        <w:rPr>
-          <w:rFonts w:asciiTheme="minorHAnsi" w:hAnsiTheme="minorHAnsi"/>
-          <w:b/>
-        </w:rPr>
-        <w:t>Engine.cs</w:t>
-      </w:r>
-      <w:proofErr w:type="spellEnd"/>
-      <w:r>
-        <w:rPr>
-          <w:rFonts w:asciiTheme="minorHAnsi" w:hAnsiTheme="minorHAnsi"/>
-        </w:rPr>
-        <w:t xml:space="preserve"> – the constant </w:t>
+          <w:rFonts w:asciiTheme="minorHAnsi" w:eastAsiaTheme="minorHAnsi" w:hAnsiTheme="minorHAnsi" w:cs="Consolas"/>
+          <w:color w:val="000000"/>
+          <w:lang w:val="en-GB"/>
+        </w:rPr>
+        <w:t xml:space="preserve"> to </w:t>
+      </w:r>
+      <w:proofErr w:type="spellStart"/>
+      <w:r>
+        <w:rPr>
+          <w:rFonts w:asciiTheme="minorHAnsi" w:eastAsiaTheme="minorHAnsi" w:hAnsiTheme="minorHAnsi" w:cs="Consolas"/>
+          <w:b/>
+          <w:color w:val="000000"/>
+          <w:lang w:val="en-GB"/>
+        </w:rPr>
+        <w:t>readonly</w:t>
       </w:r>
       <w:r>
         <w:rPr>
@@ -948,494 +1369,9 @@
           <w:highlight w:val="white"/>
           <w:lang w:val="en-GB"/>
         </w:rPr>
-        <w:t>NUMBER_LENGHT</w:t>
-      </w:r>
-      <w:r>
-        <w:rPr>
-          <w:rFonts w:asciiTheme="minorHAnsi" w:eastAsiaTheme="minorHAnsi" w:hAnsiTheme="minorHAnsi" w:cs="Consolas"/>
-          <w:color w:val="000000"/>
-          <w:lang w:val="en-GB"/>
-        </w:rPr>
-        <w:t xml:space="preserve"> to </w:t>
-      </w:r>
-      <w:proofErr w:type="spellStart"/>
-      <w:r>
-        <w:rPr>
-          <w:rFonts w:asciiTheme="minorHAnsi" w:eastAsiaTheme="minorHAnsi" w:hAnsiTheme="minorHAnsi" w:cs="Consolas"/>
-          <w:b/>
-          <w:color w:val="000000"/>
-          <w:highlight w:val="white"/>
-          <w:lang w:val="en-GB"/>
-        </w:rPr>
-        <w:t>NumberLenght</w:t>
-      </w:r>
-      <w:proofErr w:type="spellEnd"/>
-      <w:r>
-        <w:rPr>
-          <w:rFonts w:asciiTheme="minorHAnsi" w:eastAsiaTheme="minorHAnsi" w:hAnsiTheme="minorHAnsi" w:cs="Consolas"/>
-          <w:b/>
-          <w:color w:val="000000"/>
-          <w:lang w:val="en-GB"/>
-        </w:rPr>
-        <w:t xml:space="preserve">, </w:t>
-      </w:r>
-      <w:r>
-        <w:rPr>
-          <w:rFonts w:asciiTheme="minorHAnsi" w:eastAsiaTheme="minorHAnsi" w:hAnsiTheme="minorHAnsi" w:cs="Consolas"/>
-          <w:color w:val="000000"/>
-          <w:lang w:val="en-GB"/>
-        </w:rPr>
-        <w:t xml:space="preserve">renamed </w:t>
-      </w:r>
-      <w:proofErr w:type="spellStart"/>
-      <w:r>
-        <w:rPr>
-          <w:rFonts w:asciiTheme="minorHAnsi" w:eastAsiaTheme="minorHAnsi" w:hAnsiTheme="minorHAnsi" w:cs="Consolas"/>
-          <w:b/>
-          <w:color w:val="000000"/>
-          <w:lang w:val="en-GB"/>
-        </w:rPr>
-        <w:t>generateNumber</w:t>
-      </w:r>
-      <w:proofErr w:type="spellEnd"/>
-      <w:r>
-        <w:rPr>
-          <w:rFonts w:asciiTheme="minorHAnsi" w:eastAsiaTheme="minorHAnsi" w:hAnsiTheme="minorHAnsi" w:cs="Consolas"/>
-          <w:color w:val="000000"/>
-          <w:lang w:val="en-GB"/>
-        </w:rPr>
-        <w:t xml:space="preserve"> to </w:t>
-      </w:r>
-      <w:proofErr w:type="spellStart"/>
-      <w:r>
-        <w:rPr>
-          <w:rFonts w:asciiTheme="minorHAnsi" w:eastAsiaTheme="minorHAnsi" w:hAnsiTheme="minorHAnsi" w:cs="Consolas"/>
-          <w:b/>
-          <w:color w:val="000000"/>
-          <w:lang w:val="en-GB"/>
-        </w:rPr>
-        <w:t>GenerateNumber</w:t>
-      </w:r>
-      <w:proofErr w:type="spellEnd"/>
-    </w:p>
-    <w:p>
-      <w:pPr>
-        <w:pStyle w:val="ListParagraph"/>
-        <w:numPr>
-          <w:ilvl w:val="0"/>
-          <w:numId w:val="1"/>
-        </w:numPr>
-        <w:rPr>
-          <w:rFonts w:asciiTheme="minorHAnsi" w:hAnsiTheme="minorHAnsi"/>
-        </w:rPr>
-      </w:pPr>
-      <w:r>
-        <w:rPr>
-          <w:rFonts w:asciiTheme="minorHAnsi" w:eastAsiaTheme="minorHAnsi" w:hAnsiTheme="minorHAnsi" w:cs="Consolas"/>
-          <w:color w:val="000000"/>
-          <w:lang w:val="en-GB"/>
-        </w:rPr>
-        <w:t xml:space="preserve">In </w:t>
-      </w:r>
-      <w:proofErr w:type="spellStart"/>
-      <w:r>
-        <w:rPr>
-          <w:rFonts w:asciiTheme="minorHAnsi" w:eastAsiaTheme="minorHAnsi" w:hAnsiTheme="minorHAnsi" w:cs="Consolas"/>
-          <w:b/>
-          <w:color w:val="000000"/>
-          <w:lang w:val="en-GB"/>
-        </w:rPr>
-        <w:t>UserInteface</w:t>
-      </w:r>
-      <w:proofErr w:type="spellEnd"/>
-      <w:r>
-        <w:rPr>
-          <w:rFonts w:asciiTheme="minorHAnsi" w:eastAsiaTheme="minorHAnsi" w:hAnsiTheme="minorHAnsi" w:cs="Consolas"/>
-          <w:b/>
-          <w:color w:val="000000"/>
-          <w:lang w:val="en-GB"/>
-        </w:rPr>
-        <w:t xml:space="preserve"> </w:t>
-      </w:r>
-      <w:r>
-        <w:rPr>
-          <w:rFonts w:asciiTheme="minorHAnsi" w:eastAsiaTheme="minorHAnsi" w:hAnsiTheme="minorHAnsi" w:cs="Consolas"/>
-          <w:color w:val="000000"/>
-          <w:lang w:val="en-GB"/>
-        </w:rPr>
-        <w:t xml:space="preserve">– constants - </w:t>
-      </w:r>
-      <w:r>
-        <w:rPr>
-          <w:rFonts w:asciiTheme="minorHAnsi" w:eastAsiaTheme="minorHAnsi" w:hAnsiTheme="minorHAnsi" w:cs="Consolas"/>
-          <w:b/>
-          <w:color w:val="000000"/>
-          <w:highlight w:val="white"/>
-          <w:lang w:val="en-GB"/>
-        </w:rPr>
-        <w:t>WELCOME_MESSAGE</w:t>
-      </w:r>
-      <w:r>
-        <w:rPr>
-          <w:rFonts w:asciiTheme="minorHAnsi" w:eastAsiaTheme="minorHAnsi" w:hAnsiTheme="minorHAnsi" w:cs="Consolas"/>
-          <w:color w:val="000000"/>
-          <w:lang w:val="en-GB"/>
-        </w:rPr>
-        <w:t xml:space="preserve"> to </w:t>
-      </w:r>
-      <w:proofErr w:type="spellStart"/>
-      <w:r>
-        <w:rPr>
-          <w:rFonts w:asciiTheme="minorHAnsi" w:eastAsiaTheme="minorHAnsi" w:hAnsiTheme="minorHAnsi" w:cs="Consolas"/>
-          <w:b/>
-          <w:color w:val="000000"/>
-          <w:highlight w:val="white"/>
-          <w:lang w:val="en-GB"/>
-        </w:rPr>
-        <w:t>WelcomeMessage</w:t>
-      </w:r>
-      <w:proofErr w:type="spellEnd"/>
-      <w:r>
-        <w:rPr>
-          <w:rFonts w:asciiTheme="minorHAnsi" w:eastAsiaTheme="minorHAnsi" w:hAnsiTheme="minorHAnsi" w:cs="Consolas"/>
-          <w:b/>
-          <w:color w:val="000000"/>
-          <w:lang w:val="en-GB"/>
-        </w:rPr>
-        <w:t xml:space="preserve">, </w:t>
-      </w:r>
-      <w:r>
-        <w:rPr>
-          <w:rFonts w:asciiTheme="minorHAnsi" w:eastAsiaTheme="minorHAnsi" w:hAnsiTheme="minorHAnsi" w:cs="Consolas"/>
-          <w:b/>
-          <w:color w:val="000000"/>
-          <w:highlight w:val="white"/>
-          <w:lang w:val="en-GB"/>
-        </w:rPr>
-        <w:t>WRONG_COMMAND_MESSAGE</w:t>
-      </w:r>
-      <w:r>
-        <w:rPr>
-          <w:rFonts w:asciiTheme="minorHAnsi" w:eastAsiaTheme="minorHAnsi" w:hAnsiTheme="minorHAnsi" w:cs="Consolas"/>
-          <w:color w:val="000000"/>
-          <w:lang w:val="en-GB"/>
-        </w:rPr>
-        <w:t xml:space="preserve"> to </w:t>
-      </w:r>
-      <w:proofErr w:type="spellStart"/>
-      <w:r>
-        <w:rPr>
-          <w:rFonts w:asciiTheme="minorHAnsi" w:eastAsiaTheme="minorHAnsi" w:hAnsiTheme="minorHAnsi" w:cs="Consolas"/>
-          <w:b/>
-          <w:color w:val="000000"/>
-          <w:highlight w:val="white"/>
-          <w:lang w:val="en-GB"/>
-        </w:rPr>
-        <w:t>WrongCommandMessage</w:t>
-      </w:r>
-      <w:proofErr w:type="spellEnd"/>
-      <w:r>
-        <w:rPr>
-          <w:rFonts w:asciiTheme="minorHAnsi" w:eastAsiaTheme="minorHAnsi" w:hAnsiTheme="minorHAnsi" w:cs="Consolas"/>
-          <w:b/>
-          <w:color w:val="000000"/>
-          <w:lang w:val="en-GB"/>
-        </w:rPr>
-        <w:t>.</w:t>
-      </w:r>
-    </w:p>
-    <w:p>
-      <w:pPr>
-        <w:pStyle w:val="ListParagraph"/>
-        <w:numPr>
-          <w:ilvl w:val="0"/>
-          <w:numId w:val="1"/>
-        </w:numPr>
-        <w:rPr>
-          <w:rFonts w:asciiTheme="minorHAnsi" w:hAnsiTheme="minorHAnsi"/>
-        </w:rPr>
-      </w:pPr>
-      <w:r>
-        <w:rPr>
-          <w:rFonts w:asciiTheme="minorHAnsi" w:eastAsiaTheme="minorHAnsi" w:hAnsiTheme="minorHAnsi" w:cs="Consolas"/>
-          <w:color w:val="000000"/>
-          <w:lang w:val="en-GB"/>
-        </w:rPr>
-        <w:t xml:space="preserve">In </w:t>
-      </w:r>
-      <w:proofErr w:type="spellStart"/>
-      <w:r>
-        <w:rPr>
-          <w:rFonts w:asciiTheme="minorHAnsi" w:eastAsiaTheme="minorHAnsi" w:hAnsiTheme="minorHAnsi" w:cs="Consolas"/>
-          <w:b/>
-          <w:color w:val="000000"/>
-          <w:lang w:val="en-GB"/>
-        </w:rPr>
-        <w:t>UserInteface</w:t>
-      </w:r>
-      <w:proofErr w:type="spellEnd"/>
-      <w:r>
-        <w:rPr>
-          <w:rFonts w:asciiTheme="minorHAnsi" w:eastAsiaTheme="minorHAnsi" w:hAnsiTheme="minorHAnsi" w:cs="Consolas"/>
-          <w:b/>
-          <w:color w:val="000000"/>
-          <w:lang w:val="en-GB"/>
-        </w:rPr>
-        <w:t xml:space="preserve"> </w:t>
-      </w:r>
-      <w:r>
-        <w:rPr>
-          <w:rFonts w:asciiTheme="minorHAnsi" w:eastAsiaTheme="minorHAnsi" w:hAnsiTheme="minorHAnsi" w:cs="Consolas"/>
-          <w:color w:val="000000"/>
-          <w:lang w:val="en-GB"/>
-        </w:rPr>
-        <w:t xml:space="preserve">– rename the static strings &amp; </w:t>
-      </w:r>
-      <w:proofErr w:type="spellStart"/>
-      <w:r>
-        <w:rPr>
-          <w:rFonts w:asciiTheme="minorHAnsi" w:eastAsiaTheme="minorHAnsi" w:hAnsiTheme="minorHAnsi" w:cs="Consolas"/>
-          <w:color w:val="000000"/>
-          <w:lang w:val="en-GB"/>
-        </w:rPr>
-        <w:t>stringbuilder</w:t>
-      </w:r>
-      <w:proofErr w:type="spellEnd"/>
-      <w:r>
-        <w:rPr>
-          <w:rFonts w:asciiTheme="minorHAnsi" w:eastAsiaTheme="minorHAnsi" w:hAnsiTheme="minorHAnsi" w:cs="Consolas"/>
-          <w:color w:val="000000"/>
-          <w:lang w:val="en-GB"/>
-        </w:rPr>
-        <w:t xml:space="preserve"> – </w:t>
-      </w:r>
-      <w:proofErr w:type="spellStart"/>
-      <w:r>
-        <w:rPr>
-          <w:rFonts w:asciiTheme="minorHAnsi" w:eastAsiaTheme="minorHAnsi" w:hAnsiTheme="minorHAnsi" w:cs="Consolas"/>
-          <w:b/>
-          <w:color w:val="000000"/>
-          <w:highlight w:val="white"/>
-          <w:lang w:val="en-GB"/>
-        </w:rPr>
-        <w:t>helpNumber</w:t>
-      </w:r>
-      <w:proofErr w:type="spellEnd"/>
-      <w:r>
-        <w:rPr>
-          <w:rFonts w:asciiTheme="minorHAnsi" w:eastAsiaTheme="minorHAnsi" w:hAnsiTheme="minorHAnsi" w:cs="Consolas"/>
-          <w:color w:val="000000"/>
-          <w:lang w:val="en-GB"/>
-        </w:rPr>
-        <w:t xml:space="preserve"> to </w:t>
-      </w:r>
-      <w:proofErr w:type="spellStart"/>
-      <w:r>
-        <w:rPr>
-          <w:rFonts w:asciiTheme="minorHAnsi" w:eastAsiaTheme="minorHAnsi" w:hAnsiTheme="minorHAnsi" w:cs="Consolas"/>
-          <w:b/>
-          <w:color w:val="000000"/>
-          <w:highlight w:val="white"/>
-          <w:lang w:val="en-GB"/>
-        </w:rPr>
-        <w:t>HelpNumber</w:t>
-      </w:r>
-      <w:proofErr w:type="spellEnd"/>
-      <w:r>
-        <w:rPr>
-          <w:rFonts w:asciiTheme="minorHAnsi" w:eastAsiaTheme="minorHAnsi" w:hAnsiTheme="minorHAnsi" w:cs="Consolas"/>
-          <w:color w:val="000000"/>
-          <w:lang w:val="en-GB"/>
-        </w:rPr>
-        <w:t xml:space="preserve">, </w:t>
-      </w:r>
-      <w:proofErr w:type="spellStart"/>
-      <w:r>
-        <w:rPr>
-          <w:rFonts w:asciiTheme="minorHAnsi" w:eastAsiaTheme="minorHAnsi" w:hAnsiTheme="minorHAnsi" w:cs="Consolas"/>
-          <w:b/>
-          <w:color w:val="000000"/>
-          <w:highlight w:val="white"/>
-          <w:lang w:val="en-GB"/>
-        </w:rPr>
-        <w:t>helpPattern</w:t>
-      </w:r>
-      <w:proofErr w:type="spellEnd"/>
-      <w:r>
-        <w:rPr>
-          <w:rFonts w:asciiTheme="minorHAnsi" w:eastAsiaTheme="minorHAnsi" w:hAnsiTheme="minorHAnsi" w:cs="Consolas"/>
-          <w:color w:val="000000"/>
-          <w:lang w:val="en-GB"/>
-        </w:rPr>
-        <w:t xml:space="preserve"> to </w:t>
-      </w:r>
-      <w:proofErr w:type="spellStart"/>
-      <w:r>
-        <w:rPr>
-          <w:rFonts w:asciiTheme="minorHAnsi" w:eastAsiaTheme="minorHAnsi" w:hAnsiTheme="minorHAnsi" w:cs="Consolas"/>
-          <w:b/>
-          <w:color w:val="000000"/>
-          <w:highlight w:val="white"/>
-          <w:lang w:val="en-GB"/>
-        </w:rPr>
-        <w:t>HelpPattern</w:t>
-      </w:r>
-      <w:proofErr w:type="spellEnd"/>
-      <w:r>
-        <w:rPr>
-          <w:rFonts w:asciiTheme="minorHAnsi" w:eastAsiaTheme="minorHAnsi" w:hAnsiTheme="minorHAnsi" w:cs="Consolas"/>
-          <w:color w:val="000000"/>
-          <w:lang w:val="en-GB"/>
-        </w:rPr>
-        <w:t xml:space="preserve">, </w:t>
-      </w:r>
-      <w:proofErr w:type="spellStart"/>
-      <w:proofErr w:type="gramStart"/>
-      <w:r>
-        <w:rPr>
-          <w:rFonts w:asciiTheme="minorHAnsi" w:eastAsiaTheme="minorHAnsi" w:hAnsiTheme="minorHAnsi" w:cs="Consolas"/>
-          <w:b/>
-          <w:color w:val="000000"/>
-          <w:highlight w:val="white"/>
-          <w:lang w:val="en-GB"/>
-        </w:rPr>
-        <w:t>generatedNumber</w:t>
-      </w:r>
-      <w:proofErr w:type="spellEnd"/>
-      <w:proofErr w:type="gramEnd"/>
-      <w:r>
-        <w:rPr>
-          <w:rFonts w:asciiTheme="minorHAnsi" w:eastAsiaTheme="minorHAnsi" w:hAnsiTheme="minorHAnsi" w:cs="Consolas"/>
-          <w:color w:val="000000"/>
-          <w:lang w:val="en-GB"/>
-        </w:rPr>
-        <w:t xml:space="preserve"> to </w:t>
-      </w:r>
-      <w:proofErr w:type="spellStart"/>
-      <w:r>
-        <w:rPr>
-          <w:rFonts w:asciiTheme="minorHAnsi" w:eastAsiaTheme="minorHAnsi" w:hAnsiTheme="minorHAnsi" w:cs="Consolas"/>
-          <w:b/>
-          <w:color w:val="000000"/>
-          <w:highlight w:val="white"/>
-          <w:lang w:val="en-GB"/>
-        </w:rPr>
-        <w:t>GeneratedNumber</w:t>
-      </w:r>
-      <w:proofErr w:type="spellEnd"/>
-      <w:r>
-        <w:rPr>
-          <w:rFonts w:asciiTheme="minorHAnsi" w:eastAsiaTheme="minorHAnsi" w:hAnsiTheme="minorHAnsi" w:cs="Consolas"/>
-          <w:b/>
-          <w:color w:val="000000"/>
-          <w:lang w:val="en-GB"/>
-        </w:rPr>
-        <w:t>.</w:t>
-      </w:r>
-    </w:p>
-    <w:p>
-      <w:pPr>
-        <w:pStyle w:val="ListParagraph"/>
-        <w:numPr>
-          <w:ilvl w:val="0"/>
-          <w:numId w:val="1"/>
-        </w:numPr>
-        <w:rPr>
-          <w:rFonts w:asciiTheme="minorHAnsi" w:hAnsiTheme="minorHAnsi"/>
-        </w:rPr>
-      </w:pPr>
-      <w:r>
-        <w:rPr>
-          <w:rFonts w:asciiTheme="minorHAnsi" w:eastAsiaTheme="minorHAnsi" w:hAnsiTheme="minorHAnsi" w:cs="Consolas"/>
-          <w:color w:val="000000"/>
-          <w:lang w:val="en-GB"/>
-        </w:rPr>
-        <w:t xml:space="preserve">In </w:t>
-      </w:r>
-      <w:proofErr w:type="spellStart"/>
-      <w:r>
-        <w:rPr>
-          <w:rFonts w:asciiTheme="minorHAnsi" w:eastAsiaTheme="minorHAnsi" w:hAnsiTheme="minorHAnsi" w:cs="Consolas"/>
-          <w:b/>
-          <w:color w:val="000000"/>
-          <w:lang w:val="en-GB"/>
-        </w:rPr>
-        <w:t>UserInteface</w:t>
-      </w:r>
-      <w:proofErr w:type="spellEnd"/>
-      <w:r>
-        <w:rPr>
-          <w:rFonts w:asciiTheme="minorHAnsi" w:eastAsiaTheme="minorHAnsi" w:hAnsiTheme="minorHAnsi" w:cs="Consolas"/>
-          <w:b/>
-          <w:color w:val="000000"/>
-          <w:lang w:val="en-GB"/>
-        </w:rPr>
-        <w:t xml:space="preserve"> </w:t>
-      </w:r>
-      <w:r>
-        <w:rPr>
-          <w:rFonts w:asciiTheme="minorHAnsi" w:eastAsiaTheme="minorHAnsi" w:hAnsiTheme="minorHAnsi" w:cs="Consolas"/>
-          <w:color w:val="000000"/>
-          <w:lang w:val="en-GB"/>
-        </w:rPr>
-        <w:t>–</w:t>
-      </w:r>
-      <w:r>
-        <w:rPr>
-          <w:rFonts w:asciiTheme="minorHAnsi" w:eastAsiaTheme="minorHAnsi" w:hAnsiTheme="minorHAnsi" w:cs="Consolas"/>
-          <w:color w:val="000000"/>
-          <w:lang w:val="en-GB"/>
-        </w:rPr>
-        <w:t xml:space="preserve"> made field </w:t>
-      </w:r>
-      <w:proofErr w:type="spellStart"/>
-      <w:r>
-        <w:rPr>
-          <w:rFonts w:asciiTheme="minorHAnsi" w:eastAsiaTheme="minorHAnsi" w:hAnsiTheme="minorHAnsi" w:cs="Consolas"/>
-          <w:b/>
-          <w:color w:val="000000"/>
-          <w:lang w:val="en-GB"/>
-        </w:rPr>
-        <w:t>ScoreBoard</w:t>
-      </w:r>
-      <w:proofErr w:type="spellEnd"/>
-      <w:r>
-        <w:rPr>
-          <w:rFonts w:asciiTheme="minorHAnsi" w:eastAsiaTheme="minorHAnsi" w:hAnsiTheme="minorHAnsi" w:cs="Consolas"/>
-          <w:color w:val="000000"/>
-          <w:lang w:val="en-GB"/>
-        </w:rPr>
-        <w:t xml:space="preserve"> to </w:t>
-      </w:r>
-      <w:proofErr w:type="spellStart"/>
-      <w:r>
-        <w:rPr>
-          <w:rFonts w:asciiTheme="minorHAnsi" w:eastAsiaTheme="minorHAnsi" w:hAnsiTheme="minorHAnsi" w:cs="Consolas"/>
-          <w:b/>
-          <w:color w:val="000000"/>
-          <w:lang w:val="en-GB"/>
-        </w:rPr>
-        <w:t>readonly</w:t>
-      </w:r>
-      <w:proofErr w:type="spellEnd"/>
-      <w:r>
-        <w:rPr>
-          <w:rFonts w:asciiTheme="minorHAnsi" w:eastAsiaTheme="minorHAnsi" w:hAnsiTheme="minorHAnsi" w:cs="Consolas"/>
-          <w:color w:val="000000"/>
-          <w:lang w:val="en-GB"/>
-        </w:rPr>
-        <w:t xml:space="preserve"> </w:t>
-      </w:r>
-      <w:r>
-        <w:rPr>
-          <w:rFonts w:asciiTheme="minorHAnsi" w:eastAsiaTheme="minorHAnsi" w:hAnsiTheme="minorHAnsi" w:cs="Consolas"/>
-          <w:b/>
-          <w:color w:val="000000"/>
-          <w:highlight w:val="white"/>
-          <w:lang w:val="en-GB"/>
-        </w:rPr>
         <w:t>scoreboard</w:t>
       </w:r>
+      <w:proofErr w:type="spellEnd"/>
       <w:r>
         <w:rPr>
           <w:rFonts w:asciiTheme="minorHAnsi" w:eastAsiaTheme="minorHAnsi" w:hAnsiTheme="minorHAnsi" w:cs="Consolas"/>
@@ -1450,7 +1386,7 @@
     </w:p>
     <w:p>
       <w:pPr>
-        <w:pStyle w:val="ListParagraph"/>
+        <w:pStyle w:val="a4"/>
         <w:numPr>
           <w:ilvl w:val="0"/>
           <w:numId w:val="1"/>
@@ -1482,69 +1418,245 @@
       <w:r>
         <w:rPr>
           <w:rFonts w:asciiTheme="minorHAnsi" w:eastAsiaTheme="minorHAnsi" w:hAnsiTheme="minorHAnsi" w:cs="Consolas"/>
-          <w:b/>
+          <w:color w:val="000000"/>
+          <w:lang w:val="en-GB"/>
+        </w:rPr>
+        <w:t xml:space="preserve">– </w:t>
+      </w:r>
+      <w:proofErr w:type="spellStart"/>
+      <w:r>
+        <w:rPr>
+          <w:rFonts w:asciiTheme="minorHAnsi" w:eastAsiaTheme="minorHAnsi" w:hAnsiTheme="minorHAnsi" w:cs="Consolas"/>
+          <w:b/>
+          <w:color w:val="000000"/>
+          <w:highlight w:val="white"/>
+          <w:lang w:val="en-GB"/>
+        </w:rPr>
+        <w:t>generateHelpPattern</w:t>
+      </w:r>
+      <w:proofErr w:type="spellEnd"/>
+      <w:r>
+        <w:rPr>
+          <w:rFonts w:asciiTheme="minorHAnsi" w:eastAsiaTheme="minorHAnsi" w:hAnsiTheme="minorHAnsi" w:cs="Consolas"/>
+          <w:color w:val="000000"/>
+          <w:lang w:val="en-GB"/>
+        </w:rPr>
+        <w:t xml:space="preserve"> to </w:t>
+      </w:r>
+      <w:proofErr w:type="spellStart"/>
+      <w:r>
+        <w:rPr>
+          <w:rFonts w:asciiTheme="minorHAnsi" w:eastAsiaTheme="minorHAnsi" w:hAnsiTheme="minorHAnsi" w:cs="Consolas"/>
+          <w:b/>
+          <w:color w:val="000000"/>
+          <w:highlight w:val="white"/>
+          <w:lang w:val="en-GB"/>
+        </w:rPr>
+        <w:t>GenerateHelpPattern</w:t>
+      </w:r>
+      <w:proofErr w:type="spellEnd"/>
+      <w:r>
+        <w:rPr>
+          <w:rFonts w:asciiTheme="minorHAnsi" w:eastAsiaTheme="minorHAnsi" w:hAnsiTheme="minorHAnsi" w:cs="Consolas"/>
+          <w:b/>
+          <w:color w:val="000000"/>
+          <w:lang w:val="bg-BG"/>
+        </w:rPr>
+        <w:t>.</w:t>
+      </w:r>
+    </w:p>
+    <w:p>
+      <w:pPr>
+        <w:pStyle w:val="a4"/>
+        <w:numPr>
+          <w:ilvl w:val="0"/>
+          <w:numId w:val="1"/>
+        </w:numPr>
+        <w:rPr>
+          <w:rFonts w:asciiTheme="minorHAnsi" w:hAnsiTheme="minorHAnsi"/>
+        </w:rPr>
+      </w:pPr>
+      <w:r>
+        <w:rPr>
+          <w:rFonts w:asciiTheme="minorHAnsi" w:eastAsiaTheme="minorHAnsi" w:hAnsiTheme="minorHAnsi" w:cs="Consolas"/>
+          <w:color w:val="000000"/>
+          <w:lang w:val="en-GB"/>
+        </w:rPr>
+        <w:t xml:space="preserve">In </w:t>
+      </w:r>
+      <w:proofErr w:type="spellStart"/>
+      <w:r>
+        <w:rPr>
+          <w:rFonts w:asciiTheme="minorHAnsi" w:eastAsiaTheme="minorHAnsi" w:hAnsiTheme="minorHAnsi" w:cs="Consolas"/>
+          <w:b/>
+          <w:color w:val="000000"/>
+          <w:lang w:val="en-GB"/>
+        </w:rPr>
+        <w:t>UserInteface</w:t>
+      </w:r>
+      <w:proofErr w:type="spellEnd"/>
+      <w:r>
+        <w:rPr>
+          <w:rFonts w:asciiTheme="minorHAnsi" w:eastAsiaTheme="minorHAnsi" w:hAnsiTheme="minorHAnsi" w:cs="Consolas"/>
+          <w:b/>
+          <w:color w:val="000000"/>
+          <w:lang w:val="en-GB"/>
+        </w:rPr>
+        <w:t xml:space="preserve"> – </w:t>
+      </w:r>
+      <w:proofErr w:type="spellStart"/>
+      <w:r>
+        <w:rPr>
+          <w:rFonts w:asciiTheme="minorHAnsi" w:eastAsiaTheme="minorHAnsi" w:hAnsiTheme="minorHAnsi" w:cs="Consolas"/>
+          <w:b/>
+          <w:color w:val="000000"/>
+          <w:lang w:val="en-GB"/>
+        </w:rPr>
+        <w:t>PokajiHelp</w:t>
+      </w:r>
+      <w:r>
+        <w:rPr>
+          <w:rFonts w:asciiTheme="minorHAnsi" w:eastAsiaTheme="minorHAnsi" w:hAnsiTheme="minorHAnsi" w:cs="Consolas"/>
+          <w:color w:val="000000"/>
+          <w:lang w:val="en-GB"/>
+        </w:rPr>
+        <w:t>to</w:t>
+      </w:r>
+      <w:proofErr w:type="spellEnd"/>
+      <w:r>
+        <w:rPr>
+          <w:rFonts w:asciiTheme="minorHAnsi" w:eastAsiaTheme="minorHAnsi" w:hAnsiTheme="minorHAnsi" w:cs="Consolas"/>
           <w:color w:val="000000"/>
           <w:lang w:val="en-GB"/>
         </w:rPr>
         <w:t xml:space="preserve"> </w:t>
       </w:r>
-      <w:r>
-        <w:rPr>
-          <w:rFonts w:asciiTheme="minorHAnsi" w:eastAsiaTheme="minorHAnsi" w:hAnsiTheme="minorHAnsi" w:cs="Consolas"/>
-          <w:color w:val="000000"/>
-          <w:lang w:val="en-GB"/>
-        </w:rPr>
-        <w:t xml:space="preserve">– </w:t>
-      </w:r>
-      <w:proofErr w:type="spellStart"/>
-      <w:r>
-        <w:rPr>
-          <w:rFonts w:asciiTheme="minorHAnsi" w:eastAsiaTheme="minorHAnsi" w:hAnsiTheme="minorHAnsi" w:cs="Consolas"/>
-          <w:b/>
-          <w:color w:val="000000"/>
-          <w:highlight w:val="white"/>
-          <w:lang w:val="en-GB"/>
-        </w:rPr>
-        <w:t>generateHelpPattern</w:t>
-      </w:r>
-      <w:proofErr w:type="spellEnd"/>
-      <w:r>
-        <w:rPr>
-          <w:rFonts w:asciiTheme="minorHAnsi" w:eastAsiaTheme="minorHAnsi" w:hAnsiTheme="minorHAnsi" w:cs="Consolas"/>
-          <w:color w:val="000000"/>
-          <w:lang w:val="en-GB"/>
-        </w:rPr>
-        <w:t xml:space="preserve"> to </w:t>
-      </w:r>
-      <w:proofErr w:type="spellStart"/>
-      <w:r>
-        <w:rPr>
-          <w:rFonts w:asciiTheme="minorHAnsi" w:eastAsiaTheme="minorHAnsi" w:hAnsiTheme="minorHAnsi" w:cs="Consolas"/>
-          <w:b/>
-          <w:color w:val="000000"/>
-          <w:highlight w:val="white"/>
-          <w:lang w:val="en-GB"/>
-        </w:rPr>
-        <w:t>GenerateHelpPattern</w:t>
-      </w:r>
-      <w:proofErr w:type="spellEnd"/>
-      <w:r>
-        <w:rPr>
-          <w:rFonts w:asciiTheme="minorHAnsi" w:eastAsiaTheme="minorHAnsi" w:hAnsiTheme="minorHAnsi" w:cs="Consolas"/>
-          <w:b/>
-          <w:color w:val="000000"/>
-          <w:lang w:val="bg-BG"/>
+      <w:proofErr w:type="spellStart"/>
+      <w:r>
+        <w:rPr>
+          <w:rFonts w:asciiTheme="minorHAnsi" w:eastAsiaTheme="minorHAnsi" w:hAnsiTheme="minorHAnsi" w:cs="Consolas"/>
+          <w:b/>
+          <w:color w:val="000000"/>
+          <w:lang w:val="en-GB"/>
+        </w:rPr>
+        <w:t>ShowHelp</w:t>
+      </w:r>
+      <w:r>
+        <w:rPr>
+          <w:rFonts w:asciiTheme="minorHAnsi" w:eastAsiaTheme="minorHAnsi" w:hAnsiTheme="minorHAnsi" w:cs="Consolas"/>
+          <w:color w:val="000000"/>
+          <w:lang w:val="en-GB"/>
+        </w:rPr>
+        <w:t>&amp;</w:t>
+      </w:r>
+      <w:r>
+        <w:rPr>
+          <w:rFonts w:asciiTheme="minorHAnsi" w:eastAsiaTheme="minorHAnsi" w:hAnsiTheme="minorHAnsi" w:cs="Consolas"/>
+          <w:color w:val="000000"/>
+          <w:lang w:val="en-GB"/>
+        </w:rPr>
+        <w:t>also</w:t>
+      </w:r>
+      <w:proofErr w:type="spellEnd"/>
+      <w:r>
+        <w:rPr>
+          <w:rFonts w:asciiTheme="minorHAnsi" w:eastAsiaTheme="minorHAnsi" w:hAnsiTheme="minorHAnsi" w:cs="Consolas"/>
+          <w:color w:val="000000"/>
+          <w:lang w:val="en-GB"/>
+        </w:rPr>
+        <w:t xml:space="preserve"> changed </w:t>
+      </w:r>
+      <w:r>
+        <w:rPr>
+          <w:rFonts w:asciiTheme="minorHAnsi" w:eastAsiaTheme="minorHAnsi" w:hAnsiTheme="minorHAnsi" w:cs="Consolas"/>
+          <w:color w:val="000000"/>
+          <w:lang w:val="en-GB"/>
+        </w:rPr>
+        <w:t>in</w:t>
+      </w:r>
+      <w:r>
+        <w:rPr>
+          <w:rFonts w:asciiTheme="minorHAnsi" w:eastAsiaTheme="minorHAnsi" w:hAnsiTheme="minorHAnsi" w:cs="Consolas"/>
+          <w:b/>
+          <w:color w:val="000000"/>
+          <w:lang w:val="en-GB"/>
+        </w:rPr>
+        <w:t xml:space="preserve"> Engine. </w:t>
+      </w:r>
+    </w:p>
+    <w:p>
+      <w:pPr>
+        <w:pStyle w:val="a4"/>
+        <w:numPr>
+          <w:ilvl w:val="0"/>
+          <w:numId w:val="1"/>
+        </w:numPr>
+        <w:rPr>
+          <w:rFonts w:asciiTheme="minorHAnsi" w:hAnsiTheme="minorHAnsi"/>
+        </w:rPr>
+      </w:pPr>
+      <w:r>
+        <w:rPr>
+          <w:rFonts w:asciiTheme="minorHAnsi" w:eastAsiaTheme="minorHAnsi" w:hAnsiTheme="minorHAnsi" w:cs="Consolas"/>
+          <w:color w:val="000000"/>
+          <w:lang w:val="en-GB"/>
+        </w:rPr>
+        <w:t xml:space="preserve">Refactoring </w:t>
+      </w:r>
+      <w:r>
+        <w:rPr>
+          <w:rFonts w:asciiTheme="minorHAnsi" w:eastAsiaTheme="minorHAnsi" w:hAnsiTheme="minorHAnsi" w:cs="Consolas"/>
+          <w:b/>
+          <w:color w:val="000000"/>
+          <w:lang w:val="en-GB"/>
+        </w:rPr>
+        <w:t>class Engine</w:t>
+      </w:r>
+      <w:r>
+        <w:rPr>
+          <w:rFonts w:asciiTheme="minorHAnsi" w:eastAsiaTheme="minorHAnsi" w:hAnsiTheme="minorHAnsi" w:cs="Consolas"/>
+          <w:color w:val="000000"/>
+          <w:lang w:val="en-GB"/>
+        </w:rPr>
+        <w:t xml:space="preserve"> and extracting methods to </w:t>
+      </w:r>
+      <w:r>
+        <w:rPr>
+          <w:rFonts w:asciiTheme="minorHAnsi" w:eastAsiaTheme="minorHAnsi" w:hAnsiTheme="minorHAnsi" w:cs="Consolas"/>
+          <w:b/>
+          <w:color w:val="000000"/>
+          <w:lang w:val="en-GB"/>
+        </w:rPr>
+        <w:t xml:space="preserve">class </w:t>
+      </w:r>
+      <w:proofErr w:type="spellStart"/>
+      <w:r>
+        <w:rPr>
+          <w:rFonts w:asciiTheme="minorHAnsi" w:eastAsiaTheme="minorHAnsi" w:hAnsiTheme="minorHAnsi" w:cs="Consolas"/>
+          <w:b/>
+          <w:color w:val="000000"/>
+          <w:lang w:val="en-GB"/>
+        </w:rPr>
+        <w:t>NumberManager</w:t>
+      </w:r>
+      <w:proofErr w:type="spellEnd"/>
+      <w:r>
+        <w:rPr>
+          <w:rFonts w:asciiTheme="minorHAnsi" w:eastAsiaTheme="minorHAnsi" w:hAnsiTheme="minorHAnsi" w:cs="Consolas"/>
+          <w:color w:val="000000"/>
+          <w:lang w:val="en-GB"/>
         </w:rPr>
         <w:t>.</w:t>
       </w:r>
     </w:p>
     <w:p>
       <w:pPr>
-        <w:pStyle w:val="ListParagraph"/>
-        <w:numPr>
-          <w:ilvl w:val="0"/>
-          <w:numId w:val="1"/>
-        </w:numPr>
+        <w:pStyle w:val="a4"/>
+        <w:numPr>
+          <w:ilvl w:val="1"/>
+          <w:numId w:val="1"/>
+        </w:numPr>
+        <w:ind w:left="567" w:firstLine="0"/>
         <w:rPr>
           <w:rFonts w:asciiTheme="minorHAnsi" w:hAnsiTheme="minorHAnsi"/>
         </w:rPr>
@@ -1555,39 +1667,28 @@
           <w:color w:val="000000"/>
           <w:lang w:val="en-GB"/>
         </w:rPr>
-        <w:t xml:space="preserve">In </w:t>
-      </w:r>
-      <w:proofErr w:type="spellStart"/>
-      <w:r>
-        <w:rPr>
-          <w:rFonts w:asciiTheme="minorHAnsi" w:eastAsiaTheme="minorHAnsi" w:hAnsiTheme="minorHAnsi" w:cs="Consolas"/>
-          <w:b/>
-          <w:color w:val="000000"/>
-          <w:lang w:val="en-GB"/>
-        </w:rPr>
-        <w:t>UserInteface</w:t>
-      </w:r>
-      <w:proofErr w:type="spellEnd"/>
-      <w:r>
-        <w:rPr>
-          <w:rFonts w:asciiTheme="minorHAnsi" w:eastAsiaTheme="minorHAnsi" w:hAnsiTheme="minorHAnsi" w:cs="Consolas"/>
-          <w:b/>
-          <w:color w:val="000000"/>
-          <w:lang w:val="en-GB"/>
-        </w:rPr>
-        <w:t xml:space="preserve"> – </w:t>
-      </w:r>
-      <w:proofErr w:type="spellStart"/>
-      <w:r>
-        <w:rPr>
-          <w:rFonts w:asciiTheme="minorHAnsi" w:eastAsiaTheme="minorHAnsi" w:hAnsiTheme="minorHAnsi" w:cs="Consolas"/>
-          <w:b/>
-          <w:color w:val="000000"/>
-          <w:lang w:val="en-GB"/>
-        </w:rPr>
-        <w:t>PokajiHelp</w:t>
-      </w:r>
-      <w:proofErr w:type="spellEnd"/>
+        <w:t xml:space="preserve"> Public constant </w:t>
+      </w:r>
+      <w:proofErr w:type="spellStart"/>
+      <w:r>
+        <w:rPr>
+          <w:rFonts w:asciiTheme="minorHAnsi" w:eastAsiaTheme="minorHAnsi" w:hAnsiTheme="minorHAnsi" w:cs="Consolas"/>
+          <w:b/>
+          <w:color w:val="000000"/>
+          <w:lang w:val="en-GB"/>
+        </w:rPr>
+        <w:t>int</w:t>
+      </w:r>
+      <w:proofErr w:type="spellEnd"/>
+      <w:r>
+        <w:rPr>
+          <w:rFonts w:asciiTheme="minorHAnsi" w:eastAsiaTheme="minorHAnsi" w:hAnsiTheme="minorHAnsi" w:cs="Consolas"/>
+          <w:b/>
+          <w:color w:val="000000"/>
+          <w:lang w:val="en-GB"/>
+        </w:rPr>
+        <w:t xml:space="preserve"> NUMBER_LENGHT</w:t>
+      </w:r>
       <w:r>
         <w:rPr>
           <w:rFonts w:asciiTheme="minorHAnsi" w:eastAsiaTheme="minorHAnsi" w:hAnsiTheme="minorHAnsi" w:cs="Consolas"/>
@@ -1599,23 +1700,67 @@
       </w:r>
       <w:r>
         <w:rPr>
-          <w:rFonts w:asciiTheme="minorHAnsi" w:eastAsiaTheme="minorHAnsi" w:hAnsiTheme="minorHAnsi" w:cs="Consolas"/>
-          <w:color w:val="000000"/>
-          <w:lang w:val="en-GB"/>
-        </w:rPr>
-        <w:t xml:space="preserve">to </w:t>
-      </w:r>
-      <w:proofErr w:type="spellStart"/>
-      <w:r>
-        <w:rPr>
-          <w:rFonts w:asciiTheme="minorHAnsi" w:eastAsiaTheme="minorHAnsi" w:hAnsiTheme="minorHAnsi" w:cs="Consolas"/>
-          <w:b/>
-          <w:color w:val="000000"/>
-          <w:lang w:val="en-GB"/>
-        </w:rPr>
-        <w:t>ShowHelp</w:t>
-      </w:r>
-      <w:proofErr w:type="spellEnd"/>
+          <w:rFonts w:asciiTheme="minorHAnsi" w:hAnsiTheme="minorHAnsi"/>
+        </w:rPr>
+        <w:t>(</w:t>
+      </w:r>
+      <w:r>
+        <w:rPr>
+          <w:rFonts w:asciiTheme="minorHAnsi" w:hAnsiTheme="minorHAnsi"/>
+        </w:rPr>
+        <w:t>removed from Engine)</w:t>
+      </w:r>
+    </w:p>
+    <w:p>
+      <w:pPr>
+        <w:pStyle w:val="a4"/>
+        <w:numPr>
+          <w:ilvl w:val="1"/>
+          <w:numId w:val="1"/>
+        </w:numPr>
+        <w:ind w:left="567" w:firstLine="0"/>
+        <w:rPr>
+          <w:rFonts w:asciiTheme="minorHAnsi" w:hAnsiTheme="minorHAnsi"/>
+          <w:b/>
+        </w:rPr>
+      </w:pPr>
+      <w:r>
+        <w:rPr>
+          <w:rFonts w:asciiTheme="minorHAnsi" w:eastAsiaTheme="minorHAnsi" w:hAnsiTheme="minorHAnsi" w:cs="Consolas"/>
+          <w:color w:val="000000"/>
+          <w:lang w:val="en-GB"/>
+        </w:rPr>
+        <w:t xml:space="preserve"> Public method </w:t>
+      </w:r>
+      <w:r>
+        <w:rPr>
+          <w:rFonts w:asciiTheme="minorHAnsi" w:eastAsiaTheme="minorHAnsi" w:hAnsiTheme="minorHAnsi" w:cs="Consolas"/>
+          <w:b/>
+          <w:color w:val="000000"/>
+          <w:lang w:val="en-GB"/>
+        </w:rPr>
+        <w:t xml:space="preserve">string </w:t>
+      </w:r>
+      <w:proofErr w:type="spellStart"/>
+      <w:r>
+        <w:rPr>
+          <w:rFonts w:asciiTheme="minorHAnsi" w:eastAsiaTheme="minorHAnsi" w:hAnsiTheme="minorHAnsi" w:cs="Consolas"/>
+          <w:b/>
+          <w:color w:val="000000"/>
+          <w:lang w:val="en-GB"/>
+        </w:rPr>
+        <w:t>GenerateNumber</w:t>
+      </w:r>
+      <w:proofErr w:type="spellEnd"/>
+      <w:r>
+        <w:rPr>
+          <w:rFonts w:asciiTheme="minorHAnsi" w:eastAsiaTheme="minorHAnsi" w:hAnsiTheme="minorHAnsi" w:cs="Consolas"/>
+          <w:b/>
+          <w:color w:val="000000"/>
+          <w:lang w:val="en-GB"/>
+        </w:rPr>
+        <w:t>()</w:t>
+      </w:r>
       <w:r>
         <w:rPr>
           <w:rFonts w:asciiTheme="minorHAnsi" w:eastAsiaTheme="minorHAnsi" w:hAnsiTheme="minorHAnsi" w:cs="Consolas"/>
@@ -1627,45 +1772,84 @@
       </w:r>
       <w:r>
         <w:rPr>
-          <w:rFonts w:asciiTheme="minorHAnsi" w:eastAsiaTheme="minorHAnsi" w:hAnsiTheme="minorHAnsi" w:cs="Consolas"/>
-          <w:color w:val="000000"/>
-          <w:lang w:val="en-GB"/>
-        </w:rPr>
-        <w:t>&amp;</w:t>
-      </w:r>
-      <w:r>
-        <w:rPr>
-          <w:rFonts w:asciiTheme="minorHAnsi" w:eastAsiaTheme="minorHAnsi" w:hAnsiTheme="minorHAnsi" w:cs="Consolas"/>
-          <w:b/>
-          <w:color w:val="000000"/>
-          <w:lang w:val="en-GB"/>
+          <w:rFonts w:asciiTheme="minorHAnsi" w:hAnsiTheme="minorHAnsi"/>
+        </w:rPr>
+        <w:t>(</w:t>
+      </w:r>
+      <w:r>
+        <w:rPr>
+          <w:rFonts w:asciiTheme="minorHAnsi" w:hAnsiTheme="minorHAnsi"/>
+        </w:rPr>
+        <w:t>removed from Engine)</w:t>
+      </w:r>
+    </w:p>
+    <w:p>
+      <w:pPr>
+        <w:pStyle w:val="a4"/>
+        <w:numPr>
+          <w:ilvl w:val="1"/>
+          <w:numId w:val="1"/>
+        </w:numPr>
+        <w:ind w:left="567" w:firstLine="0"/>
+        <w:rPr>
+          <w:rFonts w:asciiTheme="minorHAnsi" w:hAnsiTheme="minorHAnsi"/>
+          <w:b/>
+        </w:rPr>
+      </w:pPr>
+      <w:r>
+        <w:rPr>
+          <w:rFonts w:asciiTheme="minorHAnsi" w:hAnsiTheme="minorHAnsi"/>
+          <w:b/>
         </w:rPr>
         <w:t xml:space="preserve"> </w:t>
       </w:r>
       <w:r>
         <w:rPr>
-          <w:rFonts w:asciiTheme="minorHAnsi" w:eastAsiaTheme="minorHAnsi" w:hAnsiTheme="minorHAnsi" w:cs="Consolas"/>
-          <w:color w:val="000000"/>
-          <w:lang w:val="en-GB"/>
-        </w:rPr>
-        <w:t xml:space="preserve">also changed </w:t>
-      </w:r>
-      <w:r>
-        <w:rPr>
-          <w:rFonts w:asciiTheme="minorHAnsi" w:eastAsiaTheme="minorHAnsi" w:hAnsiTheme="minorHAnsi" w:cs="Consolas"/>
-          <w:color w:val="000000"/>
-          <w:lang w:val="en-GB"/>
-        </w:rPr>
-        <w:t>in</w:t>
-      </w:r>
-      <w:r>
-        <w:rPr>
-          <w:rFonts w:asciiTheme="minorHAnsi" w:eastAsiaTheme="minorHAnsi" w:hAnsiTheme="minorHAnsi" w:cs="Consolas"/>
-          <w:b/>
-          <w:color w:val="000000"/>
-          <w:lang w:val="en-GB"/>
-        </w:rPr>
-        <w:t xml:space="preserve"> Engine. </w:t>
+          <w:rFonts w:asciiTheme="minorHAnsi" w:hAnsiTheme="minorHAnsi"/>
+        </w:rPr>
+        <w:t xml:space="preserve">Public method </w:t>
+      </w:r>
+      <w:r>
+        <w:rPr>
+          <w:rFonts w:asciiTheme="minorHAnsi" w:hAnsiTheme="minorHAnsi"/>
+          <w:b/>
+        </w:rPr>
+        <w:t xml:space="preserve">void </w:t>
+      </w:r>
+      <w:proofErr w:type="spellStart"/>
+      <w:r>
+        <w:rPr>
+          <w:rFonts w:asciiTheme="minorHAnsi" w:hAnsiTheme="minorHAnsi"/>
+          <w:b/>
+        </w:rPr>
+        <w:t>GetBullsAndCows</w:t>
+      </w:r>
+      <w:proofErr w:type="spellEnd"/>
+      <w:r>
+        <w:rPr>
+          <w:rFonts w:asciiTheme="minorHAnsi" w:hAnsiTheme="minorHAnsi"/>
+          <w:b/>
+        </w:rPr>
+        <w:t>(…)</w:t>
+      </w:r>
+      <w:r>
+        <w:rPr>
+          <w:rFonts w:asciiTheme="minorHAnsi" w:hAnsiTheme="minorHAnsi"/>
+          <w:b/>
+        </w:rPr>
+        <w:t xml:space="preserve"> </w:t>
+      </w:r>
+      <w:r>
+        <w:rPr>
+          <w:rFonts w:asciiTheme="minorHAnsi" w:hAnsiTheme="minorHAnsi"/>
+        </w:rPr>
+        <w:t>(</w:t>
+      </w:r>
+      <w:r>
+        <w:rPr>
+          <w:rFonts w:asciiTheme="minorHAnsi" w:hAnsiTheme="minorHAnsi"/>
+        </w:rPr>
+        <w:t>removed from Engine)</w:t>
       </w:r>
     </w:p>
     <w:p>
@@ -1684,7 +1868,7 @@
 </file>
 
 <file path=word/numbering.xml><?xml version="1.0" encoding="utf-8"?>
-<w:numbering xmlns:wpc="http://schemas.microsoft.com/office/word/2010/wordprocessingCanvas" xmlns:mc="http://schemas.openxmlformats.org/markup-compatibility/2006" xmlns:o="urn:schemas-microsoft-com:office:office" xmlns:r="http://schemas.openxmlformats.org/officeDocument/2006/relationships" xmlns:m="http://schemas.openxmlformats.org/officeDocument/2006/math" xmlns:v="urn:schemas-microsoft-com:vml" xmlns:wp14="http://schemas.microsoft.com/office/word/2010/wordprocessingDrawing" xmlns:wp="http://schemas.openxmlformats.org/drawingml/2006/wordprocessingDrawing" xmlns:w10="urn:schemas-microsoft-com:office:word" xmlns:w="http://schemas.openxmlformats.org/wordprocessingml/2006/main" xmlns:w14="http://schemas.microsoft.com/office/word/2010/wordml" xmlns:wpg="http://schemas.microsoft.com/office/word/2010/wordprocessingGroup" xmlns:wpi="http://schemas.microsoft.com/office/word/2010/wordprocessingInk" xmlns:wne="http://schemas.microsoft.com/office/word/2006/wordml" xmlns:wps="http://schemas.microsoft.com/office/word/2010/wordprocessingShape" mc:Ignorable="w14 wp14">
+<w:numbering xmlns:ve="http://schemas.openxmlformats.org/markup-compatibility/2006" xmlns:o="urn:schemas-microsoft-com:office:office" xmlns:r="http://schemas.openxmlformats.org/officeDocument/2006/relationships" xmlns:m="http://schemas.openxmlformats.org/officeDocument/2006/math" xmlns:v="urn:schemas-microsoft-com:vml" xmlns:wp="http://schemas.openxmlformats.org/drawingml/2006/wordprocessingDrawing" xmlns:w10="urn:schemas-microsoft-com:office:word" xmlns:w="http://schemas.openxmlformats.org/wordprocessingml/2006/main" xmlns:wne="http://schemas.microsoft.com/office/word/2006/wordml">
   <w:abstractNum w:abstractNumId="0">
     <w:nsid w:val="290C693F"/>
     <w:multiLevelType w:val="hybridMultilevel"/>
@@ -2050,7 +2234,7 @@
 </file>
 
 <file path=word/styles.xml><?xml version="1.0" encoding="utf-8"?>
-<w:styles xmlns:mc="http://schemas.openxmlformats.org/markup-compatibility/2006" xmlns:r="http://schemas.openxmlformats.org/officeDocument/2006/relationships" xmlns:w="http://schemas.openxmlformats.org/wordprocessingml/2006/main" xmlns:w14="http://schemas.microsoft.com/office/word/2010/wordml" mc:Ignorable="w14">
+<w:styles xmlns:r="http://schemas.openxmlformats.org/officeDocument/2006/relationships" xmlns:w="http://schemas.openxmlformats.org/wordprocessingml/2006/main">
   <w:docDefaults>
     <w:rPrDefault>
       <w:rPr>
@@ -2206,7 +2390,7 @@
     <w:lsdException w:name="Bibliography" w:uiPriority="37"/>
     <w:lsdException w:name="TOC Heading" w:uiPriority="39" w:qFormat="1"/>
   </w:latentStyles>
-  <w:style w:type="paragraph" w:default="1" w:styleId="Normal">
+  <w:style w:type="paragraph" w:default="1" w:styleId="a">
     <w:name w:val="Normal"/>
     <w:qFormat/>
     <w:rsid w:val="00977EBD"/>
@@ -2221,11 +2405,11 @@
       <w:lang w:val="en-US"/>
     </w:rPr>
   </w:style>
-  <w:style w:type="paragraph" w:styleId="Heading1">
+  <w:style w:type="paragraph" w:styleId="1">
     <w:name w:val="heading 1"/>
-    <w:basedOn w:val="Normal"/>
-    <w:next w:val="Normal"/>
-    <w:link w:val="Heading1Char"/>
+    <w:basedOn w:val="a"/>
+    <w:next w:val="a"/>
+    <w:link w:val="10"/>
     <w:qFormat/>
     <w:rsid w:val="00977EBD"/>
     <w:pPr>
@@ -2241,17 +2425,18 @@
       <w:szCs w:val="32"/>
     </w:rPr>
   </w:style>
-  <w:style w:type="character" w:default="1" w:styleId="DefaultParagraphFont">
+  <w:style w:type="character" w:default="1" w:styleId="a0">
     <w:name w:val="Default Paragraph Font"/>
     <w:uiPriority w:val="1"/>
     <w:semiHidden/>
     <w:unhideWhenUsed/>
   </w:style>
-  <w:style w:type="table" w:default="1" w:styleId="TableNormal">
+  <w:style w:type="table" w:default="1" w:styleId="a1">
     <w:name w:val="Normal Table"/>
     <w:uiPriority w:val="99"/>
     <w:semiHidden/>
     <w:unhideWhenUsed/>
+    <w:qFormat/>
     <w:tblPr>
       <w:tblInd w:w="0" w:type="dxa"/>
       <w:tblCellMar>
@@ -2262,16 +2447,16 @@
       </w:tblCellMar>
     </w:tblPr>
   </w:style>
-  <w:style w:type="numbering" w:default="1" w:styleId="NoList">
+  <w:style w:type="numbering" w:default="1" w:styleId="a2">
     <w:name w:val="No List"/>
     <w:uiPriority w:val="99"/>
     <w:semiHidden/>
     <w:unhideWhenUsed/>
   </w:style>
-  <w:style w:type="character" w:customStyle="1" w:styleId="Heading1Char">
-    <w:name w:val="Heading 1 Char"/>
-    <w:basedOn w:val="DefaultParagraphFont"/>
-    <w:link w:val="Heading1"/>
+  <w:style w:type="character" w:customStyle="1" w:styleId="10">
+    <w:name w:val="Заглавие 1 Знак"/>
+    <w:basedOn w:val="a0"/>
+    <w:link w:val="1"/>
     <w:rsid w:val="00977EBD"/>
     <w:rPr>
       <w:rFonts w:ascii="Calibri" w:eastAsia="Times New Roman" w:hAnsi="Calibri" w:cs="Times New Roman"/>
@@ -2283,7 +2468,7 @@
       <w:lang w:val="en-US"/>
     </w:rPr>
   </w:style>
-  <w:style w:type="character" w:styleId="Hyperlink">
+  <w:style w:type="character" w:styleId="a3">
     <w:name w:val="Hyperlink"/>
     <w:unhideWhenUsed/>
     <w:rsid w:val="00977EBD"/>
@@ -2292,9 +2477,9 @@
       <w:u w:val="single"/>
     </w:rPr>
   </w:style>
-  <w:style w:type="paragraph" w:styleId="ListParagraph">
+  <w:style w:type="paragraph" w:styleId="a4">
     <w:name w:val="List Paragraph"/>
-    <w:basedOn w:val="Normal"/>
+    <w:basedOn w:val="a"/>
     <w:uiPriority w:val="34"/>
     <w:qFormat/>
     <w:rsid w:val="00D52D05"/>

</xml_diff>

<commit_message>
Interfaces IPlayer and IScoreBoard introduced
</commit_message>
<xml_diff>
--- a/Refactoring-Information-For-Bulls-And-Cows-4.docx
+++ b/Refactoring-Information-For-Bulls-And-Cows-4.docx
@@ -44,7 +44,6 @@
       <w:r>
         <w:t xml:space="preserve">Renamed the project to </w:t>
       </w:r>
-      <w:proofErr w:type="spellStart"/>
       <w:r>
         <w:rPr>
           <w:rFonts w:cs="Calibri"/>
@@ -52,7 +51,6 @@
         </w:rPr>
         <w:t>BullsAndCowsGame</w:t>
       </w:r>
-      <w:proofErr w:type="spellEnd"/>
       <w:r>
         <w:t>.</w:t>
       </w:r>
@@ -68,7 +66,6 @@
       <w:r>
         <w:t xml:space="preserve">Renamed class </w:t>
       </w:r>
-      <w:proofErr w:type="spellStart"/>
       <w:r>
         <w:rPr>
           <w:b/>
@@ -76,25 +73,57 @@
         <w:t>klasirane</w:t>
       </w:r>
       <w:r>
-        <w:t>to</w:t>
-      </w:r>
-      <w:proofErr w:type="spellEnd"/>
-      <w:r>
+        <w:t xml:space="preserve">to </w:t>
+      </w:r>
+      <w:r>
+        <w:rPr>
+          <w:b/>
+        </w:rPr>
+        <w:t>ScoreBoard.</w:t>
+      </w:r>
+    </w:p>
+    <w:p>
+      <w:pPr>
+        <w:numPr>
+          <w:ilvl w:val="1"/>
+          <w:numId w:val="1"/>
+        </w:numPr>
+        <w:ind w:left="568" w:hanging="284"/>
+      </w:pPr>
+      <w:r>
+        <w:t xml:space="preserve">Class </w:t>
+      </w:r>
+      <w:r>
+        <w:rPr>
+          <w:b/>
+        </w:rPr>
+        <w:t>bikove_i_kravi</w:t>
+      </w:r>
+      <w:r>
+        <w:rPr>
+          <w:b/>
+        </w:rPr>
         <w:t xml:space="preserve"> </w:t>
       </w:r>
-      <w:proofErr w:type="spellStart"/>
-      <w:r>
-        <w:rPr>
-          <w:b/>
-        </w:rPr>
-        <w:t>ScoreBoard</w:t>
-      </w:r>
-      <w:proofErr w:type="spellEnd"/>
-      <w:r>
-        <w:rPr>
-          <w:b/>
-        </w:rPr>
-        <w:t>.</w:t>
+      <w:r>
+        <w:t xml:space="preserve">split into classes </w:t>
+      </w:r>
+      <w:r>
+        <w:rPr>
+          <w:b/>
+        </w:rPr>
+        <w:t>Engine, UserInterface, NumberManager, CommandParser</w:t>
+      </w:r>
+    </w:p>
+    <w:p>
+      <w:pPr>
+        <w:numPr>
+          <w:ilvl w:val="0"/>
+          <w:numId w:val="1"/>
+        </w:numPr>
+      </w:pPr>
+      <w:r>
+        <w:t>Reformatted the source code:</w:t>
       </w:r>
     </w:p>
     <w:p>
@@ -106,115 +135,31 @@
         <w:ind w:left="568" w:hanging="284"/>
       </w:pPr>
       <w:r>
-        <w:t xml:space="preserve">Class </w:t>
-      </w:r>
-      <w:proofErr w:type="spellStart"/>
+        <w:t xml:space="preserve">Removed all unneeded empty lines, e.g. in the method </w:t>
+      </w:r>
+      <w:r>
+        <w:rPr>
+          <w:b/>
+          <w:noProof/>
+        </w:rPr>
+        <w:t>Start</w:t>
+      </w:r>
+      <w:r>
+        <w:rPr>
+          <w:b/>
+          <w:noProof/>
+        </w:rPr>
+        <w:t>()</w:t>
+      </w:r>
+      <w:r>
+        <w:t xml:space="preserve">in </w:t>
+      </w:r>
       <w:r>
         <w:rPr>
           <w:b/>
         </w:rPr>
         <w:t>bikove_i_kravi</w:t>
       </w:r>
-      <w:proofErr w:type="spellEnd"/>
-      <w:r>
-        <w:rPr>
-          <w:b/>
-        </w:rPr>
-        <w:t xml:space="preserve"> </w:t>
-      </w:r>
-      <w:r>
-        <w:t xml:space="preserve">split into classes </w:t>
-      </w:r>
-      <w:r>
-        <w:rPr>
-          <w:b/>
-        </w:rPr>
-        <w:t xml:space="preserve">Engine, </w:t>
-      </w:r>
-      <w:proofErr w:type="spellStart"/>
-      <w:r>
-        <w:rPr>
-          <w:b/>
-        </w:rPr>
-        <w:t>UserInterface</w:t>
-      </w:r>
-      <w:proofErr w:type="spellEnd"/>
-      <w:r>
-        <w:rPr>
-          <w:b/>
-        </w:rPr>
-        <w:t xml:space="preserve">, </w:t>
-      </w:r>
-      <w:proofErr w:type="spellStart"/>
-      <w:r>
-        <w:rPr>
-          <w:b/>
-        </w:rPr>
-        <w:t>NumberManager</w:t>
-      </w:r>
-      <w:proofErr w:type="spellEnd"/>
-      <w:r>
-        <w:rPr>
-          <w:b/>
-        </w:rPr>
-        <w:t xml:space="preserve">, </w:t>
-      </w:r>
-      <w:proofErr w:type="spellStart"/>
-      <w:r>
-        <w:rPr>
-          <w:b/>
-        </w:rPr>
-        <w:t>CommandParser</w:t>
-      </w:r>
-      <w:proofErr w:type="spellEnd"/>
-    </w:p>
-    <w:p>
-      <w:pPr>
-        <w:numPr>
-          <w:ilvl w:val="0"/>
-          <w:numId w:val="1"/>
-        </w:numPr>
-      </w:pPr>
-      <w:r>
-        <w:t>Reformatted the source code:</w:t>
-      </w:r>
-    </w:p>
-    <w:p>
-      <w:pPr>
-        <w:numPr>
-          <w:ilvl w:val="1"/>
-          <w:numId w:val="1"/>
-        </w:numPr>
-        <w:ind w:left="568" w:hanging="284"/>
-      </w:pPr>
-      <w:r>
-        <w:t xml:space="preserve">Removed all unneeded empty lines, e.g. in the method </w:t>
-      </w:r>
-      <w:r>
-        <w:rPr>
-          <w:b/>
-          <w:noProof/>
-        </w:rPr>
-        <w:t>Start</w:t>
-      </w:r>
-      <w:r>
-        <w:rPr>
-          <w:b/>
-          <w:noProof/>
-        </w:rPr>
-        <w:t>()</w:t>
-      </w:r>
-      <w:r>
-        <w:t xml:space="preserve">in </w:t>
-      </w:r>
-      <w:proofErr w:type="spellStart"/>
-      <w:r>
-        <w:rPr>
-          <w:b/>
-        </w:rPr>
-        <w:t>bikove_i_kravi</w:t>
-      </w:r>
-      <w:proofErr w:type="spellEnd"/>
       <w:r>
         <w:t xml:space="preserve"> class.</w:t>
       </w:r>
@@ -594,7 +539,6 @@
       <w:r>
         <w:t xml:space="preserve">Renamed variable </w:t>
       </w:r>
-      <w:proofErr w:type="spellStart"/>
       <w:r>
         <w:rPr>
           <w:rFonts w:eastAsiaTheme="minorHAnsi"/>
@@ -603,7 +547,6 @@
         </w:rPr>
         <w:t>maxCountOfStoredData</w:t>
       </w:r>
-      <w:proofErr w:type="spellEnd"/>
       <w:r>
         <w:rPr>
           <w:rFonts w:eastAsiaTheme="minorHAnsi"/>
@@ -617,7 +560,6 @@
         </w:rPr>
         <w:t xml:space="preserve">to </w:t>
       </w:r>
-      <w:proofErr w:type="spellStart"/>
       <w:r>
         <w:rPr>
           <w:rFonts w:eastAsiaTheme="minorHAnsi"/>
@@ -625,14 +567,12 @@
         </w:rPr>
         <w:t>maxCount</w:t>
       </w:r>
-      <w:proofErr w:type="spellEnd"/>
       <w:r>
         <w:rPr>
           <w:rFonts w:eastAsiaTheme="minorHAnsi"/>
         </w:rPr>
         <w:t xml:space="preserve"> in class </w:t>
       </w:r>
-      <w:proofErr w:type="spellStart"/>
       <w:r>
         <w:rPr>
           <w:rFonts w:eastAsiaTheme="minorHAnsi"/>
@@ -640,7 +580,6 @@
         </w:rPr>
         <w:t>ScoreBoard</w:t>
       </w:r>
-      <w:proofErr w:type="spellEnd"/>
       <w:r>
         <w:rPr>
           <w:rFonts w:eastAsiaTheme="minorHAnsi"/>
@@ -662,34 +601,127 @@
         </w:rPr>
         <w:t xml:space="preserve">Renamed constant </w:t>
       </w:r>
-      <w:proofErr w:type="spellStart"/>
       <w:r>
         <w:rPr>
           <w:rFonts w:eastAsiaTheme="minorHAnsi"/>
           <w:b/>
         </w:rPr>
-        <w:t>WelcomeMessage</w:t>
-      </w:r>
-      <w:proofErr w:type="spellEnd"/>
+        <w:t xml:space="preserve">WelcomeMessage </w:t>
+      </w:r>
       <w:r>
         <w:rPr>
           <w:rFonts w:eastAsiaTheme="minorHAnsi"/>
-          <w:b/>
-        </w:rPr>
+        </w:rPr>
+        <w:t xml:space="preserve">to </w:t>
+      </w:r>
+      <w:r>
+        <w:rPr>
+          <w:rFonts w:eastAsiaTheme="minorHAnsi"/>
+          <w:b/>
+        </w:rPr>
+        <w:t>WELCOME_MESSAGE</w:t>
+      </w:r>
+    </w:p>
+    <w:p>
+      <w:pPr>
+        <w:numPr>
+          <w:ilvl w:val="1"/>
+          <w:numId w:val="1"/>
+        </w:numPr>
+        <w:ind w:left="360" w:hanging="283"/>
+      </w:pPr>
+      <w:r>
+        <w:t xml:space="preserve">Renamed constant </w:t>
+      </w:r>
+      <w:r>
+        <w:rPr>
+          <w:b/>
+        </w:rPr>
+        <w:t xml:space="preserve">WrongCommandMessage </w:t>
+      </w:r>
+      <w:r>
+        <w:t xml:space="preserve">to </w:t>
+      </w:r>
+      <w:r>
+        <w:rPr>
+          <w:b/>
+        </w:rPr>
+        <w:t>WRONG_COMMAND_MESSAGE</w:t>
+      </w:r>
+    </w:p>
+    <w:p>
+      <w:pPr>
+        <w:numPr>
+          <w:ilvl w:val="0"/>
+          <w:numId w:val="1"/>
+        </w:numPr>
+      </w:pPr>
+      <w:r>
+        <w:t xml:space="preserve">Introduced </w:t>
+      </w:r>
+      <w:r>
+        <w:t>methods</w:t>
+      </w:r>
+      <w:r>
+        <w:t>:</w:t>
+      </w:r>
+    </w:p>
+    <w:p>
+      <w:pPr>
+        <w:numPr>
+          <w:ilvl w:val="1"/>
+          <w:numId w:val="1"/>
+        </w:numPr>
+        <w:ind w:left="360" w:hanging="283"/>
+      </w:pPr>
+      <w:r>
+        <w:t xml:space="preserve">Method </w:t>
+      </w:r>
+      <w:r>
+        <w:rPr>
+          <w:b/>
+        </w:rPr>
+        <w:t xml:space="preserve">ToString() </w:t>
+      </w:r>
+      <w:r>
+        <w:t xml:space="preserve">in class </w:t>
+      </w:r>
+      <w:r>
+        <w:rPr>
+          <w:b/>
+        </w:rPr>
+        <w:t>ScoreBoard</w:t>
+      </w:r>
+      <w:bookmarkStart w:id="0" w:name="_GoBack"/>
+      <w:bookmarkEnd w:id="0"/>
+    </w:p>
+    <w:p>
+      <w:pPr>
+        <w:numPr>
+          <w:ilvl w:val="0"/>
+          <w:numId w:val="1"/>
+        </w:numPr>
+      </w:pPr>
+      <w:r>
+        <w:t>Extracted</w:t>
+      </w:r>
+      <w:r>
+        <w:t xml:space="preserve">, </w:t>
+      </w:r>
+      <w:r>
+        <w:t>moved</w:t>
+      </w:r>
+      <w:r>
         <w:t xml:space="preserve"> </w:t>
       </w:r>
       <w:r>
-        <w:rPr>
-          <w:rFonts w:eastAsiaTheme="minorHAnsi"/>
-        </w:rPr>
-        <w:t xml:space="preserve">to </w:t>
-      </w:r>
-      <w:r>
-        <w:rPr>
-          <w:rFonts w:eastAsiaTheme="minorHAnsi"/>
-          <w:b/>
-        </w:rPr>
-        <w:t>WELCOME_MESSAGE</w:t>
+        <w:t xml:space="preserve">or changed </w:t>
+      </w:r>
+      <w:r>
+        <w:t>method</w:t>
+      </w:r>
+      <w:r>
+        <w:t>s:</w:t>
       </w:r>
     </w:p>
     <w:p>
@@ -701,30 +733,145 @@
         <w:ind w:left="360" w:hanging="283"/>
       </w:pPr>
       <w:r>
-        <w:t xml:space="preserve">Renamed constant </w:t>
-      </w:r>
-      <w:proofErr w:type="spellStart"/>
-      <w:r>
-        <w:rPr>
-          <w:b/>
-        </w:rPr>
-        <w:t>WrongCommandMessage</w:t>
-      </w:r>
-      <w:proofErr w:type="spellEnd"/>
-      <w:r>
-        <w:rPr>
-          <w:b/>
-        </w:rPr>
+        <w:t xml:space="preserve">Method </w:t>
+      </w:r>
+      <w:r>
+        <w:rPr>
+          <w:b/>
+        </w:rPr>
+        <w:t>Reset()</w:t>
+      </w:r>
+      <w:r>
+        <w:t xml:space="preserve"> of class </w:t>
+      </w:r>
+      <w:r>
+        <w:rPr>
+          <w:b/>
+        </w:rPr>
+        <w:t>ScoreBoard</w:t>
+      </w:r>
+      <w:r>
+        <w:t>changed from public to protected.</w:t>
+      </w:r>
+    </w:p>
+    <w:p>
+      <w:pPr>
+        <w:numPr>
+          <w:ilvl w:val="1"/>
+          <w:numId w:val="1"/>
+        </w:numPr>
+        <w:ind w:left="360" w:hanging="283"/>
+      </w:pPr>
+      <w:r>
+        <w:t xml:space="preserve">Method </w:t>
+      </w:r>
+      <w:r>
+        <w:rPr>
+          <w:b/>
+        </w:rPr>
+        <w:t xml:space="preserve">ShowHelp() </w:t>
+      </w:r>
+      <w:r>
+        <w:t xml:space="preserve">in </w:t>
+      </w:r>
+      <w:r>
+        <w:t xml:space="preserve">class </w:t>
+      </w:r>
+      <w:r>
+        <w:rPr>
+          <w:b/>
+        </w:rPr>
+        <w:t>UserInterface</w:t>
+      </w:r>
+      <w:r>
+        <w:t xml:space="preserve"> class split into </w:t>
+      </w:r>
+      <w:r>
+        <w:rPr>
+          <w:b/>
+        </w:rPr>
+        <w:t xml:space="preserve">ShowHelp() </w:t>
+      </w:r>
+      <w:r>
+        <w:t xml:space="preserve">and </w:t>
+      </w:r>
+      <w:r>
+        <w:rPr>
+          <w:b/>
+        </w:rPr>
+        <w:t>PrintCheatsLimitReached()</w:t>
+      </w:r>
+    </w:p>
+    <w:p>
+      <w:pPr>
+        <w:numPr>
+          <w:ilvl w:val="0"/>
+          <w:numId w:val="1"/>
+        </w:numPr>
+      </w:pPr>
+      <w:r>
+        <w:t>Introduced classes:</w:t>
+      </w:r>
+    </w:p>
+    <w:p>
+      <w:pPr>
+        <w:numPr>
+          <w:ilvl w:val="0"/>
+          <w:numId w:val="1"/>
+        </w:numPr>
+      </w:pPr>
+      <w:r>
+        <w:t>Moved declarations:</w:t>
+      </w:r>
+    </w:p>
+    <w:p>
+      <w:pPr>
+        <w:numPr>
+          <w:ilvl w:val="1"/>
+          <w:numId w:val="1"/>
+        </w:numPr>
+        <w:ind w:left="568" w:hanging="284"/>
+      </w:pPr>
+      <w:r>
+        <w:t xml:space="preserve">Declaration of enumeration </w:t>
+      </w:r>
+      <w:r>
+        <w:rPr>
+          <w:b/>
+        </w:rPr>
+        <w:t>PlayerCommand</w:t>
+      </w:r>
+      <w:r>
+        <w:t xml:space="preserve"> moved to separate file, changed accessibility from private to internal.</w:t>
+      </w:r>
+    </w:p>
+    <w:p>
+      <w:pPr>
+        <w:numPr>
+          <w:ilvl w:val="0"/>
+          <w:numId w:val="1"/>
+        </w:numPr>
+      </w:pPr>
+      <w:r>
+        <w:t>Added documentation and tests</w:t>
+      </w:r>
+      <w:r>
         <w:t xml:space="preserve"> </w:t>
       </w:r>
       <w:r>
-        <w:t xml:space="preserve">to </w:t>
-      </w:r>
-      <w:r>
-        <w:rPr>
-          <w:b/>
-        </w:rPr>
-        <w:t>WRONG_COMMAND_MESSAGE</w:t>
+        <w:rPr>
+          <w:b/>
+        </w:rPr>
+        <w:t>c</w:t>
+      </w:r>
+      <w:r>
+        <w:rPr>
+          <w:b/>
+        </w:rPr>
+        <w:t>lass Player</w:t>
+      </w:r>
+      <w:r>
+        <w:t xml:space="preserve">. </w:t>
       </w:r>
     </w:p>
     <w:p>
@@ -735,7 +882,25 @@
         </w:numPr>
       </w:pPr>
       <w:r>
-        <w:t>Introduced constants:</w:t>
+        <w:t>Overriding</w:t>
+      </w:r>
+      <w:r>
+        <w:rPr>
+          <w:b/>
+        </w:rPr>
+        <w:t>ToString()</w:t>
+      </w:r>
+      <w:r>
+        <w:t xml:space="preserve"> method for </w:t>
+      </w:r>
+      <w:r>
+        <w:rPr>
+          <w:b/>
+        </w:rPr>
+        <w:t>class Player</w:t>
+      </w:r>
+      <w:r>
+        <w:t>.</w:t>
       </w:r>
     </w:p>
     <w:p>
@@ -744,264 +909,44 @@
           <w:ilvl w:val="0"/>
           <w:numId w:val="1"/>
         </w:numPr>
-      </w:pPr>
-      <w:r>
-        <w:t>Extracted</w:t>
-      </w:r>
-      <w:r>
-        <w:t xml:space="preserve">, </w:t>
-      </w:r>
-      <w:r>
-        <w:t>moved</w:t>
-      </w:r>
-      <w:r>
-        <w:t xml:space="preserve"> </w:t>
-      </w:r>
-      <w:r>
-        <w:t xml:space="preserve">or changed </w:t>
-      </w:r>
-      <w:r>
-        <w:t>method</w:t>
-      </w:r>
-      <w:r>
-        <w:t>s:</w:t>
-      </w:r>
-    </w:p>
-    <w:p>
-      <w:pPr>
-        <w:numPr>
-          <w:ilvl w:val="1"/>
-          <w:numId w:val="1"/>
-        </w:numPr>
-        <w:ind w:left="360" w:hanging="283"/>
-      </w:pPr>
-      <w:r>
-        <w:t xml:space="preserve">Method </w:t>
-      </w:r>
-      <w:proofErr w:type="gramStart"/>
-      <w:r>
-        <w:rPr>
-          <w:b/>
-        </w:rPr>
-        <w:t>Reset(</w:t>
-      </w:r>
-      <w:proofErr w:type="gramEnd"/>
-      <w:r>
-        <w:rPr>
-          <w:b/>
-        </w:rPr>
-        <w:t>)</w:t>
-      </w:r>
-      <w:r>
-        <w:t xml:space="preserve"> of class </w:t>
-      </w:r>
-      <w:proofErr w:type="spellStart"/>
-      <w:r>
-        <w:rPr>
-          <w:b/>
-        </w:rPr>
-        <w:t>ScoreBoard</w:t>
-      </w:r>
-      <w:r>
-        <w:t>changed</w:t>
-      </w:r>
-      <w:proofErr w:type="spellEnd"/>
-      <w:r>
-        <w:t xml:space="preserve"> from public to protected.</w:t>
-      </w:r>
-    </w:p>
-    <w:p>
-      <w:pPr>
-        <w:numPr>
-          <w:ilvl w:val="1"/>
-          <w:numId w:val="1"/>
-        </w:numPr>
-        <w:ind w:left="360" w:hanging="283"/>
-      </w:pPr>
-      <w:r>
-        <w:t xml:space="preserve">Method </w:t>
-      </w:r>
-      <w:proofErr w:type="spellStart"/>
-      <w:r>
-        <w:rPr>
-          <w:b/>
-        </w:rPr>
-        <w:t>ShowHelp</w:t>
-      </w:r>
-      <w:proofErr w:type="spellEnd"/>
-      <w:r>
-        <w:rPr>
-          <w:b/>
-        </w:rPr>
-        <w:t xml:space="preserve">() </w:t>
-      </w:r>
-      <w:r>
-        <w:t xml:space="preserve">in </w:t>
-      </w:r>
-      <w:proofErr w:type="spellStart"/>
-      <w:r>
-        <w:t>UserInterface</w:t>
-      </w:r>
-      <w:proofErr w:type="spellEnd"/>
-      <w:r>
-        <w:t xml:space="preserve"> class split into </w:t>
-      </w:r>
-      <w:proofErr w:type="spellStart"/>
-      <w:r>
-        <w:rPr>
-          <w:b/>
-        </w:rPr>
-        <w:t>ShowHelp</w:t>
-      </w:r>
-      <w:proofErr w:type="spellEnd"/>
-      <w:r>
-        <w:rPr>
-          <w:b/>
-        </w:rPr>
-        <w:t xml:space="preserve">() </w:t>
-      </w:r>
-      <w:r>
-        <w:t xml:space="preserve">and </w:t>
-      </w:r>
-      <w:bookmarkStart w:id="0" w:name="_GoBack"/>
-      <w:proofErr w:type="spellStart"/>
-      <w:r>
-        <w:rPr>
-          <w:b/>
-        </w:rPr>
-        <w:t>PrintCheatsLimitReached</w:t>
-      </w:r>
-      <w:bookmarkEnd w:id="0"/>
-      <w:proofErr w:type="spellEnd"/>
-      <w:r>
-        <w:rPr>
-          <w:b/>
-        </w:rPr>
-        <w:t>()</w:t>
-      </w:r>
-    </w:p>
-    <w:p>
-      <w:pPr>
+        <w:rPr>
+          <w:rFonts w:asciiTheme="minorHAnsi" w:hAnsiTheme="minorHAnsi"/>
+        </w:rPr>
+      </w:pPr>
+      <w:r>
+        <w:rPr>
+          <w:rFonts w:asciiTheme="minorHAnsi" w:hAnsiTheme="minorHAnsi"/>
+        </w:rPr>
+        <w:t xml:space="preserve">Cleared some of the </w:t>
+      </w:r>
+      <w:r>
+        <w:rPr>
+          <w:rFonts w:asciiTheme="minorHAnsi" w:hAnsiTheme="minorHAnsi"/>
+          <w:b/>
+        </w:rPr>
+        <w:t>U</w:t>
+      </w:r>
+      <w:r>
+        <w:rPr>
+          <w:rFonts w:asciiTheme="minorHAnsi" w:hAnsiTheme="minorHAnsi"/>
+          <w:b/>
+        </w:rPr>
+        <w:t>sings</w:t>
+      </w:r>
+      <w:r>
+        <w:rPr>
+          <w:rFonts w:asciiTheme="minorHAnsi" w:hAnsiTheme="minorHAnsi"/>
+        </w:rPr>
+        <w:t xml:space="preserve"> that are not used and changed :</w:t>
+      </w:r>
+    </w:p>
+    <w:p>
+      <w:pPr>
+        <w:pStyle w:val="ListParagraph"/>
         <w:numPr>
           <w:ilvl w:val="0"/>
           <w:numId w:val="1"/>
         </w:numPr>
-      </w:pPr>
-      <w:r>
-        <w:t>Introduced classes:</w:t>
-      </w:r>
-    </w:p>
-    <w:p>
-      <w:pPr>
-        <w:numPr>
-          <w:ilvl w:val="0"/>
-          <w:numId w:val="1"/>
-        </w:numPr>
-      </w:pPr>
-      <w:r>
-        <w:t>Moved declarations:</w:t>
-      </w:r>
-    </w:p>
-    <w:p>
-      <w:pPr>
-        <w:numPr>
-          <w:ilvl w:val="1"/>
-          <w:numId w:val="1"/>
-        </w:numPr>
-        <w:ind w:left="568" w:hanging="284"/>
-      </w:pPr>
-      <w:r>
-        <w:t xml:space="preserve">Declaration of enumeration </w:t>
-      </w:r>
-      <w:proofErr w:type="spellStart"/>
-      <w:r>
-        <w:rPr>
-          <w:b/>
-        </w:rPr>
-        <w:t>PlayerCommand</w:t>
-      </w:r>
-      <w:proofErr w:type="spellEnd"/>
-      <w:r>
-        <w:t xml:space="preserve"> moved to separate file, changed accessibility from private to internal.</w:t>
-      </w:r>
-    </w:p>
-    <w:p>
-      <w:pPr>
-        <w:numPr>
-          <w:ilvl w:val="0"/>
-          <w:numId w:val="1"/>
-        </w:numPr>
-      </w:pPr>
-      <w:r>
-        <w:t>Added documentation and tests</w:t>
-      </w:r>
-      <w:r>
-        <w:rPr>
-          <w:b/>
-        </w:rPr>
-        <w:t>c</w:t>
-      </w:r>
-      <w:r>
-        <w:rPr>
-          <w:b/>
-        </w:rPr>
-        <w:t>lass Player</w:t>
-      </w:r>
-      <w:r>
-        <w:t xml:space="preserve">. </w:t>
-      </w:r>
-    </w:p>
-    <w:p>
-      <w:pPr>
-        <w:numPr>
-          <w:ilvl w:val="0"/>
-          <w:numId w:val="1"/>
-        </w:numPr>
-      </w:pPr>
-      <w:proofErr w:type="spellStart"/>
-      <w:proofErr w:type="gramStart"/>
-      <w:r>
-        <w:t>Overriding</w:t>
-      </w:r>
-      <w:r>
-        <w:rPr>
-          <w:b/>
-        </w:rPr>
-        <w:t>ToString</w:t>
-      </w:r>
-      <w:proofErr w:type="spellEnd"/>
-      <w:r>
-        <w:rPr>
-          <w:b/>
-        </w:rPr>
-        <w:t>(</w:t>
-      </w:r>
-      <w:proofErr w:type="gramEnd"/>
-      <w:r>
-        <w:rPr>
-          <w:b/>
-        </w:rPr>
-        <w:t>)</w:t>
-      </w:r>
-      <w:r>
-        <w:t xml:space="preserve"> method for </w:t>
-      </w:r>
-      <w:r>
-        <w:rPr>
-          <w:b/>
-        </w:rPr>
-        <w:t>class Player</w:t>
-      </w:r>
-      <w:r>
-        <w:t>.</w:t>
-      </w:r>
-    </w:p>
-    <w:p>
-      <w:pPr>
-        <w:numPr>
-          <w:ilvl w:val="0"/>
-          <w:numId w:val="1"/>
-        </w:numPr>
         <w:rPr>
           <w:rFonts w:asciiTheme="minorHAnsi" w:hAnsiTheme="minorHAnsi"/>
         </w:rPr>
@@ -1009,163 +954,114 @@
       <w:r>
         <w:rPr>
           <w:rFonts w:asciiTheme="minorHAnsi" w:hAnsiTheme="minorHAnsi"/>
-        </w:rPr>
-        <w:t xml:space="preserve">Cleared some of the </w:t>
-      </w:r>
-      <w:proofErr w:type="spellStart"/>
-      <w:r>
-        <w:rPr>
-          <w:rFonts w:asciiTheme="minorHAnsi" w:hAnsiTheme="minorHAnsi"/>
-          <w:b/>
-        </w:rPr>
-        <w:t>U</w:t>
-      </w:r>
-      <w:r>
-        <w:rPr>
-          <w:rFonts w:asciiTheme="minorHAnsi" w:hAnsiTheme="minorHAnsi"/>
-          <w:b/>
-        </w:rPr>
-        <w:t>sings</w:t>
-      </w:r>
-      <w:proofErr w:type="spellEnd"/>
-      <w:r>
-        <w:rPr>
-          <w:rFonts w:asciiTheme="minorHAnsi" w:hAnsiTheme="minorHAnsi"/>
-        </w:rPr>
-        <w:t xml:space="preserve"> that are not used and changed :</w:t>
-      </w:r>
-    </w:p>
-    <w:p>
-      <w:pPr>
-        <w:pStyle w:val="ListParagraph"/>
-        <w:numPr>
-          <w:ilvl w:val="0"/>
-          <w:numId w:val="1"/>
-        </w:numPr>
-        <w:rPr>
-          <w:rFonts w:asciiTheme="minorHAnsi" w:hAnsiTheme="minorHAnsi"/>
-        </w:rPr>
-      </w:pPr>
-      <w:r>
-        <w:rPr>
-          <w:rFonts w:asciiTheme="minorHAnsi" w:hAnsiTheme="minorHAnsi"/>
-        </w:rPr>
-        <w:t xml:space="preserve">In </w:t>
-      </w:r>
-      <w:proofErr w:type="spellStart"/>
-      <w:r>
-        <w:rPr>
-          <w:rFonts w:asciiTheme="minorHAnsi" w:hAnsiTheme="minorHAnsi"/>
-          <w:b/>
-        </w:rPr>
-        <w:t>Engine.cs</w:t>
-      </w:r>
-      <w:proofErr w:type="spellEnd"/>
-      <w:r>
-        <w:rPr>
-          <w:rFonts w:asciiTheme="minorHAnsi" w:hAnsiTheme="minorHAnsi"/>
-        </w:rPr>
-        <w:t xml:space="preserve"> – the constant </w:t>
-      </w:r>
-      <w:r>
-        <w:rPr>
-          <w:rFonts w:asciiTheme="minorHAnsi" w:eastAsiaTheme="minorHAnsi" w:hAnsiTheme="minorHAnsi" w:cs="Consolas"/>
-          <w:b/>
-          <w:color w:val="000000"/>
-          <w:highlight w:val="white"/>
-          <w:lang w:val="en-GB"/>
-        </w:rPr>
-        <w:t>NUMBER_LENGHT</w:t>
-      </w:r>
-      <w:r>
-        <w:rPr>
-          <w:rFonts w:asciiTheme="minorHAnsi" w:eastAsiaTheme="minorHAnsi" w:hAnsiTheme="minorHAnsi" w:cs="Consolas"/>
-          <w:color w:val="000000"/>
-          <w:lang w:val="en-GB"/>
-        </w:rPr>
-        <w:t xml:space="preserve"> to </w:t>
-      </w:r>
-      <w:proofErr w:type="spellStart"/>
-      <w:r>
-        <w:rPr>
-          <w:rFonts w:asciiTheme="minorHAnsi" w:eastAsiaTheme="minorHAnsi" w:hAnsiTheme="minorHAnsi" w:cs="Consolas"/>
-          <w:b/>
-          <w:color w:val="000000"/>
-          <w:highlight w:val="white"/>
-          <w:lang w:val="en-GB"/>
-        </w:rPr>
-        <w:t>NumberLenght</w:t>
-      </w:r>
-      <w:proofErr w:type="spellEnd"/>
-      <w:r>
-        <w:rPr>
-          <w:rFonts w:asciiTheme="minorHAnsi" w:eastAsiaTheme="minorHAnsi" w:hAnsiTheme="minorHAnsi" w:cs="Consolas"/>
-          <w:b/>
-          <w:color w:val="000000"/>
-          <w:lang w:val="en-GB"/>
-        </w:rPr>
-        <w:t xml:space="preserve">, </w:t>
-      </w:r>
-      <w:r>
-        <w:rPr>
-          <w:rFonts w:asciiTheme="minorHAnsi" w:eastAsiaTheme="minorHAnsi" w:hAnsiTheme="minorHAnsi" w:cs="Consolas"/>
-          <w:color w:val="000000"/>
-          <w:lang w:val="en-GB"/>
-        </w:rPr>
-        <w:t xml:space="preserve">renamed </w:t>
-      </w:r>
-      <w:proofErr w:type="spellStart"/>
-      <w:r>
-        <w:rPr>
-          <w:rFonts w:asciiTheme="minorHAnsi" w:eastAsiaTheme="minorHAnsi" w:hAnsiTheme="minorHAnsi" w:cs="Consolas"/>
-          <w:b/>
-          <w:color w:val="000000"/>
-          <w:lang w:val="en-GB"/>
-        </w:rPr>
-        <w:t>generateNumber</w:t>
-      </w:r>
-      <w:proofErr w:type="spellEnd"/>
-      <w:r>
-        <w:rPr>
-          <w:rFonts w:asciiTheme="minorHAnsi" w:eastAsiaTheme="minorHAnsi" w:hAnsiTheme="minorHAnsi" w:cs="Consolas"/>
-          <w:color w:val="000000"/>
-          <w:lang w:val="en-GB"/>
-        </w:rPr>
-        <w:t xml:space="preserve"> to </w:t>
-      </w:r>
-      <w:proofErr w:type="spellStart"/>
-      <w:r>
-        <w:rPr>
-          <w:rFonts w:asciiTheme="minorHAnsi" w:eastAsiaTheme="minorHAnsi" w:hAnsiTheme="minorHAnsi" w:cs="Consolas"/>
-          <w:b/>
-          <w:color w:val="000000"/>
-          <w:lang w:val="en-GB"/>
-        </w:rPr>
-        <w:t>GenerateNumber</w:t>
-      </w:r>
-      <w:proofErr w:type="spellEnd"/>
-    </w:p>
-    <w:p>
-      <w:pPr>
-        <w:pStyle w:val="ListParagraph"/>
-        <w:numPr>
-          <w:ilvl w:val="0"/>
-          <w:numId w:val="1"/>
-        </w:numPr>
-        <w:rPr>
-          <w:rFonts w:asciiTheme="minorHAnsi" w:hAnsiTheme="minorHAnsi"/>
-        </w:rPr>
-      </w:pPr>
-      <w:r>
-        <w:rPr>
-          <w:rFonts w:asciiTheme="minorHAnsi" w:eastAsiaTheme="minorHAnsi" w:hAnsiTheme="minorHAnsi" w:cs="Consolas"/>
-          <w:color w:val="000000"/>
-          <w:lang w:val="en-GB"/>
         </w:rPr>
         <w:lastRenderedPageBreak/>
         <w:t xml:space="preserve">In </w:t>
       </w:r>
-      <w:proofErr w:type="spellStart"/>
+      <w:r>
+        <w:rPr>
+          <w:rFonts w:asciiTheme="minorHAnsi" w:hAnsiTheme="minorHAnsi"/>
+          <w:b/>
+        </w:rPr>
+        <w:t>Engine.cs</w:t>
+      </w:r>
+      <w:r>
+        <w:rPr>
+          <w:rFonts w:asciiTheme="minorHAnsi" w:hAnsiTheme="minorHAnsi"/>
+        </w:rPr>
+        <w:t xml:space="preserve"> – the constant </w:t>
+      </w:r>
+      <w:r>
+        <w:rPr>
+          <w:rFonts w:asciiTheme="minorHAnsi" w:eastAsiaTheme="minorHAnsi" w:hAnsiTheme="minorHAnsi" w:cs="Consolas"/>
+          <w:b/>
+          <w:color w:val="000000"/>
+          <w:highlight w:val="white"/>
+          <w:lang w:val="en-GB"/>
+        </w:rPr>
+        <w:t>NUMBER_LENGHT</w:t>
+      </w:r>
+      <w:r>
+        <w:rPr>
+          <w:rFonts w:asciiTheme="minorHAnsi" w:eastAsiaTheme="minorHAnsi" w:hAnsiTheme="minorHAnsi" w:cs="Consolas"/>
+          <w:color w:val="000000"/>
+          <w:lang w:val="en-GB"/>
+        </w:rPr>
+        <w:t xml:space="preserve"> to </w:t>
+      </w:r>
+      <w:r>
+        <w:rPr>
+          <w:rFonts w:asciiTheme="minorHAnsi" w:eastAsiaTheme="minorHAnsi" w:hAnsiTheme="minorHAnsi" w:cs="Consolas"/>
+          <w:b/>
+          <w:color w:val="000000"/>
+          <w:highlight w:val="white"/>
+          <w:lang w:val="en-GB"/>
+        </w:rPr>
+        <w:t>NumberLenght</w:t>
+      </w:r>
+      <w:r>
+        <w:rPr>
+          <w:rFonts w:asciiTheme="minorHAnsi" w:eastAsiaTheme="minorHAnsi" w:hAnsiTheme="minorHAnsi" w:cs="Consolas"/>
+          <w:b/>
+          <w:color w:val="000000"/>
+          <w:lang w:val="en-GB"/>
+        </w:rPr>
+        <w:t xml:space="preserve">, </w:t>
+      </w:r>
+      <w:r>
+        <w:rPr>
+          <w:rFonts w:asciiTheme="minorHAnsi" w:eastAsiaTheme="minorHAnsi" w:hAnsiTheme="minorHAnsi" w:cs="Consolas"/>
+          <w:color w:val="000000"/>
+          <w:lang w:val="en-GB"/>
+        </w:rPr>
+        <w:t xml:space="preserve">renamed </w:t>
+      </w:r>
+      <w:r>
+        <w:rPr>
+          <w:rFonts w:asciiTheme="minorHAnsi" w:eastAsiaTheme="minorHAnsi" w:hAnsiTheme="minorHAnsi" w:cs="Consolas"/>
+          <w:b/>
+          <w:color w:val="000000"/>
+          <w:lang w:val="en-GB"/>
+        </w:rPr>
+        <w:t>generateNumber</w:t>
+      </w:r>
+      <w:r>
+        <w:rPr>
+          <w:rFonts w:asciiTheme="minorHAnsi" w:eastAsiaTheme="minorHAnsi" w:hAnsiTheme="minorHAnsi" w:cs="Consolas"/>
+          <w:color w:val="000000"/>
+          <w:lang w:val="en-GB"/>
+        </w:rPr>
+        <w:t xml:space="preserve"> to </w:t>
+      </w:r>
+      <w:r>
+        <w:rPr>
+          <w:rFonts w:asciiTheme="minorHAnsi" w:eastAsiaTheme="minorHAnsi" w:hAnsiTheme="minorHAnsi" w:cs="Consolas"/>
+          <w:b/>
+          <w:color w:val="000000"/>
+          <w:lang w:val="en-GB"/>
+        </w:rPr>
+        <w:t>GenerateNumber</w:t>
+      </w:r>
+    </w:p>
+    <w:p>
+      <w:pPr>
+        <w:pStyle w:val="ListParagraph"/>
+        <w:numPr>
+          <w:ilvl w:val="0"/>
+          <w:numId w:val="1"/>
+        </w:numPr>
+        <w:rPr>
+          <w:rFonts w:asciiTheme="minorHAnsi" w:hAnsiTheme="minorHAnsi"/>
+        </w:rPr>
+      </w:pPr>
+      <w:r>
+        <w:rPr>
+          <w:rFonts w:asciiTheme="minorHAnsi" w:eastAsiaTheme="minorHAnsi" w:hAnsiTheme="minorHAnsi" w:cs="Consolas"/>
+          <w:color w:val="000000"/>
+          <w:lang w:val="en-GB"/>
+        </w:rPr>
+        <w:t xml:space="preserve">In </w:t>
+      </w:r>
       <w:r>
         <w:rPr>
           <w:rFonts w:asciiTheme="minorHAnsi" w:eastAsiaTheme="minorHAnsi" w:hAnsiTheme="minorHAnsi" w:cs="Consolas"/>
@@ -1175,7 +1071,6 @@
         </w:rPr>
         <w:t>UserInteface</w:t>
       </w:r>
-      <w:proofErr w:type="spellEnd"/>
       <w:r>
         <w:rPr>
           <w:rFonts w:asciiTheme="minorHAnsi" w:eastAsiaTheme="minorHAnsi" w:hAnsiTheme="minorHAnsi" w:cs="Consolas"/>
@@ -1202,7 +1097,6 @@
         </w:rPr>
         <w:t xml:space="preserve"> to </w:t>
       </w:r>
-      <w:proofErr w:type="spellStart"/>
       <w:r>
         <w:rPr>
           <w:rFonts w:asciiTheme="minorHAnsi" w:eastAsiaTheme="minorHAnsi" w:hAnsiTheme="minorHAnsi" w:cs="Consolas"/>
@@ -1213,7 +1107,6 @@
         </w:rPr>
         <w:t>WelcomeMessage</w:t>
       </w:r>
-      <w:proofErr w:type="spellEnd"/>
       <w:r>
         <w:rPr>
           <w:rFonts w:asciiTheme="minorHAnsi" w:eastAsiaTheme="minorHAnsi" w:hAnsiTheme="minorHAnsi" w:cs="Consolas"/>
@@ -1241,7 +1134,6 @@
         </w:rPr>
         <w:t xml:space="preserve"> to </w:t>
       </w:r>
-      <w:proofErr w:type="spellStart"/>
       <w:r>
         <w:rPr>
           <w:rFonts w:asciiTheme="minorHAnsi" w:eastAsiaTheme="minorHAnsi" w:hAnsiTheme="minorHAnsi" w:cs="Consolas"/>
@@ -1252,7 +1144,6 @@
         </w:rPr>
         <w:t>WrongCommandMessage</w:t>
       </w:r>
-      <w:proofErr w:type="spellEnd"/>
       <w:r>
         <w:rPr>
           <w:rFonts w:asciiTheme="minorHAnsi" w:eastAsiaTheme="minorHAnsi" w:hAnsiTheme="minorHAnsi" w:cs="Consolas"/>
@@ -1282,7 +1173,6 @@
         </w:rPr>
         <w:t xml:space="preserve">In </w:t>
       </w:r>
-      <w:proofErr w:type="spellStart"/>
       <w:r>
         <w:rPr>
           <w:rFonts w:asciiTheme="minorHAnsi" w:eastAsiaTheme="minorHAnsi" w:hAnsiTheme="minorHAnsi" w:cs="Consolas"/>
@@ -1292,34 +1182,14 @@
         </w:rPr>
         <w:t>UserInteface</w:t>
       </w:r>
-      <w:proofErr w:type="spellEnd"/>
-      <w:r>
-        <w:rPr>
-          <w:rFonts w:asciiTheme="minorHAnsi" w:eastAsiaTheme="minorHAnsi" w:hAnsiTheme="minorHAnsi" w:cs="Consolas"/>
-          <w:color w:val="000000"/>
-          <w:lang w:val="en-GB"/>
-        </w:rPr>
-        <w:t>– rename the static strings &amp;</w:t>
-      </w:r>
-      <w:proofErr w:type="spellStart"/>
-      <w:r>
-        <w:rPr>
-          <w:rFonts w:asciiTheme="minorHAnsi" w:eastAsiaTheme="minorHAnsi" w:hAnsiTheme="minorHAnsi" w:cs="Consolas"/>
-          <w:color w:val="000000"/>
-          <w:lang w:val="en-GB"/>
-        </w:rPr>
-        <w:t>stringbuilder</w:t>
-      </w:r>
-      <w:proofErr w:type="spellEnd"/>
-      <w:r>
-        <w:rPr>
-          <w:rFonts w:asciiTheme="minorHAnsi" w:eastAsiaTheme="minorHAnsi" w:hAnsiTheme="minorHAnsi" w:cs="Consolas"/>
-          <w:color w:val="000000"/>
-          <w:lang w:val="en-GB"/>
-        </w:rPr>
-        <w:t xml:space="preserve"> – </w:t>
-      </w:r>
-      <w:proofErr w:type="spellStart"/>
+      <w:r>
+        <w:rPr>
+          <w:rFonts w:asciiTheme="minorHAnsi" w:eastAsiaTheme="minorHAnsi" w:hAnsiTheme="minorHAnsi" w:cs="Consolas"/>
+          <w:color w:val="000000"/>
+          <w:lang w:val="en-GB"/>
+        </w:rPr>
+        <w:t xml:space="preserve">– rename the static strings &amp;stringbuilder – </w:t>
+      </w:r>
       <w:r>
         <w:rPr>
           <w:rFonts w:asciiTheme="minorHAnsi" w:eastAsiaTheme="minorHAnsi" w:hAnsiTheme="minorHAnsi" w:cs="Consolas"/>
@@ -1330,7 +1200,6 @@
         </w:rPr>
         <w:t>helpNumber</w:t>
       </w:r>
-      <w:proofErr w:type="spellEnd"/>
       <w:r>
         <w:rPr>
           <w:rFonts w:asciiTheme="minorHAnsi" w:eastAsiaTheme="minorHAnsi" w:hAnsiTheme="minorHAnsi" w:cs="Consolas"/>
@@ -1339,7 +1208,6 @@
         </w:rPr>
         <w:t xml:space="preserve"> to </w:t>
       </w:r>
-      <w:proofErr w:type="spellStart"/>
       <w:r>
         <w:rPr>
           <w:rFonts w:asciiTheme="minorHAnsi" w:eastAsiaTheme="minorHAnsi" w:hAnsiTheme="minorHAnsi" w:cs="Consolas"/>
@@ -1350,7 +1218,6 @@
         </w:rPr>
         <w:t>HelpNumber</w:t>
       </w:r>
-      <w:proofErr w:type="spellEnd"/>
       <w:r>
         <w:rPr>
           <w:rFonts w:asciiTheme="minorHAnsi" w:eastAsiaTheme="minorHAnsi" w:hAnsiTheme="minorHAnsi" w:cs="Consolas"/>
@@ -1359,7 +1226,6 @@
         </w:rPr>
         <w:t xml:space="preserve">, </w:t>
       </w:r>
-      <w:proofErr w:type="spellStart"/>
       <w:r>
         <w:rPr>
           <w:rFonts w:asciiTheme="minorHAnsi" w:eastAsiaTheme="minorHAnsi" w:hAnsiTheme="minorHAnsi" w:cs="Consolas"/>
@@ -1370,7 +1236,6 @@
         </w:rPr>
         <w:t>helpPattern</w:t>
       </w:r>
-      <w:proofErr w:type="spellEnd"/>
       <w:r>
         <w:rPr>
           <w:rFonts w:asciiTheme="minorHAnsi" w:eastAsiaTheme="minorHAnsi" w:hAnsiTheme="minorHAnsi" w:cs="Consolas"/>
@@ -1379,7 +1244,6 @@
         </w:rPr>
         <w:t xml:space="preserve"> to </w:t>
       </w:r>
-      <w:proofErr w:type="spellStart"/>
       <w:r>
         <w:rPr>
           <w:rFonts w:asciiTheme="minorHAnsi" w:eastAsiaTheme="minorHAnsi" w:hAnsiTheme="minorHAnsi" w:cs="Consolas"/>
@@ -1390,7 +1254,6 @@
         </w:rPr>
         <w:t>HelpPattern</w:t>
       </w:r>
-      <w:proofErr w:type="spellEnd"/>
       <w:r>
         <w:rPr>
           <w:rFonts w:asciiTheme="minorHAnsi" w:eastAsiaTheme="minorHAnsi" w:hAnsiTheme="minorHAnsi" w:cs="Consolas"/>
@@ -1399,8 +1262,6 @@
         </w:rPr>
         <w:t xml:space="preserve">, </w:t>
       </w:r>
-      <w:proofErr w:type="spellStart"/>
-      <w:proofErr w:type="gramStart"/>
       <w:r>
         <w:rPr>
           <w:rFonts w:asciiTheme="minorHAnsi" w:eastAsiaTheme="minorHAnsi" w:hAnsiTheme="minorHAnsi" w:cs="Consolas"/>
@@ -1411,8 +1272,6 @@
         </w:rPr>
         <w:t>generatedNumber</w:t>
       </w:r>
-      <w:proofErr w:type="spellEnd"/>
-      <w:proofErr w:type="gramEnd"/>
       <w:r>
         <w:rPr>
           <w:rFonts w:asciiTheme="minorHAnsi" w:eastAsiaTheme="minorHAnsi" w:hAnsiTheme="minorHAnsi" w:cs="Consolas"/>
@@ -1421,7 +1280,6 @@
         </w:rPr>
         <w:t xml:space="preserve"> to </w:t>
       </w:r>
-      <w:proofErr w:type="spellStart"/>
       <w:r>
         <w:rPr>
           <w:rFonts w:asciiTheme="minorHAnsi" w:eastAsiaTheme="minorHAnsi" w:hAnsiTheme="minorHAnsi" w:cs="Consolas"/>
@@ -1432,7 +1290,6 @@
         </w:rPr>
         <w:t>GeneratedNumber</w:t>
       </w:r>
-      <w:proofErr w:type="spellEnd"/>
       <w:r>
         <w:rPr>
           <w:rFonts w:asciiTheme="minorHAnsi" w:eastAsiaTheme="minorHAnsi" w:hAnsiTheme="minorHAnsi" w:cs="Consolas"/>
@@ -1462,7 +1319,6 @@
         </w:rPr>
         <w:t xml:space="preserve">In </w:t>
       </w:r>
-      <w:proofErr w:type="spellStart"/>
       <w:r>
         <w:rPr>
           <w:rFonts w:asciiTheme="minorHAnsi" w:eastAsiaTheme="minorHAnsi" w:hAnsiTheme="minorHAnsi" w:cs="Consolas"/>
@@ -1472,7 +1328,6 @@
         </w:rPr>
         <w:t>UserInteface</w:t>
       </w:r>
-      <w:proofErr w:type="spellEnd"/>
       <w:r>
         <w:rPr>
           <w:rFonts w:asciiTheme="minorHAnsi" w:eastAsiaTheme="minorHAnsi" w:hAnsiTheme="minorHAnsi" w:cs="Consolas"/>
@@ -1489,7 +1344,6 @@
         </w:rPr>
         <w:t xml:space="preserve"> made field </w:t>
       </w:r>
-      <w:proofErr w:type="spellStart"/>
       <w:r>
         <w:rPr>
           <w:rFonts w:asciiTheme="minorHAnsi" w:eastAsiaTheme="minorHAnsi" w:hAnsiTheme="minorHAnsi" w:cs="Consolas"/>
@@ -1499,7 +1353,6 @@
         </w:rPr>
         <w:t>ScoreBoard</w:t>
       </w:r>
-      <w:proofErr w:type="spellEnd"/>
       <w:r>
         <w:rPr>
           <w:rFonts w:asciiTheme="minorHAnsi" w:eastAsiaTheme="minorHAnsi" w:hAnsiTheme="minorHAnsi" w:cs="Consolas"/>
@@ -1508,7 +1361,6 @@
         </w:rPr>
         <w:t xml:space="preserve"> to </w:t>
       </w:r>
-      <w:proofErr w:type="spellStart"/>
       <w:r>
         <w:rPr>
           <w:rFonts w:asciiTheme="minorHAnsi" w:eastAsiaTheme="minorHAnsi" w:hAnsiTheme="minorHAnsi" w:cs="Consolas"/>
@@ -1528,7 +1380,6 @@
         </w:rPr>
         <w:t>scoreboard</w:t>
       </w:r>
-      <w:proofErr w:type="spellEnd"/>
       <w:r>
         <w:rPr>
           <w:rFonts w:asciiTheme="minorHAnsi" w:eastAsiaTheme="minorHAnsi" w:hAnsiTheme="minorHAnsi" w:cs="Consolas"/>
@@ -1558,7 +1409,6 @@
         </w:rPr>
         <w:t xml:space="preserve">In </w:t>
       </w:r>
-      <w:proofErr w:type="spellStart"/>
       <w:r>
         <w:rPr>
           <w:rFonts w:asciiTheme="minorHAnsi" w:eastAsiaTheme="minorHAnsi" w:hAnsiTheme="minorHAnsi" w:cs="Consolas"/>
@@ -1568,7 +1418,6 @@
         </w:rPr>
         <w:t>UserInteface</w:t>
       </w:r>
-      <w:proofErr w:type="spellEnd"/>
       <w:r>
         <w:rPr>
           <w:rFonts w:asciiTheme="minorHAnsi" w:eastAsiaTheme="minorHAnsi" w:hAnsiTheme="minorHAnsi" w:cs="Consolas"/>
@@ -1577,7 +1426,6 @@
         </w:rPr>
         <w:t xml:space="preserve">– </w:t>
       </w:r>
-      <w:proofErr w:type="spellStart"/>
       <w:r>
         <w:rPr>
           <w:rFonts w:asciiTheme="minorHAnsi" w:eastAsiaTheme="minorHAnsi" w:hAnsiTheme="minorHAnsi" w:cs="Consolas"/>
@@ -1588,7 +1436,6 @@
         </w:rPr>
         <w:t>generateHelpPattern</w:t>
       </w:r>
-      <w:proofErr w:type="spellEnd"/>
       <w:r>
         <w:rPr>
           <w:rFonts w:asciiTheme="minorHAnsi" w:eastAsiaTheme="minorHAnsi" w:hAnsiTheme="minorHAnsi" w:cs="Consolas"/>
@@ -1597,7 +1444,6 @@
         </w:rPr>
         <w:t xml:space="preserve"> to </w:t>
       </w:r>
-      <w:proofErr w:type="spellStart"/>
       <w:r>
         <w:rPr>
           <w:rFonts w:asciiTheme="minorHAnsi" w:eastAsiaTheme="minorHAnsi" w:hAnsiTheme="minorHAnsi" w:cs="Consolas"/>
@@ -1608,7 +1454,6 @@
         </w:rPr>
         <w:t>GenerateHelpPattern</w:t>
       </w:r>
-      <w:proofErr w:type="spellEnd"/>
       <w:r>
         <w:rPr>
           <w:rFonts w:asciiTheme="minorHAnsi" w:eastAsiaTheme="minorHAnsi" w:hAnsiTheme="minorHAnsi" w:cs="Consolas"/>
@@ -1638,7 +1483,6 @@
         </w:rPr>
         <w:t xml:space="preserve">In </w:t>
       </w:r>
-      <w:proofErr w:type="spellStart"/>
       <w:r>
         <w:rPr>
           <w:rFonts w:asciiTheme="minorHAnsi" w:eastAsiaTheme="minorHAnsi" w:hAnsiTheme="minorHAnsi" w:cs="Consolas"/>
@@ -1648,159 +1492,221 @@
         </w:rPr>
         <w:t>UserInteface</w:t>
       </w:r>
-      <w:proofErr w:type="spellEnd"/>
-      <w:r>
-        <w:rPr>
-          <w:rFonts w:asciiTheme="minorHAnsi" w:eastAsiaTheme="minorHAnsi" w:hAnsiTheme="minorHAnsi" w:cs="Consolas"/>
-          <w:b/>
-          <w:color w:val="000000"/>
-          <w:lang w:val="en-GB"/>
-        </w:rPr>
-        <w:t xml:space="preserve"> – </w:t>
-      </w:r>
-      <w:proofErr w:type="spellStart"/>
-      <w:r>
-        <w:rPr>
-          <w:rFonts w:asciiTheme="minorHAnsi" w:eastAsiaTheme="minorHAnsi" w:hAnsiTheme="minorHAnsi" w:cs="Consolas"/>
-          <w:b/>
-          <w:color w:val="000000"/>
-          <w:lang w:val="en-GB"/>
-        </w:rPr>
-        <w:t>PokajiHelp</w:t>
-      </w:r>
-      <w:r>
-        <w:rPr>
-          <w:rFonts w:asciiTheme="minorHAnsi" w:eastAsiaTheme="minorHAnsi" w:hAnsiTheme="minorHAnsi" w:cs="Consolas"/>
-          <w:color w:val="000000"/>
-          <w:lang w:val="en-GB"/>
-        </w:rPr>
-        <w:t>to</w:t>
-      </w:r>
-      <w:proofErr w:type="spellEnd"/>
-      <w:r>
-        <w:rPr>
-          <w:rFonts w:asciiTheme="minorHAnsi" w:eastAsiaTheme="minorHAnsi" w:hAnsiTheme="minorHAnsi" w:cs="Consolas"/>
+      <w:r>
+        <w:rPr>
+          <w:rFonts w:asciiTheme="minorHAnsi" w:eastAsiaTheme="minorHAnsi" w:hAnsiTheme="minorHAnsi" w:cs="Consolas"/>
+          <w:b/>
+          <w:color w:val="000000"/>
+          <w:lang w:val="en-GB"/>
+        </w:rPr>
+        <w:t xml:space="preserve"> – PokajiHelp</w:t>
+      </w:r>
+      <w:r>
+        <w:rPr>
+          <w:rFonts w:asciiTheme="minorHAnsi" w:eastAsiaTheme="minorHAnsi" w:hAnsiTheme="minorHAnsi" w:cs="Consolas"/>
+          <w:color w:val="000000"/>
+          <w:lang w:val="en-GB"/>
+        </w:rPr>
+        <w:t xml:space="preserve">to </w:t>
+      </w:r>
+      <w:r>
+        <w:rPr>
+          <w:rFonts w:asciiTheme="minorHAnsi" w:eastAsiaTheme="minorHAnsi" w:hAnsiTheme="minorHAnsi" w:cs="Consolas"/>
+          <w:b/>
+          <w:color w:val="000000"/>
+          <w:lang w:val="en-GB"/>
+        </w:rPr>
+        <w:t>ShowHelp</w:t>
+      </w:r>
+      <w:r>
+        <w:rPr>
+          <w:rFonts w:asciiTheme="minorHAnsi" w:eastAsiaTheme="minorHAnsi" w:hAnsiTheme="minorHAnsi" w:cs="Consolas"/>
+          <w:color w:val="000000"/>
+          <w:lang w:val="en-GB"/>
+        </w:rPr>
+        <w:t>&amp;</w:t>
+      </w:r>
+      <w:r>
+        <w:rPr>
+          <w:rFonts w:asciiTheme="minorHAnsi" w:eastAsiaTheme="minorHAnsi" w:hAnsiTheme="minorHAnsi" w:cs="Consolas"/>
+          <w:color w:val="000000"/>
+          <w:lang w:val="en-GB"/>
+        </w:rPr>
+        <w:t xml:space="preserve">also changed </w:t>
+      </w:r>
+      <w:r>
+        <w:rPr>
+          <w:rFonts w:asciiTheme="minorHAnsi" w:eastAsiaTheme="minorHAnsi" w:hAnsiTheme="minorHAnsi" w:cs="Consolas"/>
+          <w:color w:val="000000"/>
+          <w:lang w:val="en-GB"/>
+        </w:rPr>
+        <w:t>in</w:t>
+      </w:r>
+      <w:r>
+        <w:rPr>
+          <w:rFonts w:asciiTheme="minorHAnsi" w:eastAsiaTheme="minorHAnsi" w:hAnsiTheme="minorHAnsi" w:cs="Consolas"/>
+          <w:b/>
+          <w:color w:val="000000"/>
+          <w:lang w:val="en-GB"/>
+        </w:rPr>
+        <w:t xml:space="preserve"> Engine. </w:t>
+      </w:r>
+    </w:p>
+    <w:p>
+      <w:pPr>
+        <w:pStyle w:val="ListParagraph"/>
+        <w:numPr>
+          <w:ilvl w:val="0"/>
+          <w:numId w:val="1"/>
+        </w:numPr>
+        <w:rPr>
+          <w:rFonts w:asciiTheme="minorHAnsi" w:hAnsiTheme="minorHAnsi"/>
+        </w:rPr>
+      </w:pPr>
+      <w:r>
+        <w:rPr>
+          <w:rFonts w:asciiTheme="minorHAnsi" w:eastAsiaTheme="minorHAnsi" w:hAnsiTheme="minorHAnsi" w:cs="Consolas"/>
+          <w:color w:val="000000"/>
+          <w:lang w:val="en-GB"/>
+        </w:rPr>
+        <w:t xml:space="preserve">Refactoring </w:t>
+      </w:r>
+      <w:r>
+        <w:rPr>
+          <w:rFonts w:asciiTheme="minorHAnsi" w:eastAsiaTheme="minorHAnsi" w:hAnsiTheme="minorHAnsi" w:cs="Consolas"/>
+          <w:b/>
+          <w:color w:val="000000"/>
+          <w:lang w:val="en-GB"/>
+        </w:rPr>
+        <w:t>class Engine</w:t>
+      </w:r>
+      <w:r>
+        <w:rPr>
+          <w:rFonts w:asciiTheme="minorHAnsi" w:eastAsiaTheme="minorHAnsi" w:hAnsiTheme="minorHAnsi" w:cs="Consolas"/>
+          <w:color w:val="000000"/>
+          <w:lang w:val="en-GB"/>
+        </w:rPr>
+        <w:t xml:space="preserve"> and extracting methods to </w:t>
+      </w:r>
+      <w:r>
+        <w:rPr>
+          <w:rFonts w:asciiTheme="minorHAnsi" w:eastAsiaTheme="minorHAnsi" w:hAnsiTheme="minorHAnsi" w:cs="Consolas"/>
+          <w:b/>
+          <w:color w:val="000000"/>
+          <w:lang w:val="en-GB"/>
+        </w:rPr>
+        <w:t>class NumberManager</w:t>
+      </w:r>
+      <w:r>
+        <w:rPr>
+          <w:rFonts w:asciiTheme="minorHAnsi" w:eastAsiaTheme="minorHAnsi" w:hAnsiTheme="minorHAnsi" w:cs="Consolas"/>
+          <w:color w:val="000000"/>
+          <w:lang w:val="en-GB"/>
+        </w:rPr>
+        <w:t>.</w:t>
+      </w:r>
+    </w:p>
+    <w:p>
+      <w:pPr>
+        <w:pStyle w:val="ListParagraph"/>
+        <w:numPr>
+          <w:ilvl w:val="1"/>
+          <w:numId w:val="1"/>
+        </w:numPr>
+        <w:ind w:left="567" w:firstLine="0"/>
+        <w:rPr>
+          <w:rFonts w:asciiTheme="minorHAnsi" w:hAnsiTheme="minorHAnsi"/>
+        </w:rPr>
+      </w:pPr>
+      <w:r>
+        <w:rPr>
+          <w:rFonts w:asciiTheme="minorHAnsi" w:eastAsiaTheme="minorHAnsi" w:hAnsiTheme="minorHAnsi" w:cs="Consolas"/>
+          <w:color w:val="000000"/>
+          <w:lang w:val="en-GB"/>
+        </w:rPr>
+        <w:t xml:space="preserve"> Public constant </w:t>
+      </w:r>
+      <w:r>
+        <w:rPr>
+          <w:rFonts w:asciiTheme="minorHAnsi" w:eastAsiaTheme="minorHAnsi" w:hAnsiTheme="minorHAnsi" w:cs="Consolas"/>
+          <w:b/>
+          <w:color w:val="000000"/>
+          <w:lang w:val="en-GB"/>
+        </w:rPr>
+        <w:t>int NUMBER_LENGHT</w:t>
+      </w:r>
+      <w:r>
+        <w:rPr>
+          <w:rFonts w:asciiTheme="minorHAnsi" w:eastAsiaTheme="minorHAnsi" w:hAnsiTheme="minorHAnsi" w:cs="Consolas"/>
+          <w:b/>
           <w:color w:val="000000"/>
           <w:lang w:val="en-GB"/>
         </w:rPr>
         <w:t xml:space="preserve"> </w:t>
       </w:r>
-      <w:proofErr w:type="spellStart"/>
-      <w:r>
-        <w:rPr>
-          <w:rFonts w:asciiTheme="minorHAnsi" w:eastAsiaTheme="minorHAnsi" w:hAnsiTheme="minorHAnsi" w:cs="Consolas"/>
-          <w:b/>
-          <w:color w:val="000000"/>
-          <w:lang w:val="en-GB"/>
-        </w:rPr>
-        <w:t>ShowHelp</w:t>
-      </w:r>
-      <w:r>
-        <w:rPr>
-          <w:rFonts w:asciiTheme="minorHAnsi" w:eastAsiaTheme="minorHAnsi" w:hAnsiTheme="minorHAnsi" w:cs="Consolas"/>
-          <w:color w:val="000000"/>
-          <w:lang w:val="en-GB"/>
-        </w:rPr>
-        <w:t>&amp;</w:t>
-      </w:r>
-      <w:r>
-        <w:rPr>
-          <w:rFonts w:asciiTheme="minorHAnsi" w:eastAsiaTheme="minorHAnsi" w:hAnsiTheme="minorHAnsi" w:cs="Consolas"/>
-          <w:color w:val="000000"/>
-          <w:lang w:val="en-GB"/>
-        </w:rPr>
-        <w:t>also</w:t>
-      </w:r>
-      <w:proofErr w:type="spellEnd"/>
-      <w:r>
-        <w:rPr>
-          <w:rFonts w:asciiTheme="minorHAnsi" w:eastAsiaTheme="minorHAnsi" w:hAnsiTheme="minorHAnsi" w:cs="Consolas"/>
-          <w:color w:val="000000"/>
-          <w:lang w:val="en-GB"/>
-        </w:rPr>
-        <w:t xml:space="preserve"> changed </w:t>
-      </w:r>
-      <w:r>
-        <w:rPr>
-          <w:rFonts w:asciiTheme="minorHAnsi" w:eastAsiaTheme="minorHAnsi" w:hAnsiTheme="minorHAnsi" w:cs="Consolas"/>
-          <w:color w:val="000000"/>
-          <w:lang w:val="en-GB"/>
-        </w:rPr>
-        <w:t>in</w:t>
-      </w:r>
-      <w:r>
-        <w:rPr>
-          <w:rFonts w:asciiTheme="minorHAnsi" w:eastAsiaTheme="minorHAnsi" w:hAnsiTheme="minorHAnsi" w:cs="Consolas"/>
-          <w:b/>
-          <w:color w:val="000000"/>
-          <w:lang w:val="en-GB"/>
-        </w:rPr>
-        <w:t xml:space="preserve"> Engine. </w:t>
+      <w:r>
+        <w:rPr>
+          <w:rFonts w:asciiTheme="minorHAnsi" w:hAnsiTheme="minorHAnsi"/>
+        </w:rPr>
+        <w:t>(</w:t>
+      </w:r>
+      <w:r>
+        <w:rPr>
+          <w:rFonts w:asciiTheme="minorHAnsi" w:hAnsiTheme="minorHAnsi"/>
+        </w:rPr>
+        <w:t>removed from Engine)</w:t>
       </w:r>
     </w:p>
     <w:p>
       <w:pPr>
         <w:pStyle w:val="ListParagraph"/>
         <w:numPr>
-          <w:ilvl w:val="0"/>
-          <w:numId w:val="1"/>
-        </w:numPr>
+          <w:ilvl w:val="1"/>
+          <w:numId w:val="1"/>
+        </w:numPr>
+        <w:ind w:left="567" w:firstLine="0"/>
         <w:rPr>
           <w:rFonts w:asciiTheme="minorHAnsi" w:hAnsiTheme="minorHAnsi"/>
-        </w:rPr>
-      </w:pPr>
-      <w:r>
-        <w:rPr>
-          <w:rFonts w:asciiTheme="minorHAnsi" w:eastAsiaTheme="minorHAnsi" w:hAnsiTheme="minorHAnsi" w:cs="Consolas"/>
-          <w:color w:val="000000"/>
-          <w:lang w:val="en-GB"/>
-        </w:rPr>
-        <w:t xml:space="preserve">Refactoring </w:t>
-      </w:r>
-      <w:r>
-        <w:rPr>
-          <w:rFonts w:asciiTheme="minorHAnsi" w:eastAsiaTheme="minorHAnsi" w:hAnsiTheme="minorHAnsi" w:cs="Consolas"/>
-          <w:b/>
-          <w:color w:val="000000"/>
-          <w:lang w:val="en-GB"/>
-        </w:rPr>
-        <w:t>class Engine</w:t>
-      </w:r>
-      <w:r>
-        <w:rPr>
-          <w:rFonts w:asciiTheme="minorHAnsi" w:eastAsiaTheme="minorHAnsi" w:hAnsiTheme="minorHAnsi" w:cs="Consolas"/>
-          <w:color w:val="000000"/>
-          <w:lang w:val="en-GB"/>
-        </w:rPr>
-        <w:t xml:space="preserve"> and extracting methods to </w:t>
-      </w:r>
-      <w:r>
-        <w:rPr>
-          <w:rFonts w:asciiTheme="minorHAnsi" w:eastAsiaTheme="minorHAnsi" w:hAnsiTheme="minorHAnsi" w:cs="Consolas"/>
-          <w:b/>
-          <w:color w:val="000000"/>
-          <w:lang w:val="en-GB"/>
-        </w:rPr>
-        <w:t xml:space="preserve">class </w:t>
-      </w:r>
-      <w:proofErr w:type="spellStart"/>
-      <w:r>
-        <w:rPr>
-          <w:rFonts w:asciiTheme="minorHAnsi" w:eastAsiaTheme="minorHAnsi" w:hAnsiTheme="minorHAnsi" w:cs="Consolas"/>
-          <w:b/>
-          <w:color w:val="000000"/>
-          <w:lang w:val="en-GB"/>
-        </w:rPr>
-        <w:t>NumberManager</w:t>
-      </w:r>
-      <w:proofErr w:type="spellEnd"/>
-      <w:r>
-        <w:rPr>
-          <w:rFonts w:asciiTheme="minorHAnsi" w:eastAsiaTheme="minorHAnsi" w:hAnsiTheme="minorHAnsi" w:cs="Consolas"/>
-          <w:color w:val="000000"/>
-          <w:lang w:val="en-GB"/>
-        </w:rPr>
-        <w:t>.</w:t>
+          <w:b/>
+        </w:rPr>
+      </w:pPr>
+      <w:r>
+        <w:rPr>
+          <w:rFonts w:asciiTheme="minorHAnsi" w:eastAsiaTheme="minorHAnsi" w:hAnsiTheme="minorHAnsi" w:cs="Consolas"/>
+          <w:color w:val="000000"/>
+          <w:lang w:val="en-GB"/>
+        </w:rPr>
+        <w:t xml:space="preserve"> Public method </w:t>
+      </w:r>
+      <w:r>
+        <w:rPr>
+          <w:rFonts w:asciiTheme="minorHAnsi" w:eastAsiaTheme="minorHAnsi" w:hAnsiTheme="minorHAnsi" w:cs="Consolas"/>
+          <w:b/>
+          <w:color w:val="000000"/>
+          <w:lang w:val="en-GB"/>
+        </w:rPr>
+        <w:t>string GenerateNumber()</w:t>
+      </w:r>
+      <w:r>
+        <w:rPr>
+          <w:rFonts w:asciiTheme="minorHAnsi" w:eastAsiaTheme="minorHAnsi" w:hAnsiTheme="minorHAnsi" w:cs="Consolas"/>
+          <w:b/>
+          <w:color w:val="000000"/>
+          <w:lang w:val="en-GB"/>
+        </w:rPr>
+        <w:t xml:space="preserve"> </w:t>
+      </w:r>
+      <w:r>
+        <w:rPr>
+          <w:rFonts w:asciiTheme="minorHAnsi" w:hAnsiTheme="minorHAnsi"/>
+        </w:rPr>
+        <w:t>(</w:t>
+      </w:r>
+      <w:r>
+        <w:rPr>
+          <w:rFonts w:asciiTheme="minorHAnsi" w:hAnsiTheme="minorHAnsi"/>
+        </w:rPr>
+        <w:t>removed from Engine)</w:t>
       </w:r>
     </w:p>
     <w:p>
@@ -1813,42 +1719,13 @@
         <w:ind w:left="567" w:firstLine="0"/>
         <w:rPr>
           <w:rFonts w:asciiTheme="minorHAnsi" w:hAnsiTheme="minorHAnsi"/>
-        </w:rPr>
-      </w:pPr>
-      <w:r>
-        <w:rPr>
-          <w:rFonts w:asciiTheme="minorHAnsi" w:eastAsiaTheme="minorHAnsi" w:hAnsiTheme="minorHAnsi" w:cs="Consolas"/>
-          <w:color w:val="000000"/>
-          <w:lang w:val="en-GB"/>
-        </w:rPr>
-        <w:t xml:space="preserve"> Public constant </w:t>
-      </w:r>
-      <w:proofErr w:type="spellStart"/>
-      <w:r>
-        <w:rPr>
-          <w:rFonts w:asciiTheme="minorHAnsi" w:eastAsiaTheme="minorHAnsi" w:hAnsiTheme="minorHAnsi" w:cs="Consolas"/>
-          <w:b/>
-          <w:color w:val="000000"/>
-          <w:lang w:val="en-GB"/>
-        </w:rPr>
-        <w:t>int</w:t>
-      </w:r>
-      <w:proofErr w:type="spellEnd"/>
-      <w:r>
-        <w:rPr>
-          <w:rFonts w:asciiTheme="minorHAnsi" w:eastAsiaTheme="minorHAnsi" w:hAnsiTheme="minorHAnsi" w:cs="Consolas"/>
-          <w:b/>
-          <w:color w:val="000000"/>
-          <w:lang w:val="en-GB"/>
-        </w:rPr>
-        <w:t xml:space="preserve"> NUMBER_LENGHT</w:t>
-      </w:r>
-      <w:r>
-        <w:rPr>
-          <w:rFonts w:asciiTheme="minorHAnsi" w:eastAsiaTheme="minorHAnsi" w:hAnsiTheme="minorHAnsi" w:cs="Consolas"/>
-          <w:b/>
-          <w:color w:val="000000"/>
-          <w:lang w:val="en-GB"/>
+          <w:b/>
+        </w:rPr>
+      </w:pPr>
+      <w:r>
+        <w:rPr>
+          <w:rFonts w:asciiTheme="minorHAnsi" w:hAnsiTheme="minorHAnsi"/>
+          <w:b/>
         </w:rPr>
         <w:t xml:space="preserve"> </w:t>
       </w:r>
@@ -1856,135 +1733,14 @@
         <w:rPr>
           <w:rFonts w:asciiTheme="minorHAnsi" w:hAnsiTheme="minorHAnsi"/>
         </w:rPr>
-        <w:t>(</w:t>
+        <w:t xml:space="preserve">Public method </w:t>
       </w:r>
       <w:r>
         <w:rPr>
           <w:rFonts w:asciiTheme="minorHAnsi" w:hAnsiTheme="minorHAnsi"/>
-        </w:rPr>
-        <w:t>removed from Engine)</w:t>
-      </w:r>
-    </w:p>
-    <w:p>
-      <w:pPr>
-        <w:pStyle w:val="ListParagraph"/>
-        <w:numPr>
-          <w:ilvl w:val="1"/>
-          <w:numId w:val="1"/>
-        </w:numPr>
-        <w:ind w:left="567" w:firstLine="0"/>
-        <w:rPr>
-          <w:rFonts w:asciiTheme="minorHAnsi" w:hAnsiTheme="minorHAnsi"/>
-          <w:b/>
-        </w:rPr>
-      </w:pPr>
-      <w:r>
-        <w:rPr>
-          <w:rFonts w:asciiTheme="minorHAnsi" w:eastAsiaTheme="minorHAnsi" w:hAnsiTheme="minorHAnsi" w:cs="Consolas"/>
-          <w:color w:val="000000"/>
-          <w:lang w:val="en-GB"/>
-        </w:rPr>
-        <w:t xml:space="preserve"> Public method </w:t>
-      </w:r>
-      <w:r>
-        <w:rPr>
-          <w:rFonts w:asciiTheme="minorHAnsi" w:eastAsiaTheme="minorHAnsi" w:hAnsiTheme="minorHAnsi" w:cs="Consolas"/>
-          <w:b/>
-          <w:color w:val="000000"/>
-          <w:lang w:val="en-GB"/>
-        </w:rPr>
-        <w:t xml:space="preserve">string </w:t>
-      </w:r>
-      <w:proofErr w:type="spellStart"/>
-      <w:r>
-        <w:rPr>
-          <w:rFonts w:asciiTheme="minorHAnsi" w:eastAsiaTheme="minorHAnsi" w:hAnsiTheme="minorHAnsi" w:cs="Consolas"/>
-          <w:b/>
-          <w:color w:val="000000"/>
-          <w:lang w:val="en-GB"/>
-        </w:rPr>
-        <w:t>GenerateNumber</w:t>
-      </w:r>
-      <w:proofErr w:type="spellEnd"/>
-      <w:r>
-        <w:rPr>
-          <w:rFonts w:asciiTheme="minorHAnsi" w:eastAsiaTheme="minorHAnsi" w:hAnsiTheme="minorHAnsi" w:cs="Consolas"/>
-          <w:b/>
-          <w:color w:val="000000"/>
-          <w:lang w:val="en-GB"/>
-        </w:rPr>
-        <w:t>()</w:t>
-      </w:r>
-      <w:r>
-        <w:rPr>
-          <w:rFonts w:asciiTheme="minorHAnsi" w:eastAsiaTheme="minorHAnsi" w:hAnsiTheme="minorHAnsi" w:cs="Consolas"/>
-          <w:b/>
-          <w:color w:val="000000"/>
-          <w:lang w:val="en-GB"/>
-        </w:rPr>
-        <w:t xml:space="preserve"> </w:t>
-      </w:r>
-      <w:r>
-        <w:rPr>
-          <w:rFonts w:asciiTheme="minorHAnsi" w:hAnsiTheme="minorHAnsi"/>
-        </w:rPr>
-        <w:t>(</w:t>
-      </w:r>
-      <w:r>
-        <w:rPr>
-          <w:rFonts w:asciiTheme="minorHAnsi" w:hAnsiTheme="minorHAnsi"/>
-        </w:rPr>
-        <w:t>removed from Engine)</w:t>
-      </w:r>
-    </w:p>
-    <w:p>
-      <w:pPr>
-        <w:pStyle w:val="ListParagraph"/>
-        <w:numPr>
-          <w:ilvl w:val="1"/>
-          <w:numId w:val="1"/>
-        </w:numPr>
-        <w:ind w:left="567" w:firstLine="0"/>
-        <w:rPr>
-          <w:rFonts w:asciiTheme="minorHAnsi" w:hAnsiTheme="minorHAnsi"/>
-          <w:b/>
-        </w:rPr>
-      </w:pPr>
-      <w:r>
-        <w:rPr>
-          <w:rFonts w:asciiTheme="minorHAnsi" w:hAnsiTheme="minorHAnsi"/>
-          <w:b/>
-        </w:rPr>
-        <w:t xml:space="preserve"> </w:t>
-      </w:r>
-      <w:r>
-        <w:rPr>
-          <w:rFonts w:asciiTheme="minorHAnsi" w:hAnsiTheme="minorHAnsi"/>
-        </w:rPr>
-        <w:t xml:space="preserve">Public method </w:t>
-      </w:r>
-      <w:r>
-        <w:rPr>
-          <w:rFonts w:asciiTheme="minorHAnsi" w:hAnsiTheme="minorHAnsi"/>
-          <w:b/>
-        </w:rPr>
-        <w:t xml:space="preserve">void </w:t>
-      </w:r>
-      <w:proofErr w:type="spellStart"/>
-      <w:r>
-        <w:rPr>
-          <w:rFonts w:asciiTheme="minorHAnsi" w:hAnsiTheme="minorHAnsi"/>
-          <w:b/>
-        </w:rPr>
-        <w:t>GetBullsAndCows</w:t>
-      </w:r>
-      <w:proofErr w:type="spellEnd"/>
-      <w:r>
-        <w:rPr>
-          <w:rFonts w:asciiTheme="minorHAnsi" w:hAnsiTheme="minorHAnsi"/>
-          <w:b/>
-        </w:rPr>
-        <w:t>(…)</w:t>
+          <w:b/>
+        </w:rPr>
+        <w:t>void GetBullsAndCows(…)</w:t>
       </w:r>
       <w:r>
         <w:rPr>

</xml_diff>

<commit_message>
Formating class Number and change in ScoreBoard
Added regions in class Number.
Added private static int defaultScoreBoardLenght for the empty
constructor
</commit_message>
<xml_diff>
--- a/Refactoring-Information-For-Bulls-And-Cows-4.docx
+++ b/Refactoring-Information-For-Bulls-And-Cows-4.docx
@@ -1,10 +1,10 @@
 
 <file path=word/document.xml><?xml version="1.0" encoding="utf-8"?>
-<w:document xmlns:wpc="http://schemas.microsoft.com/office/word/2010/wordprocessingCanvas" xmlns:mc="http://schemas.openxmlformats.org/markup-compatibility/2006" xmlns:o="urn:schemas-microsoft-com:office:office" xmlns:r="http://schemas.openxmlformats.org/officeDocument/2006/relationships" xmlns:m="http://schemas.openxmlformats.org/officeDocument/2006/math" xmlns:v="urn:schemas-microsoft-com:vml" xmlns:wp14="http://schemas.microsoft.com/office/word/2010/wordprocessingDrawing" xmlns:wp="http://schemas.openxmlformats.org/drawingml/2006/wordprocessingDrawing" xmlns:w10="urn:schemas-microsoft-com:office:word" xmlns:w="http://schemas.openxmlformats.org/wordprocessingml/2006/main" xmlns:w14="http://schemas.microsoft.com/office/word/2010/wordml" xmlns:wpg="http://schemas.microsoft.com/office/word/2010/wordprocessingGroup" xmlns:wpi="http://schemas.microsoft.com/office/word/2010/wordprocessingInk" xmlns:wne="http://schemas.microsoft.com/office/word/2006/wordml" xmlns:wps="http://schemas.microsoft.com/office/word/2010/wordprocessingShape" mc:Ignorable="w14 wp14">
+<w:document xmlns:ve="http://schemas.openxmlformats.org/markup-compatibility/2006" xmlns:o="urn:schemas-microsoft-com:office:office" xmlns:r="http://schemas.openxmlformats.org/officeDocument/2006/relationships" xmlns:m="http://schemas.openxmlformats.org/officeDocument/2006/math" xmlns:v="urn:schemas-microsoft-com:vml" xmlns:wp="http://schemas.openxmlformats.org/drawingml/2006/wordprocessingDrawing" xmlns:w10="urn:schemas-microsoft-com:office:word" xmlns:w="http://schemas.openxmlformats.org/wordprocessingml/2006/main" xmlns:wne="http://schemas.microsoft.com/office/word/2006/wordml">
   <w:body>
     <w:p>
       <w:pPr>
-        <w:pStyle w:val="Heading1"/>
+        <w:pStyle w:val="1"/>
         <w:jc w:val="center"/>
       </w:pPr>
       <w:r>
@@ -98,12 +98,6 @@
           <w:b/>
         </w:rPr>
         <w:t>bikove_i_kravi</w:t>
-      </w:r>
-      <w:r>
-        <w:rPr>
-          <w:b/>
-        </w:rPr>
-        <w:t xml:space="preserve"> </w:t>
       </w:r>
       <w:r>
         <w:t xml:space="preserve">split into classes </w:t>
@@ -204,7 +198,7 @@
           <w:top w:w="57" w:type="dxa"/>
           <w:bottom w:w="57" w:type="dxa"/>
         </w:tblCellMar>
-        <w:tblLook w:val="04A0" w:firstRow="1" w:lastRow="0" w:firstColumn="1" w:lastColumn="0" w:noHBand="0" w:noVBand="1"/>
+        <w:tblLook w:val="04A0"/>
       </w:tblPr>
       <w:tblGrid>
         <w:gridCol w:w="3867"/>
@@ -493,22 +487,22 @@
       <w:r>
         <w:t>Formatted all other elements of the source code according to the best practices introduced in the course “</w:t>
       </w:r>
-      <w:hyperlink r:id="rId6" w:history="1">
+      <w:hyperlink r:id="rId5" w:history="1">
         <w:r>
           <w:rPr>
-            <w:rStyle w:val="Hyperlink"/>
+            <w:rStyle w:val="a3"/>
           </w:rPr>
           <w:t xml:space="preserve">High-Quality </w:t>
         </w:r>
         <w:r>
           <w:rPr>
-            <w:rStyle w:val="Hyperlink"/>
+            <w:rStyle w:val="a3"/>
           </w:rPr>
           <w:t xml:space="preserve">Programming </w:t>
         </w:r>
         <w:r>
           <w:rPr>
-            <w:rStyle w:val="Hyperlink"/>
+            <w:rStyle w:val="a3"/>
           </w:rPr>
           <w:t>Code</w:t>
         </w:r>
@@ -550,13 +544,6 @@
       <w:r>
         <w:rPr>
           <w:rFonts w:eastAsiaTheme="minorHAnsi"/>
-          <w:b/>
-        </w:rPr>
-        <w:t xml:space="preserve"> </w:t>
-      </w:r>
-      <w:r>
-        <w:rPr>
-          <w:rFonts w:eastAsiaTheme="minorHAnsi"/>
         </w:rPr>
         <w:t xml:space="preserve">to </w:t>
       </w:r>
@@ -712,9 +699,6 @@
         <w:t>moved</w:t>
       </w:r>
       <w:r>
-        <w:t xml:space="preserve"> </w:t>
-      </w:r>
-      <w:r>
         <w:t xml:space="preserve">or changed </w:t>
       </w:r>
       <w:r>
@@ -856,9 +840,6 @@
         <w:t>Added documentation and tests</w:t>
       </w:r>
       <w:r>
-        <w:t xml:space="preserve"> </w:t>
-      </w:r>
-      <w:r>
         <w:rPr>
           <w:b/>
         </w:rPr>
@@ -942,7 +923,7 @@
     </w:p>
     <w:p>
       <w:pPr>
-        <w:pStyle w:val="ListParagraph"/>
+        <w:pStyle w:val="a4"/>
         <w:numPr>
           <w:ilvl w:val="0"/>
           <w:numId w:val="1"/>
@@ -1045,7 +1026,7 @@
     </w:p>
     <w:p>
       <w:pPr>
-        <w:pStyle w:val="ListParagraph"/>
+        <w:pStyle w:val="a4"/>
         <w:numPr>
           <w:ilvl w:val="0"/>
           <w:numId w:val="1"/>
@@ -1156,7 +1137,7 @@
     </w:p>
     <w:p>
       <w:pPr>
-        <w:pStyle w:val="ListParagraph"/>
+        <w:pStyle w:val="a4"/>
         <w:numPr>
           <w:ilvl w:val="0"/>
           <w:numId w:val="1"/>
@@ -1302,7 +1283,7 @@
     </w:p>
     <w:p>
       <w:pPr>
-        <w:pStyle w:val="ListParagraph"/>
+        <w:pStyle w:val="a4"/>
         <w:numPr>
           <w:ilvl w:val="0"/>
           <w:numId w:val="1"/>
@@ -1392,7 +1373,7 @@
     </w:p>
     <w:p>
       <w:pPr>
-        <w:pStyle w:val="ListParagraph"/>
+        <w:pStyle w:val="a4"/>
         <w:numPr>
           <w:ilvl w:val="0"/>
           <w:numId w:val="1"/>
@@ -1466,7 +1447,7 @@
     </w:p>
     <w:p>
       <w:pPr>
-        <w:pStyle w:val="ListParagraph"/>
+        <w:pStyle w:val="a4"/>
         <w:numPr>
           <w:ilvl w:val="0"/>
           <w:numId w:val="1"/>
@@ -1554,7 +1535,7 @@
     </w:p>
     <w:p>
       <w:pPr>
-        <w:pStyle w:val="ListParagraph"/>
+        <w:pStyle w:val="a4"/>
         <w:numPr>
           <w:ilvl w:val="0"/>
           <w:numId w:val="1"/>
@@ -1608,7 +1589,7 @@
     </w:p>
     <w:p>
       <w:pPr>
-        <w:pStyle w:val="ListParagraph"/>
+        <w:pStyle w:val="a4"/>
         <w:numPr>
           <w:ilvl w:val="1"/>
           <w:numId w:val="1"/>
@@ -1637,15 +1618,6 @@
       </w:r>
       <w:r>
         <w:rPr>
-          <w:rFonts w:asciiTheme="minorHAnsi" w:eastAsiaTheme="minorHAnsi" w:hAnsiTheme="minorHAnsi" w:cs="Consolas"/>
-          <w:b/>
-          <w:color w:val="000000"/>
-          <w:lang w:val="en-GB"/>
-        </w:rPr>
-        <w:t xml:space="preserve"> </w:t>
-      </w:r>
-      <w:r>
-        <w:rPr>
           <w:rFonts w:asciiTheme="minorHAnsi" w:hAnsiTheme="minorHAnsi"/>
         </w:rPr>
         <w:t>(</w:t>
@@ -1659,7 +1631,7 @@
     </w:p>
     <w:p>
       <w:pPr>
-        <w:pStyle w:val="ListParagraph"/>
+        <w:pStyle w:val="a4"/>
         <w:numPr>
           <w:ilvl w:val="1"/>
           <w:numId w:val="1"/>
@@ -1689,15 +1661,6 @@
       </w:r>
       <w:r>
         <w:rPr>
-          <w:rFonts w:asciiTheme="minorHAnsi" w:eastAsiaTheme="minorHAnsi" w:hAnsiTheme="minorHAnsi" w:cs="Consolas"/>
-          <w:b/>
-          <w:color w:val="000000"/>
-          <w:lang w:val="en-GB"/>
-        </w:rPr>
-        <w:t xml:space="preserve"> </w:t>
-      </w:r>
-      <w:r>
-        <w:rPr>
           <w:rFonts w:asciiTheme="minorHAnsi" w:hAnsiTheme="minorHAnsi"/>
         </w:rPr>
         <w:t>(</w:t>
@@ -1711,7 +1674,7 @@
     </w:p>
     <w:p>
       <w:pPr>
-        <w:pStyle w:val="ListParagraph"/>
+        <w:pStyle w:val="a4"/>
         <w:numPr>
           <w:ilvl w:val="1"/>
           <w:numId w:val="1"/>
@@ -1725,47 +1688,87 @@
       <w:r>
         <w:rPr>
           <w:rFonts w:asciiTheme="minorHAnsi" w:hAnsiTheme="minorHAnsi"/>
-          <w:b/>
-        </w:rPr>
-        <w:t xml:space="preserve"> </w:t>
+        </w:rPr>
+        <w:t xml:space="preserve">Public method </w:t>
       </w:r>
       <w:r>
         <w:rPr>
           <w:rFonts w:asciiTheme="minorHAnsi" w:hAnsiTheme="minorHAnsi"/>
-        </w:rPr>
-        <w:t xml:space="preserve">Public method </w:t>
+          <w:b/>
+        </w:rPr>
+        <w:t>void GetBullsAndCows(…)</w:t>
       </w:r>
       <w:r>
         <w:rPr>
           <w:rFonts w:asciiTheme="minorHAnsi" w:hAnsiTheme="minorHAnsi"/>
-          <w:b/>
-        </w:rPr>
-        <w:t>void GetBullsAndCows(…)</w:t>
+        </w:rPr>
+        <w:t>(</w:t>
       </w:r>
       <w:r>
         <w:rPr>
           <w:rFonts w:asciiTheme="minorHAnsi" w:hAnsiTheme="minorHAnsi"/>
-          <w:b/>
-        </w:rPr>
-        <w:t xml:space="preserve"> </w:t>
-      </w:r>
-      <w:r>
-        <w:rPr>
-          <w:rFonts w:asciiTheme="minorHAnsi" w:hAnsiTheme="minorHAnsi"/>
-        </w:rPr>
-        <w:t>(</w:t>
-      </w:r>
-      <w:r>
-        <w:rPr>
-          <w:rFonts w:asciiTheme="minorHAnsi" w:hAnsiTheme="minorHAnsi"/>
         </w:rPr>
         <w:t>removed from Engine)</w:t>
       </w:r>
     </w:p>
     <w:p>
       <w:pPr>
-        <w:ind w:left="360"/>
-      </w:pPr>
+        <w:pStyle w:val="a4"/>
+        <w:numPr>
+          <w:ilvl w:val="0"/>
+          <w:numId w:val="1"/>
+        </w:numPr>
+        <w:rPr>
+          <w:rStyle w:val="uficommentbody"/>
+        </w:rPr>
+      </w:pPr>
+      <w:r>
+        <w:rPr>
+          <w:rStyle w:val="uficommentbody"/>
+        </w:rPr>
+        <w:t xml:space="preserve">In </w:t>
+      </w:r>
+      <w:r>
+        <w:rPr>
+          <w:rStyle w:val="uficommentbody"/>
+          <w:b/>
+        </w:rPr>
+        <w:t>class ScoreBoard</w:t>
+      </w:r>
+      <w:r>
+        <w:rPr>
+          <w:rStyle w:val="uficommentbody"/>
+        </w:rPr>
+        <w:t xml:space="preserve"> – added private static int </w:t>
+      </w:r>
+      <w:r>
+        <w:rPr>
+          <w:rStyle w:val="uficommentbody"/>
+          <w:b/>
+        </w:rPr>
+        <w:t>defaultScoreBoardLenght</w:t>
+      </w:r>
+      <w:r>
+        <w:rPr>
+          <w:rStyle w:val="uficommentbody"/>
+        </w:rPr>
+        <w:t xml:space="preserve"> for the empty constructor</w:t>
+      </w:r>
+    </w:p>
+    <w:p>
+      <w:pPr>
+        <w:pStyle w:val="a4"/>
+        <w:numPr>
+          <w:ilvl w:val="0"/>
+          <w:numId w:val="1"/>
+        </w:numPr>
+      </w:pPr>
+      <w:r>
+        <w:rPr>
+          <w:rStyle w:val="uficommentbody"/>
+        </w:rPr>
+        <w:t>Refactoring class Number. Added regions</w:t>
+      </w:r>
     </w:p>
     <w:sectPr>
       <w:pgSz w:w="11906" w:h="16838"/>
@@ -1778,7 +1781,7 @@
 </file>
 
 <file path=word/numbering.xml><?xml version="1.0" encoding="utf-8"?>
-<w:numbering xmlns:wpc="http://schemas.microsoft.com/office/word/2010/wordprocessingCanvas" xmlns:mc="http://schemas.openxmlformats.org/markup-compatibility/2006" xmlns:o="urn:schemas-microsoft-com:office:office" xmlns:r="http://schemas.openxmlformats.org/officeDocument/2006/relationships" xmlns:m="http://schemas.openxmlformats.org/officeDocument/2006/math" xmlns:v="urn:schemas-microsoft-com:vml" xmlns:wp14="http://schemas.microsoft.com/office/word/2010/wordprocessingDrawing" xmlns:wp="http://schemas.openxmlformats.org/drawingml/2006/wordprocessingDrawing" xmlns:w10="urn:schemas-microsoft-com:office:word" xmlns:w="http://schemas.openxmlformats.org/wordprocessingml/2006/main" xmlns:w14="http://schemas.microsoft.com/office/word/2010/wordml" xmlns:wpg="http://schemas.microsoft.com/office/word/2010/wordprocessingGroup" xmlns:wpi="http://schemas.microsoft.com/office/word/2010/wordprocessingInk" xmlns:wne="http://schemas.microsoft.com/office/word/2006/wordml" xmlns:wps="http://schemas.microsoft.com/office/word/2010/wordprocessingShape" mc:Ignorable="w14 wp14">
+<w:numbering xmlns:ve="http://schemas.openxmlformats.org/markup-compatibility/2006" xmlns:o="urn:schemas-microsoft-com:office:office" xmlns:r="http://schemas.openxmlformats.org/officeDocument/2006/relationships" xmlns:m="http://schemas.openxmlformats.org/officeDocument/2006/math" xmlns:v="urn:schemas-microsoft-com:vml" xmlns:wp="http://schemas.openxmlformats.org/drawingml/2006/wordprocessingDrawing" xmlns:w10="urn:schemas-microsoft-com:office:word" xmlns:w="http://schemas.openxmlformats.org/wordprocessingml/2006/main" xmlns:wne="http://schemas.microsoft.com/office/word/2006/wordml">
   <w:abstractNum w:abstractNumId="0">
     <w:nsid w:val="290C693F"/>
     <w:multiLevelType w:val="hybridMultilevel"/>
@@ -2144,7 +2147,7 @@
 </file>
 
 <file path=word/styles.xml><?xml version="1.0" encoding="utf-8"?>
-<w:styles xmlns:mc="http://schemas.openxmlformats.org/markup-compatibility/2006" xmlns:r="http://schemas.openxmlformats.org/officeDocument/2006/relationships" xmlns:w="http://schemas.openxmlformats.org/wordprocessingml/2006/main" xmlns:w14="http://schemas.microsoft.com/office/word/2010/wordml" mc:Ignorable="w14">
+<w:styles xmlns:r="http://schemas.openxmlformats.org/officeDocument/2006/relationships" xmlns:w="http://schemas.openxmlformats.org/wordprocessingml/2006/main">
   <w:docDefaults>
     <w:rPrDefault>
       <w:rPr>
@@ -2300,7 +2303,7 @@
     <w:lsdException w:name="Bibliography" w:uiPriority="37"/>
     <w:lsdException w:name="TOC Heading" w:uiPriority="39" w:qFormat="1"/>
   </w:latentStyles>
-  <w:style w:type="paragraph" w:default="1" w:styleId="Normal">
+  <w:style w:type="paragraph" w:default="1" w:styleId="a">
     <w:name w:val="Normal"/>
     <w:qFormat/>
     <w:rsid w:val="00977EBD"/>
@@ -2315,11 +2318,11 @@
       <w:lang w:val="en-US"/>
     </w:rPr>
   </w:style>
-  <w:style w:type="paragraph" w:styleId="Heading1">
+  <w:style w:type="paragraph" w:styleId="1">
     <w:name w:val="heading 1"/>
-    <w:basedOn w:val="Normal"/>
-    <w:next w:val="Normal"/>
-    <w:link w:val="Heading1Char"/>
+    <w:basedOn w:val="a"/>
+    <w:next w:val="a"/>
+    <w:link w:val="10"/>
     <w:qFormat/>
     <w:rsid w:val="00977EBD"/>
     <w:pPr>
@@ -2335,17 +2338,18 @@
       <w:szCs w:val="32"/>
     </w:rPr>
   </w:style>
-  <w:style w:type="character" w:default="1" w:styleId="DefaultParagraphFont">
+  <w:style w:type="character" w:default="1" w:styleId="a0">
     <w:name w:val="Default Paragraph Font"/>
     <w:uiPriority w:val="1"/>
     <w:semiHidden/>
     <w:unhideWhenUsed/>
   </w:style>
-  <w:style w:type="table" w:default="1" w:styleId="TableNormal">
+  <w:style w:type="table" w:default="1" w:styleId="a1">
     <w:name w:val="Normal Table"/>
     <w:uiPriority w:val="99"/>
     <w:semiHidden/>
     <w:unhideWhenUsed/>
+    <w:qFormat/>
     <w:tblPr>
       <w:tblInd w:w="0" w:type="dxa"/>
       <w:tblCellMar>
@@ -2356,16 +2360,16 @@
       </w:tblCellMar>
     </w:tblPr>
   </w:style>
-  <w:style w:type="numbering" w:default="1" w:styleId="NoList">
+  <w:style w:type="numbering" w:default="1" w:styleId="a2">
     <w:name w:val="No List"/>
     <w:uiPriority w:val="99"/>
     <w:semiHidden/>
     <w:unhideWhenUsed/>
   </w:style>
-  <w:style w:type="character" w:customStyle="1" w:styleId="Heading1Char">
-    <w:name w:val="Heading 1 Char"/>
-    <w:basedOn w:val="DefaultParagraphFont"/>
-    <w:link w:val="Heading1"/>
+  <w:style w:type="character" w:customStyle="1" w:styleId="10">
+    <w:name w:val="Заглавие 1 Знак"/>
+    <w:basedOn w:val="a0"/>
+    <w:link w:val="1"/>
     <w:rsid w:val="00977EBD"/>
     <w:rPr>
       <w:rFonts w:ascii="Calibri" w:eastAsia="Times New Roman" w:hAnsi="Calibri" w:cs="Times New Roman"/>
@@ -2377,7 +2381,7 @@
       <w:lang w:val="en-US"/>
     </w:rPr>
   </w:style>
-  <w:style w:type="character" w:styleId="Hyperlink">
+  <w:style w:type="character" w:styleId="a3">
     <w:name w:val="Hyperlink"/>
     <w:unhideWhenUsed/>
     <w:rsid w:val="00977EBD"/>
@@ -2386,9 +2390,9 @@
       <w:u w:val="single"/>
     </w:rPr>
   </w:style>
-  <w:style w:type="paragraph" w:styleId="ListParagraph">
+  <w:style w:type="paragraph" w:styleId="a4">
     <w:name w:val="List Paragraph"/>
-    <w:basedOn w:val="Normal"/>
+    <w:basedOn w:val="a"/>
     <w:uiPriority w:val="34"/>
     <w:qFormat/>
     <w:rsid w:val="00D52D05"/>
@@ -2396,6 +2400,11 @@
       <w:ind w:left="720"/>
       <w:contextualSpacing/>
     </w:pPr>
+  </w:style>
+  <w:style w:type="character" w:customStyle="1" w:styleId="uficommentbody">
+    <w:name w:val="uficommentbody"/>
+    <w:basedOn w:val="a0"/>
+    <w:rsid w:val="00F10253"/>
   </w:style>
 </w:styles>
 </file>

</xml_diff>

<commit_message>
Regions and documentation added in ScoreBoard
...
</commit_message>
<xml_diff>
--- a/Refactoring-Information-For-Bulls-And-Cows-4.docx
+++ b/Refactoring-Information-For-Bulls-And-Cows-4.docx
@@ -1762,12 +1762,30 @@
           <w:ilvl w:val="0"/>
           <w:numId w:val="1"/>
         </w:numPr>
-      </w:pPr>
-      <w:r>
         <w:rPr>
           <w:rStyle w:val="uficommentbody"/>
         </w:rPr>
+      </w:pPr>
+      <w:r>
+        <w:rPr>
+          <w:rStyle w:val="uficommentbody"/>
+        </w:rPr>
         <w:t>Refactoring class Number. Added regions</w:t>
+      </w:r>
+    </w:p>
+    <w:p>
+      <w:pPr>
+        <w:pStyle w:val="a4"/>
+        <w:numPr>
+          <w:ilvl w:val="0"/>
+          <w:numId w:val="1"/>
+        </w:numPr>
+      </w:pPr>
+      <w:r>
+        <w:rPr>
+          <w:rStyle w:val="uficommentbody"/>
+        </w:rPr>
+        <w:t>Added regions and documentation in ScoreBoard class</w:t>
       </w:r>
     </w:p>
     <w:sectPr>

</xml_diff>